<commit_message>
Connection to postgres database, new views and some routes
</commit_message>
<xml_diff>
--- a/STEPS AND MORE.docx
+++ b/STEPS AND MORE.docx
@@ -861,44 +861,18 @@
                 <w:szCs w:val="21"/>
                 <w:lang w:val="en-US"/>
               </w:rPr>
-              <w:t>c</w:t>
-            </w:r>
-            <w:r>
-              <w:rPr>
-                <w:rFonts w:ascii="Consolas" w:hAnsi="Consolas"/>
-                <w:b/>
-                <w:bCs/>
-                <w:i/>
-                <w:iCs/>
-                <w:color w:val="000000" w:themeColor="text1"/>
-                <w:spacing w:val="-1"/>
-                <w:sz w:val="21"/>
-                <w:szCs w:val="21"/>
-                <w:lang w:val="en-US"/>
-              </w:rPr>
-              <w:t>ookie-parser</w:t>
-            </w:r>
-            <w:r>
-              <w:rPr>
-                <w:rFonts w:ascii="Consolas" w:hAnsi="Consolas"/>
-                <w:color w:val="000000" w:themeColor="text1"/>
-                <w:spacing w:val="-1"/>
-                <w:sz w:val="21"/>
-                <w:szCs w:val="21"/>
-                <w:lang w:val="en-US"/>
-              </w:rPr>
-              <w:t xml:space="preserve"> </w:t>
-            </w:r>
-            <w:r>
-              <w:rPr>
-                <w:rFonts w:ascii="Consolas" w:hAnsi="Consolas"/>
-                <w:color w:val="000000" w:themeColor="text1"/>
-                <w:spacing w:val="-1"/>
-                <w:sz w:val="21"/>
-                <w:szCs w:val="21"/>
-                <w:lang w:val="en-US"/>
-              </w:rPr>
-              <w:t>will parse the Cookie header and handle cookie separation and encoding, maybe even decrypt it!</w:t>
+              <w:t>cookie-parser</w:t>
+            </w:r>
+            <w:r>
+              <w:rPr>
+                <w:rFonts w:ascii="Consolas" w:hAnsi="Consolas"/>
+                <w:color w:val="000000" w:themeColor="text1"/>
+                <w:spacing w:val="-1"/>
+                <w:sz w:val="21"/>
+                <w:szCs w:val="21"/>
+                <w:lang w:val="en-US"/>
+              </w:rPr>
+              <w:t xml:space="preserve"> will parse the Cookie header and handle cookie separation and encoding, maybe even decrypt it!</w:t>
             </w:r>
           </w:p>
         </w:tc>
@@ -928,7 +902,18 @@
                 <w:szCs w:val="21"/>
                 <w:lang w:val="en-US"/>
               </w:rPr>
-              <w:t>Dot-env</w:t>
+              <w:t>d</w:t>
+            </w:r>
+            <w:r>
+              <w:rPr>
+                <w:rFonts w:ascii="Consolas" w:hAnsi="Consolas"/>
+                <w:color w:val="000000" w:themeColor="text1"/>
+                <w:spacing w:val="-1"/>
+                <w:sz w:val="21"/>
+                <w:szCs w:val="21"/>
+                <w:lang w:val="en-US"/>
+              </w:rPr>
+              <w:t>ot-env</w:t>
             </w:r>
           </w:p>
         </w:tc>
@@ -1052,6 +1037,287 @@
           </w:p>
         </w:tc>
       </w:tr>
+      <w:tr>
+        <w:tc>
+          <w:tcPr>
+            <w:tcW w:w="4675" w:type="dxa"/>
+          </w:tcPr>
+          <w:p>
+            <w:pPr>
+              <w:rPr>
+                <w:rFonts w:ascii="Consolas" w:hAnsi="Consolas"/>
+                <w:color w:val="000000" w:themeColor="text1"/>
+                <w:spacing w:val="-1"/>
+                <w:sz w:val="21"/>
+                <w:szCs w:val="21"/>
+                <w:lang w:val="en-US"/>
+              </w:rPr>
+            </w:pPr>
+            <w:proofErr w:type="spellStart"/>
+            <w:r>
+              <w:rPr>
+                <w:rFonts w:ascii="Consolas" w:hAnsi="Consolas"/>
+                <w:color w:val="000000" w:themeColor="text1"/>
+                <w:spacing w:val="-1"/>
+                <w:sz w:val="21"/>
+                <w:szCs w:val="21"/>
+                <w:lang w:val="en-US"/>
+              </w:rPr>
+              <w:t>ejs</w:t>
+            </w:r>
+            <w:proofErr w:type="spellEnd"/>
+          </w:p>
+        </w:tc>
+        <w:tc>
+          <w:tcPr>
+            <w:tcW w:w="4675" w:type="dxa"/>
+          </w:tcPr>
+          <w:p>
+            <w:pPr>
+              <w:rPr>
+                <w:rFonts w:ascii="Consolas" w:hAnsi="Consolas"/>
+                <w:color w:val="000000" w:themeColor="text1"/>
+                <w:spacing w:val="-1"/>
+                <w:sz w:val="21"/>
+                <w:szCs w:val="21"/>
+                <w:lang w:val="en-US"/>
+              </w:rPr>
+            </w:pPr>
+            <w:r>
+              <w:rPr>
+                <w:rFonts w:ascii="Consolas" w:hAnsi="Consolas"/>
+                <w:b/>
+                <w:bCs/>
+                <w:i/>
+                <w:iCs/>
+                <w:color w:val="000000" w:themeColor="text1"/>
+                <w:spacing w:val="-1"/>
+                <w:sz w:val="21"/>
+                <w:szCs w:val="21"/>
+                <w:lang w:val="en-US"/>
+              </w:rPr>
+              <w:t>EJS (Embedded JavaScript Templating)</w:t>
+            </w:r>
+            <w:r>
+              <w:rPr>
+                <w:rFonts w:ascii="Consolas" w:hAnsi="Consolas"/>
+                <w:color w:val="000000" w:themeColor="text1"/>
+                <w:spacing w:val="-1"/>
+                <w:sz w:val="21"/>
+                <w:szCs w:val="21"/>
+                <w:lang w:val="en-US"/>
+              </w:rPr>
+              <w:t xml:space="preserve"> is one of the most popular template engines for JavaScript. As the name suggests, it lets us embed JavaScript code in a template language that is then used to generate HTML.</w:t>
+            </w:r>
+          </w:p>
+        </w:tc>
+      </w:tr>
+      <w:tr>
+        <w:tc>
+          <w:tcPr>
+            <w:tcW w:w="4675" w:type="dxa"/>
+          </w:tcPr>
+          <w:p>
+            <w:pPr>
+              <w:rPr>
+                <w:rFonts w:ascii="Consolas" w:hAnsi="Consolas"/>
+                <w:color w:val="000000" w:themeColor="text1"/>
+                <w:spacing w:val="-1"/>
+                <w:sz w:val="21"/>
+                <w:szCs w:val="21"/>
+                <w:lang w:val="en-US"/>
+              </w:rPr>
+            </w:pPr>
+            <w:r>
+              <w:rPr>
+                <w:rFonts w:ascii="Consolas" w:hAnsi="Consolas"/>
+                <w:color w:val="000000" w:themeColor="text1"/>
+                <w:spacing w:val="-1"/>
+                <w:sz w:val="21"/>
+                <w:szCs w:val="21"/>
+                <w:lang w:val="en-US"/>
+              </w:rPr>
+              <w:t xml:space="preserve">JWT - </w:t>
+            </w:r>
+            <w:proofErr w:type="spellStart"/>
+            <w:r>
+              <w:rPr>
+                <w:rFonts w:ascii="Consolas" w:hAnsi="Consolas"/>
+                <w:color w:val="000000" w:themeColor="text1"/>
+                <w:spacing w:val="-1"/>
+                <w:sz w:val="21"/>
+                <w:szCs w:val="21"/>
+                <w:lang w:val="en-US"/>
+              </w:rPr>
+              <w:t>jsonwebtoken</w:t>
+            </w:r>
+            <w:proofErr w:type="spellEnd"/>
+          </w:p>
+        </w:tc>
+        <w:tc>
+          <w:tcPr>
+            <w:tcW w:w="4675" w:type="dxa"/>
+          </w:tcPr>
+          <w:p>
+            <w:pPr>
+              <w:rPr>
+                <w:rFonts w:ascii="Consolas" w:hAnsi="Consolas"/>
+                <w:color w:val="000000" w:themeColor="text1"/>
+                <w:spacing w:val="-1"/>
+                <w:sz w:val="21"/>
+                <w:szCs w:val="21"/>
+                <w:lang w:val="en-US"/>
+              </w:rPr>
+            </w:pPr>
+            <w:r>
+              <w:rPr>
+                <w:rFonts w:ascii="Consolas" w:hAnsi="Consolas"/>
+                <w:b/>
+                <w:bCs/>
+                <w:i/>
+                <w:iCs/>
+                <w:color w:val="000000" w:themeColor="text1"/>
+                <w:spacing w:val="-1"/>
+                <w:sz w:val="21"/>
+                <w:szCs w:val="21"/>
+                <w:lang w:val="en-US"/>
+              </w:rPr>
+              <w:t>JSON Web Token</w:t>
+            </w:r>
+            <w:r>
+              <w:rPr>
+                <w:rFonts w:ascii="Consolas" w:hAnsi="Consolas"/>
+                <w:color w:val="000000" w:themeColor="text1"/>
+                <w:spacing w:val="-1"/>
+                <w:sz w:val="21"/>
+                <w:szCs w:val="21"/>
+                <w:lang w:val="en-US"/>
+              </w:rPr>
+              <w:t xml:space="preserve"> is an open standard for securely transferring data within parties using a JSON object. JWT is used for stateless authentication mechanisms for users and providers, this means maintaining session is on the client-side instead of storing sessions on the server.</w:t>
+            </w:r>
+          </w:p>
+        </w:tc>
+      </w:tr>
+      <w:tr>
+        <w:tc>
+          <w:tcPr>
+            <w:tcW w:w="4675" w:type="dxa"/>
+          </w:tcPr>
+          <w:p>
+            <w:pPr>
+              <w:rPr>
+                <w:rFonts w:ascii="Consolas" w:hAnsi="Consolas"/>
+                <w:color w:val="000000" w:themeColor="text1"/>
+                <w:spacing w:val="-1"/>
+                <w:sz w:val="21"/>
+                <w:szCs w:val="21"/>
+                <w:lang w:val="en-US"/>
+              </w:rPr>
+            </w:pPr>
+            <w:r>
+              <w:rPr>
+                <w:rFonts w:ascii="Consolas" w:hAnsi="Consolas"/>
+                <w:color w:val="000000" w:themeColor="text1"/>
+                <w:spacing w:val="-1"/>
+                <w:sz w:val="21"/>
+                <w:szCs w:val="21"/>
+                <w:lang w:val="en-US"/>
+              </w:rPr>
+              <w:t>Express-session</w:t>
+            </w:r>
+          </w:p>
+        </w:tc>
+        <w:tc>
+          <w:tcPr>
+            <w:tcW w:w="4675" w:type="dxa"/>
+          </w:tcPr>
+          <w:p>
+            <w:pPr>
+              <w:rPr>
+                <w:rFonts w:ascii="Consolas" w:hAnsi="Consolas"/>
+                <w:color w:val="000000" w:themeColor="text1"/>
+                <w:spacing w:val="-1"/>
+                <w:sz w:val="21"/>
+                <w:szCs w:val="21"/>
+                <w:lang w:val="en-US"/>
+              </w:rPr>
+            </w:pPr>
+            <w:r>
+              <w:rPr>
+                <w:rFonts w:ascii="Consolas" w:hAnsi="Consolas"/>
+                <w:color w:val="000000" w:themeColor="text1"/>
+                <w:spacing w:val="-1"/>
+                <w:sz w:val="21"/>
+                <w:szCs w:val="21"/>
+                <w:lang w:val="en-US"/>
+              </w:rPr>
+              <w:t xml:space="preserve">The </w:t>
+            </w:r>
+            <w:r>
+              <w:rPr>
+                <w:rFonts w:ascii="Consolas" w:hAnsi="Consolas"/>
+                <w:b/>
+                <w:bCs/>
+                <w:i/>
+                <w:iCs/>
+                <w:color w:val="000000" w:themeColor="text1"/>
+                <w:spacing w:val="-1"/>
+                <w:sz w:val="21"/>
+                <w:szCs w:val="21"/>
+                <w:lang w:val="en-US"/>
+              </w:rPr>
+              <w:t>express-session</w:t>
+            </w:r>
+            <w:r>
+              <w:rPr>
+                <w:rFonts w:ascii="Consolas" w:hAnsi="Consolas"/>
+                <w:color w:val="000000" w:themeColor="text1"/>
+                <w:spacing w:val="-1"/>
+                <w:sz w:val="21"/>
+                <w:szCs w:val="21"/>
+                <w:lang w:val="en-US"/>
+              </w:rPr>
+              <w:t xml:space="preserve"> module provides a method and properties that can set and get the values from the session. </w:t>
+            </w:r>
+            <w:r>
+              <w:rPr>
+                <w:rFonts w:ascii="Consolas" w:hAnsi="Consolas"/>
+                <w:color w:val="000000" w:themeColor="text1"/>
+                <w:spacing w:val="-1"/>
+                <w:sz w:val="21"/>
+                <w:szCs w:val="21"/>
+                <w:lang w:val="en-US"/>
+              </w:rPr>
+              <w:lastRenderedPageBreak/>
+              <w:t xml:space="preserve">Express Sessions are used in a Node </w:t>
+            </w:r>
+            <w:proofErr w:type="spellStart"/>
+            <w:r>
+              <w:rPr>
+                <w:rFonts w:ascii="Consolas" w:hAnsi="Consolas"/>
+                <w:color w:val="000000" w:themeColor="text1"/>
+                <w:spacing w:val="-1"/>
+                <w:sz w:val="21"/>
+                <w:szCs w:val="21"/>
+                <w:lang w:val="en-US"/>
+              </w:rPr>
+              <w:t>js</w:t>
+            </w:r>
+            <w:proofErr w:type="spellEnd"/>
+            <w:r>
+              <w:rPr>
+                <w:rFonts w:ascii="Consolas" w:hAnsi="Consolas"/>
+                <w:color w:val="000000" w:themeColor="text1"/>
+                <w:spacing w:val="-1"/>
+                <w:sz w:val="21"/>
+                <w:szCs w:val="21"/>
+                <w:lang w:val="en-US"/>
+              </w:rPr>
+              <w:t xml:space="preserve"> web application to maintain the state of a user.</w:t>
+            </w:r>
+          </w:p>
+        </w:tc>
+      </w:tr>
     </w:tbl>
     <w:p>
       <w:pPr>
@@ -2011,7 +2277,6 @@
           <w:szCs w:val="21"/>
           <w:lang w:val="en-US"/>
         </w:rPr>
-        <w:lastRenderedPageBreak/>
         <w:t xml:space="preserve">And use </w:t>
       </w:r>
       <w:proofErr w:type="spellStart"/>
@@ -2802,13 +3067,16 @@
           <w:bdr w:val="none" w:sz="0" w:space="0" w:color="auto" w:frame="1"/>
           <w:lang w:val="en-US"/>
         </w:rPr>
-        <w:t>": true,</w:t>
+        <w:t>": true</w:t>
       </w:r>
     </w:p>
     <w:p>
       <w:pPr>
         <w:pStyle w:val="Prrafodelista"/>
-        <w:ind w:left="2160"/>
+        <w:numPr>
+          <w:ilvl w:val="0"/>
+          <w:numId w:val="2"/>
+        </w:numPr>
         <w:rPr>
           <w:rStyle w:val="CdigoHTML"/>
           <w:rFonts w:ascii="Ubuntu Mono" w:eastAsiaTheme="minorHAnsi" w:hAnsi="Ubuntu Mono"/>
@@ -2819,15 +3087,179 @@
           <w:lang w:val="en-US"/>
         </w:rPr>
       </w:pPr>
+      <w:r>
+        <w:rPr>
+          <w:rStyle w:val="CdigoHTML"/>
+          <w:rFonts w:ascii="Ubuntu Mono" w:eastAsiaTheme="minorHAnsi" w:hAnsi="Ubuntu Mono"/>
+          <w:color w:val="000000" w:themeColor="text1"/>
+          <w:sz w:val="21"/>
+          <w:szCs w:val="21"/>
+          <w:bdr w:val="none" w:sz="0" w:space="0" w:color="auto" w:frame="1"/>
+          <w:lang w:val="en-US"/>
+        </w:rPr>
+        <w:t xml:space="preserve">Setting to </w:t>
+      </w:r>
+      <w:proofErr w:type="spellStart"/>
+      <w:r>
+        <w:rPr>
+          <w:rStyle w:val="CdigoHTML"/>
+          <w:rFonts w:ascii="Ubuntu Mono" w:eastAsiaTheme="minorHAnsi" w:hAnsi="Ubuntu Mono"/>
+          <w:color w:val="000000" w:themeColor="text1"/>
+          <w:sz w:val="21"/>
+          <w:szCs w:val="21"/>
+          <w:bdr w:val="none" w:sz="0" w:space="0" w:color="auto" w:frame="1"/>
+          <w:lang w:val="en-US"/>
+        </w:rPr>
+        <w:t>typeorm</w:t>
+      </w:r>
+      <w:proofErr w:type="spellEnd"/>
     </w:p>
     <w:p>
       <w:pPr>
+        <w:pStyle w:val="Prrafodelista"/>
+        <w:numPr>
+          <w:ilvl w:val="1"/>
+          <w:numId w:val="2"/>
+        </w:numPr>
         <w:rPr>
           <w:rStyle w:val="CdigoHTML"/>
           <w:rFonts w:ascii="Ubuntu Mono" w:eastAsiaTheme="minorHAnsi" w:hAnsi="Ubuntu Mono"/>
           <w:color w:val="000000" w:themeColor="text1"/>
           <w:sz w:val="21"/>
           <w:szCs w:val="21"/>
+          <w:bdr w:val="none" w:sz="0" w:space="0" w:color="auto" w:frame="1"/>
+          <w:lang w:val="en-US"/>
+        </w:rPr>
+      </w:pPr>
+      <w:r>
+        <w:rPr>
+          <w:rStyle w:val="CdigoHTML"/>
+          <w:rFonts w:ascii="Ubuntu Mono" w:eastAsiaTheme="minorHAnsi" w:hAnsi="Ubuntu Mono"/>
+          <w:color w:val="000000" w:themeColor="text1"/>
+          <w:sz w:val="21"/>
+          <w:szCs w:val="21"/>
+          <w:bdr w:val="none" w:sz="0" w:space="0" w:color="auto" w:frame="1"/>
+          <w:lang w:val="en-US"/>
+        </w:rPr>
+        <w:t xml:space="preserve">In </w:t>
+      </w:r>
+      <w:proofErr w:type="spellStart"/>
+      <w:proofErr w:type="gramStart"/>
+      <w:r>
+        <w:rPr>
+          <w:rStyle w:val="CdigoHTML"/>
+          <w:rFonts w:ascii="Ubuntu Mono" w:eastAsiaTheme="minorHAnsi" w:hAnsi="Ubuntu Mono"/>
+          <w:color w:val="000000" w:themeColor="text1"/>
+          <w:sz w:val="21"/>
+          <w:szCs w:val="21"/>
+          <w:bdr w:val="none" w:sz="0" w:space="0" w:color="auto" w:frame="1"/>
+          <w:lang w:val="en-US"/>
+        </w:rPr>
+        <w:t>tsconfig.json</w:t>
+      </w:r>
+      <w:proofErr w:type="spellEnd"/>
+      <w:proofErr w:type="gramEnd"/>
+      <w:r>
+        <w:rPr>
+          <w:rStyle w:val="CdigoHTML"/>
+          <w:rFonts w:ascii="Ubuntu Mono" w:eastAsiaTheme="minorHAnsi" w:hAnsi="Ubuntu Mono"/>
+          <w:color w:val="000000" w:themeColor="text1"/>
+          <w:sz w:val="21"/>
+          <w:szCs w:val="21"/>
+          <w:bdr w:val="none" w:sz="0" w:space="0" w:color="auto" w:frame="1"/>
+          <w:lang w:val="en-US"/>
+        </w:rPr>
+        <w:t xml:space="preserve"> uncomment</w:t>
+      </w:r>
+      <w:r>
+        <w:rPr>
+          <w:rStyle w:val="CdigoHTML"/>
+          <w:rFonts w:ascii="Ubuntu Mono" w:eastAsiaTheme="minorHAnsi" w:hAnsi="Ubuntu Mono"/>
+          <w:color w:val="000000" w:themeColor="text1"/>
+          <w:sz w:val="21"/>
+          <w:szCs w:val="21"/>
+          <w:bdr w:val="none" w:sz="0" w:space="0" w:color="auto" w:frame="1"/>
+          <w:lang w:val="en-US"/>
+        </w:rPr>
+        <w:t xml:space="preserve"> and set as false </w:t>
+      </w:r>
+    </w:p>
+    <w:p>
+      <w:pPr>
+        <w:pStyle w:val="Prrafodelista"/>
+        <w:ind w:left="1440"/>
+        <w:rPr>
+          <w:rStyle w:val="CdigoHTML"/>
+          <w:rFonts w:ascii="Ubuntu Mono" w:eastAsiaTheme="minorHAnsi" w:hAnsi="Ubuntu Mono"/>
+          <w:color w:val="000000" w:themeColor="text1"/>
+          <w:sz w:val="21"/>
+          <w:szCs w:val="21"/>
+          <w:bdr w:val="none" w:sz="0" w:space="0" w:color="auto" w:frame="1"/>
+          <w:lang w:val="en-US"/>
+        </w:rPr>
+      </w:pPr>
+      <w:r>
+        <w:rPr>
+          <w:rStyle w:val="CdigoHTML"/>
+          <w:rFonts w:ascii="Ubuntu Mono" w:eastAsiaTheme="minorHAnsi" w:hAnsi="Ubuntu Mono"/>
+          <w:color w:val="000000" w:themeColor="text1"/>
+          <w:sz w:val="21"/>
+          <w:szCs w:val="21"/>
+          <w:bdr w:val="none" w:sz="0" w:space="0" w:color="auto" w:frame="1"/>
+          <w:lang w:val="en-US"/>
+        </w:rPr>
+        <w:t>"</w:t>
+      </w:r>
+      <w:proofErr w:type="spellStart"/>
+      <w:r>
+        <w:rPr>
+          <w:rStyle w:val="CdigoHTML"/>
+          <w:rFonts w:ascii="Ubuntu Mono" w:eastAsiaTheme="minorHAnsi" w:hAnsi="Ubuntu Mono"/>
+          <w:color w:val="000000" w:themeColor="text1"/>
+          <w:sz w:val="21"/>
+          <w:szCs w:val="21"/>
+          <w:bdr w:val="none" w:sz="0" w:space="0" w:color="auto" w:frame="1"/>
+          <w:lang w:val="en-US"/>
+        </w:rPr>
+        <w:t>strictPropertyInitialization</w:t>
+      </w:r>
+      <w:proofErr w:type="spellEnd"/>
+      <w:r>
+        <w:rPr>
+          <w:rStyle w:val="CdigoHTML"/>
+          <w:rFonts w:ascii="Ubuntu Mono" w:eastAsiaTheme="minorHAnsi" w:hAnsi="Ubuntu Mono"/>
+          <w:color w:val="000000" w:themeColor="text1"/>
+          <w:sz w:val="21"/>
+          <w:szCs w:val="21"/>
+          <w:bdr w:val="none" w:sz="0" w:space="0" w:color="auto" w:frame="1"/>
+          <w:lang w:val="en-US"/>
+        </w:rPr>
+        <w:t>": false</w:t>
+      </w:r>
+    </w:p>
+    <w:p>
+      <w:pPr>
+        <w:pStyle w:val="Prrafodelista"/>
+        <w:ind w:left="2160"/>
+        <w:rPr>
+          <w:rStyle w:val="CdigoHTML"/>
+          <w:rFonts w:ascii="Ubuntu Mono" w:eastAsiaTheme="minorHAnsi" w:hAnsi="Ubuntu Mono"/>
+          <w:color w:val="000000" w:themeColor="text1"/>
+          <w:sz w:val="21"/>
+          <w:szCs w:val="21"/>
+          <w:bdr w:val="none" w:sz="0" w:space="0" w:color="auto" w:frame="1"/>
+          <w:lang w:val="en-US"/>
+        </w:rPr>
+      </w:pPr>
+    </w:p>
+    <w:p>
+      <w:pPr>
+        <w:rPr>
+          <w:rStyle w:val="CdigoHTML"/>
+          <w:rFonts w:ascii="Ubuntu Mono" w:eastAsiaTheme="minorHAnsi" w:hAnsi="Ubuntu Mono"/>
+          <w:color w:val="000000" w:themeColor="text1"/>
+          <w:sz w:val="21"/>
+          <w:szCs w:val="21"/>
           <w:highlight w:val="lightGray"/>
           <w:bdr w:val="none" w:sz="0" w:space="0" w:color="auto" w:frame="1"/>
           <w:lang w:val="en-US"/>
@@ -2847,10 +3279,1676 @@
           <w:lang w:val="en-US"/>
         </w:rPr>
       </w:pPr>
-      <w:r>
+    </w:p>
+    <w:p>
+      <w:pPr>
         <w:rPr>
           <w:rStyle w:val="CdigoHTML"/>
           <w:rFonts w:ascii="Ubuntu Mono" w:eastAsiaTheme="minorHAnsi" w:hAnsi="Ubuntu Mono"/>
+          <w:b/>
+          <w:bCs/>
+          <w:color w:val="000000" w:themeColor="text1"/>
+          <w:sz w:val="28"/>
+          <w:szCs w:val="28"/>
+          <w:bdr w:val="none" w:sz="0" w:space="0" w:color="auto" w:frame="1"/>
+          <w:lang w:val="en-US"/>
+        </w:rPr>
+      </w:pPr>
+      <w:r>
+        <w:rPr>
+          <w:rStyle w:val="CdigoHTML"/>
+          <w:rFonts w:ascii="Ubuntu Mono" w:eastAsiaTheme="minorHAnsi" w:hAnsi="Ubuntu Mono"/>
+          <w:b/>
+          <w:bCs/>
+          <w:color w:val="000000" w:themeColor="text1"/>
+          <w:sz w:val="28"/>
+          <w:szCs w:val="28"/>
+          <w:bdr w:val="none" w:sz="0" w:space="0" w:color="auto" w:frame="1"/>
+          <w:lang w:val="en-US"/>
+        </w:rPr>
+        <w:t>ROUTES</w:t>
+      </w:r>
+    </w:p>
+    <w:tbl>
+      <w:tblPr>
+        <w:tblStyle w:val="Tablaconcuadrcula"/>
+        <w:tblW w:w="0" w:type="auto"/>
+        <w:tblLook w:val="04A0" w:firstRow="1" w:lastRow="0" w:firstColumn="1" w:lastColumn="0" w:noHBand="0" w:noVBand="1"/>
+      </w:tblPr>
+      <w:tblGrid>
+        <w:gridCol w:w="5181"/>
+        <w:gridCol w:w="4169"/>
+      </w:tblGrid>
+      <w:tr>
+        <w:tc>
+          <w:tcPr>
+            <w:tcW w:w="4675" w:type="dxa"/>
+          </w:tcPr>
+          <w:p>
+            <w:pPr>
+              <w:jc w:val="center"/>
+              <w:rPr>
+                <w:rStyle w:val="CdigoHTML"/>
+                <w:rFonts w:ascii="Ubuntu Mono" w:eastAsiaTheme="minorHAnsi" w:hAnsi="Ubuntu Mono"/>
+                <w:b/>
+                <w:bCs/>
+                <w:color w:val="000000" w:themeColor="text1"/>
+                <w:sz w:val="24"/>
+                <w:szCs w:val="24"/>
+                <w:bdr w:val="none" w:sz="0" w:space="0" w:color="auto" w:frame="1"/>
+                <w:lang w:val="en-US"/>
+              </w:rPr>
+            </w:pPr>
+            <w:proofErr w:type="spellStart"/>
+            <w:r>
+              <w:rPr>
+                <w:rStyle w:val="CdigoHTML"/>
+                <w:rFonts w:ascii="Ubuntu Mono" w:eastAsiaTheme="minorHAnsi" w:hAnsi="Ubuntu Mono"/>
+                <w:b/>
+                <w:bCs/>
+                <w:color w:val="000000" w:themeColor="text1"/>
+                <w:sz w:val="24"/>
+                <w:szCs w:val="24"/>
+                <w:bdr w:val="none" w:sz="0" w:space="0" w:color="auto" w:frame="1"/>
+                <w:lang w:val="en-US"/>
+              </w:rPr>
+              <w:t>NodeJs</w:t>
+            </w:r>
+            <w:proofErr w:type="spellEnd"/>
+            <w:r>
+              <w:rPr>
+                <w:rStyle w:val="CdigoHTML"/>
+                <w:rFonts w:ascii="Ubuntu Mono" w:eastAsiaTheme="minorHAnsi" w:hAnsi="Ubuntu Mono"/>
+                <w:b/>
+                <w:bCs/>
+                <w:color w:val="000000" w:themeColor="text1"/>
+                <w:sz w:val="24"/>
+                <w:szCs w:val="24"/>
+                <w:bdr w:val="none" w:sz="0" w:space="0" w:color="auto" w:frame="1"/>
+                <w:lang w:val="en-US"/>
+              </w:rPr>
+              <w:t xml:space="preserve"> pure</w:t>
+            </w:r>
+          </w:p>
+        </w:tc>
+        <w:tc>
+          <w:tcPr>
+            <w:tcW w:w="4675" w:type="dxa"/>
+          </w:tcPr>
+          <w:p>
+            <w:pPr>
+              <w:jc w:val="center"/>
+              <w:rPr>
+                <w:rStyle w:val="CdigoHTML"/>
+                <w:rFonts w:ascii="Ubuntu Mono" w:eastAsiaTheme="minorHAnsi" w:hAnsi="Ubuntu Mono"/>
+                <w:b/>
+                <w:bCs/>
+                <w:color w:val="000000" w:themeColor="text1"/>
+                <w:sz w:val="24"/>
+                <w:szCs w:val="24"/>
+                <w:bdr w:val="none" w:sz="0" w:space="0" w:color="auto" w:frame="1"/>
+                <w:lang w:val="en-US"/>
+              </w:rPr>
+            </w:pPr>
+            <w:r>
+              <w:rPr>
+                <w:rStyle w:val="CdigoHTML"/>
+                <w:rFonts w:ascii="Ubuntu Mono" w:eastAsiaTheme="minorHAnsi" w:hAnsi="Ubuntu Mono"/>
+                <w:b/>
+                <w:bCs/>
+                <w:color w:val="000000" w:themeColor="text1"/>
+                <w:sz w:val="24"/>
+                <w:szCs w:val="24"/>
+                <w:bdr w:val="none" w:sz="0" w:space="0" w:color="auto" w:frame="1"/>
+                <w:lang w:val="en-US"/>
+              </w:rPr>
+              <w:t>Typescript</w:t>
+            </w:r>
+          </w:p>
+        </w:tc>
+      </w:tr>
+      <w:tr>
+        <w:trPr>
+          <w:trHeight w:val="1588"/>
+        </w:trPr>
+        <w:tc>
+          <w:tcPr>
+            <w:tcW w:w="4675" w:type="dxa"/>
+          </w:tcPr>
+          <w:p>
+            <w:pPr>
+              <w:shd w:val="clear" w:color="auto" w:fill="282A3A"/>
+              <w:spacing w:line="285" w:lineRule="atLeast"/>
+              <w:rPr>
+                <w:rFonts w:ascii="Consolas" w:eastAsia="Times New Roman" w:hAnsi="Consolas" w:cs="Times New Roman"/>
+                <w:color w:val="EAF2F1"/>
+                <w:sz w:val="21"/>
+                <w:szCs w:val="21"/>
+                <w:lang w:val="en-US" w:eastAsia="es-CO"/>
+              </w:rPr>
+            </w:pPr>
+            <w:r>
+              <w:rPr>
+                <w:rFonts w:ascii="Consolas" w:eastAsia="Times New Roman" w:hAnsi="Consolas" w:cs="Times New Roman"/>
+                <w:i/>
+                <w:iCs/>
+                <w:color w:val="9CD1BB"/>
+                <w:sz w:val="21"/>
+                <w:szCs w:val="21"/>
+                <w:lang w:val="en-US" w:eastAsia="es-CO"/>
+              </w:rPr>
+              <w:t>const</w:t>
+            </w:r>
+            <w:r>
+              <w:rPr>
+                <w:rFonts w:ascii="Consolas" w:eastAsia="Times New Roman" w:hAnsi="Consolas" w:cs="Times New Roman"/>
+                <w:color w:val="EAF2F1"/>
+                <w:sz w:val="21"/>
+                <w:szCs w:val="21"/>
+                <w:lang w:val="en-US" w:eastAsia="es-CO"/>
+              </w:rPr>
+              <w:t xml:space="preserve"> </w:t>
+            </w:r>
+            <w:r>
+              <w:rPr>
+                <w:rFonts w:ascii="Consolas" w:eastAsia="Times New Roman" w:hAnsi="Consolas" w:cs="Times New Roman"/>
+                <w:color w:val="C39AC9"/>
+                <w:sz w:val="21"/>
+                <w:szCs w:val="21"/>
+                <w:lang w:val="en-US" w:eastAsia="es-CO"/>
+              </w:rPr>
+              <w:t>express</w:t>
+            </w:r>
+            <w:r>
+              <w:rPr>
+                <w:rFonts w:ascii="Consolas" w:eastAsia="Times New Roman" w:hAnsi="Consolas" w:cs="Times New Roman"/>
+                <w:color w:val="EAF2F1"/>
+                <w:sz w:val="21"/>
+                <w:szCs w:val="21"/>
+                <w:lang w:val="en-US" w:eastAsia="es-CO"/>
+              </w:rPr>
+              <w:t xml:space="preserve"> </w:t>
+            </w:r>
+            <w:r>
+              <w:rPr>
+                <w:rFonts w:ascii="Consolas" w:eastAsia="Times New Roman" w:hAnsi="Consolas" w:cs="Times New Roman"/>
+                <w:color w:val="FF657A"/>
+                <w:sz w:val="21"/>
+                <w:szCs w:val="21"/>
+                <w:lang w:val="en-US" w:eastAsia="es-CO"/>
+              </w:rPr>
+              <w:t>=</w:t>
+            </w:r>
+            <w:r>
+              <w:rPr>
+                <w:rFonts w:ascii="Consolas" w:eastAsia="Times New Roman" w:hAnsi="Consolas" w:cs="Times New Roman"/>
+                <w:color w:val="EAF2F1"/>
+                <w:sz w:val="21"/>
+                <w:szCs w:val="21"/>
+                <w:lang w:val="en-US" w:eastAsia="es-CO"/>
+              </w:rPr>
+              <w:t xml:space="preserve"> </w:t>
+            </w:r>
+            <w:r>
+              <w:rPr>
+                <w:rFonts w:ascii="Consolas" w:eastAsia="Times New Roman" w:hAnsi="Consolas" w:cs="Times New Roman"/>
+                <w:color w:val="BAD761"/>
+                <w:sz w:val="21"/>
+                <w:szCs w:val="21"/>
+                <w:lang w:val="en-US" w:eastAsia="es-CO"/>
+              </w:rPr>
+              <w:t>require</w:t>
+            </w:r>
+            <w:r>
+              <w:rPr>
+                <w:rFonts w:ascii="Consolas" w:eastAsia="Times New Roman" w:hAnsi="Consolas" w:cs="Times New Roman"/>
+                <w:color w:val="888D94"/>
+                <w:sz w:val="21"/>
+                <w:szCs w:val="21"/>
+                <w:lang w:val="en-US" w:eastAsia="es-CO"/>
+              </w:rPr>
+              <w:t>('</w:t>
+            </w:r>
+            <w:r>
+              <w:rPr>
+                <w:rFonts w:ascii="Consolas" w:eastAsia="Times New Roman" w:hAnsi="Consolas" w:cs="Times New Roman"/>
+                <w:color w:val="FFD76D"/>
+                <w:sz w:val="21"/>
+                <w:szCs w:val="21"/>
+                <w:lang w:val="en-US" w:eastAsia="es-CO"/>
+              </w:rPr>
+              <w:t>express</w:t>
+            </w:r>
+            <w:r>
+              <w:rPr>
+                <w:rFonts w:ascii="Consolas" w:eastAsia="Times New Roman" w:hAnsi="Consolas" w:cs="Times New Roman"/>
+                <w:color w:val="888D94"/>
+                <w:sz w:val="21"/>
+                <w:szCs w:val="21"/>
+                <w:lang w:val="en-US" w:eastAsia="es-CO"/>
+              </w:rPr>
+              <w:t>')</w:t>
+            </w:r>
+          </w:p>
+          <w:p>
+            <w:pPr>
+              <w:shd w:val="clear" w:color="auto" w:fill="282A3A"/>
+              <w:spacing w:line="285" w:lineRule="atLeast"/>
+              <w:rPr>
+                <w:rFonts w:ascii="Consolas" w:eastAsia="Times New Roman" w:hAnsi="Consolas" w:cs="Times New Roman"/>
+                <w:color w:val="EAF2F1"/>
+                <w:sz w:val="21"/>
+                <w:szCs w:val="21"/>
+                <w:lang w:val="en-US" w:eastAsia="es-CO"/>
+              </w:rPr>
+            </w:pPr>
+            <w:r>
+              <w:rPr>
+                <w:rFonts w:ascii="Consolas" w:eastAsia="Times New Roman" w:hAnsi="Consolas" w:cs="Times New Roman"/>
+                <w:i/>
+                <w:iCs/>
+                <w:color w:val="9CD1BB"/>
+                <w:sz w:val="21"/>
+                <w:szCs w:val="21"/>
+                <w:lang w:val="en-US" w:eastAsia="es-CO"/>
+              </w:rPr>
+              <w:t>const</w:t>
+            </w:r>
+            <w:r>
+              <w:rPr>
+                <w:rFonts w:ascii="Consolas" w:eastAsia="Times New Roman" w:hAnsi="Consolas" w:cs="Times New Roman"/>
+                <w:color w:val="EAF2F1"/>
+                <w:sz w:val="21"/>
+                <w:szCs w:val="21"/>
+                <w:lang w:val="en-US" w:eastAsia="es-CO"/>
+              </w:rPr>
+              <w:t xml:space="preserve"> </w:t>
+            </w:r>
+            <w:r>
+              <w:rPr>
+                <w:rFonts w:ascii="Consolas" w:eastAsia="Times New Roman" w:hAnsi="Consolas" w:cs="Times New Roman"/>
+                <w:color w:val="C39AC9"/>
+                <w:sz w:val="21"/>
+                <w:szCs w:val="21"/>
+                <w:lang w:val="en-US" w:eastAsia="es-CO"/>
+              </w:rPr>
+              <w:t>router</w:t>
+            </w:r>
+            <w:r>
+              <w:rPr>
+                <w:rFonts w:ascii="Consolas" w:eastAsia="Times New Roman" w:hAnsi="Consolas" w:cs="Times New Roman"/>
+                <w:color w:val="EAF2F1"/>
+                <w:sz w:val="21"/>
+                <w:szCs w:val="21"/>
+                <w:lang w:val="en-US" w:eastAsia="es-CO"/>
+              </w:rPr>
+              <w:t xml:space="preserve"> </w:t>
+            </w:r>
+            <w:r>
+              <w:rPr>
+                <w:rFonts w:ascii="Consolas" w:eastAsia="Times New Roman" w:hAnsi="Consolas" w:cs="Times New Roman"/>
+                <w:color w:val="FF657A"/>
+                <w:sz w:val="21"/>
+                <w:szCs w:val="21"/>
+                <w:lang w:val="en-US" w:eastAsia="es-CO"/>
+              </w:rPr>
+              <w:t>=</w:t>
+            </w:r>
+            <w:r>
+              <w:rPr>
+                <w:rFonts w:ascii="Consolas" w:eastAsia="Times New Roman" w:hAnsi="Consolas" w:cs="Times New Roman"/>
+                <w:color w:val="EAF2F1"/>
+                <w:sz w:val="21"/>
+                <w:szCs w:val="21"/>
+                <w:lang w:val="en-US" w:eastAsia="es-CO"/>
+              </w:rPr>
+              <w:t xml:space="preserve"> </w:t>
+            </w:r>
+            <w:proofErr w:type="spellStart"/>
+            <w:proofErr w:type="gramStart"/>
+            <w:r>
+              <w:rPr>
+                <w:rFonts w:ascii="Consolas" w:eastAsia="Times New Roman" w:hAnsi="Consolas" w:cs="Times New Roman"/>
+                <w:color w:val="EAF2F1"/>
+                <w:sz w:val="21"/>
+                <w:szCs w:val="21"/>
+                <w:lang w:val="en-US" w:eastAsia="es-CO"/>
+              </w:rPr>
+              <w:t>express</w:t>
+            </w:r>
+            <w:r>
+              <w:rPr>
+                <w:rFonts w:ascii="Consolas" w:eastAsia="Times New Roman" w:hAnsi="Consolas" w:cs="Times New Roman"/>
+                <w:color w:val="888D94"/>
+                <w:sz w:val="21"/>
+                <w:szCs w:val="21"/>
+                <w:lang w:val="en-US" w:eastAsia="es-CO"/>
+              </w:rPr>
+              <w:t>.</w:t>
+            </w:r>
+            <w:r>
+              <w:rPr>
+                <w:rFonts w:ascii="Consolas" w:eastAsia="Times New Roman" w:hAnsi="Consolas" w:cs="Times New Roman"/>
+                <w:color w:val="BAD761"/>
+                <w:sz w:val="21"/>
+                <w:szCs w:val="21"/>
+                <w:lang w:val="en-US" w:eastAsia="es-CO"/>
+              </w:rPr>
+              <w:t>Router</w:t>
+            </w:r>
+            <w:proofErr w:type="spellEnd"/>
+            <w:proofErr w:type="gramEnd"/>
+            <w:r>
+              <w:rPr>
+                <w:rFonts w:ascii="Consolas" w:eastAsia="Times New Roman" w:hAnsi="Consolas" w:cs="Times New Roman"/>
+                <w:color w:val="888D94"/>
+                <w:sz w:val="21"/>
+                <w:szCs w:val="21"/>
+                <w:lang w:val="en-US" w:eastAsia="es-CO"/>
+              </w:rPr>
+              <w:t>()</w:t>
+            </w:r>
+          </w:p>
+          <w:p>
+            <w:pPr>
+              <w:shd w:val="clear" w:color="auto" w:fill="282A3A"/>
+              <w:spacing w:line="285" w:lineRule="atLeast"/>
+              <w:rPr>
+                <w:rFonts w:ascii="Consolas" w:eastAsia="Times New Roman" w:hAnsi="Consolas" w:cs="Times New Roman"/>
+                <w:color w:val="EAF2F1"/>
+                <w:sz w:val="21"/>
+                <w:szCs w:val="21"/>
+                <w:lang w:val="en-US" w:eastAsia="es-CO"/>
+              </w:rPr>
+            </w:pPr>
+          </w:p>
+          <w:p>
+            <w:pPr>
+              <w:shd w:val="clear" w:color="auto" w:fill="282A3A"/>
+              <w:spacing w:line="285" w:lineRule="atLeast"/>
+              <w:rPr>
+                <w:rFonts w:ascii="Consolas" w:eastAsia="Times New Roman" w:hAnsi="Consolas" w:cs="Times New Roman"/>
+                <w:color w:val="EAF2F1"/>
+                <w:sz w:val="21"/>
+                <w:szCs w:val="21"/>
+                <w:lang w:val="en-US" w:eastAsia="es-CO"/>
+              </w:rPr>
+            </w:pPr>
+            <w:proofErr w:type="spellStart"/>
+            <w:r>
+              <w:rPr>
+                <w:rFonts w:ascii="Consolas" w:eastAsia="Times New Roman" w:hAnsi="Consolas" w:cs="Times New Roman"/>
+                <w:color w:val="EAF2F1"/>
+                <w:sz w:val="21"/>
+                <w:szCs w:val="21"/>
+                <w:lang w:val="en-US" w:eastAsia="es-CO"/>
+              </w:rPr>
+              <w:t>router</w:t>
+            </w:r>
+            <w:r>
+              <w:rPr>
+                <w:rFonts w:ascii="Consolas" w:eastAsia="Times New Roman" w:hAnsi="Consolas" w:cs="Times New Roman"/>
+                <w:color w:val="888D94"/>
+                <w:sz w:val="21"/>
+                <w:szCs w:val="21"/>
+                <w:lang w:val="en-US" w:eastAsia="es-CO"/>
+              </w:rPr>
+              <w:t>.</w:t>
+            </w:r>
+            <w:r>
+              <w:rPr>
+                <w:rFonts w:ascii="Consolas" w:eastAsia="Times New Roman" w:hAnsi="Consolas" w:cs="Times New Roman"/>
+                <w:color w:val="BAD761"/>
+                <w:sz w:val="21"/>
+                <w:szCs w:val="21"/>
+                <w:lang w:val="en-US" w:eastAsia="es-CO"/>
+              </w:rPr>
+              <w:t>get</w:t>
+            </w:r>
+            <w:proofErr w:type="spellEnd"/>
+            <w:r>
+              <w:rPr>
+                <w:rFonts w:ascii="Consolas" w:eastAsia="Times New Roman" w:hAnsi="Consolas" w:cs="Times New Roman"/>
+                <w:color w:val="888D94"/>
+                <w:sz w:val="21"/>
+                <w:szCs w:val="21"/>
+                <w:lang w:val="en-US" w:eastAsia="es-CO"/>
+              </w:rPr>
+              <w:t>('</w:t>
+            </w:r>
+            <w:r>
+              <w:rPr>
+                <w:rFonts w:ascii="Consolas" w:eastAsia="Times New Roman" w:hAnsi="Consolas" w:cs="Times New Roman"/>
+                <w:color w:val="FFD76D"/>
+                <w:sz w:val="21"/>
+                <w:szCs w:val="21"/>
+                <w:lang w:val="en-US" w:eastAsia="es-CO"/>
+              </w:rPr>
+              <w:t>/</w:t>
+            </w:r>
+            <w:proofErr w:type="gramStart"/>
+            <w:r>
+              <w:rPr>
+                <w:rFonts w:ascii="Consolas" w:eastAsia="Times New Roman" w:hAnsi="Consolas" w:cs="Times New Roman"/>
+                <w:color w:val="888D94"/>
+                <w:sz w:val="21"/>
+                <w:szCs w:val="21"/>
+                <w:lang w:val="en-US" w:eastAsia="es-CO"/>
+              </w:rPr>
+              <w:t>',(</w:t>
+            </w:r>
+            <w:proofErr w:type="spellStart"/>
+            <w:proofErr w:type="gramEnd"/>
+            <w:r>
+              <w:rPr>
+                <w:rFonts w:ascii="Consolas" w:eastAsia="Times New Roman" w:hAnsi="Consolas" w:cs="Times New Roman"/>
+                <w:i/>
+                <w:iCs/>
+                <w:color w:val="FF9B5E"/>
+                <w:sz w:val="21"/>
+                <w:szCs w:val="21"/>
+                <w:lang w:val="en-US" w:eastAsia="es-CO"/>
+              </w:rPr>
+              <w:t>req</w:t>
+            </w:r>
+            <w:r>
+              <w:rPr>
+                <w:rFonts w:ascii="Consolas" w:eastAsia="Times New Roman" w:hAnsi="Consolas" w:cs="Times New Roman"/>
+                <w:color w:val="888D94"/>
+                <w:sz w:val="21"/>
+                <w:szCs w:val="21"/>
+                <w:lang w:val="en-US" w:eastAsia="es-CO"/>
+              </w:rPr>
+              <w:t>,</w:t>
+            </w:r>
+            <w:r>
+              <w:rPr>
+                <w:rFonts w:ascii="Consolas" w:eastAsia="Times New Roman" w:hAnsi="Consolas" w:cs="Times New Roman"/>
+                <w:i/>
+                <w:iCs/>
+                <w:color w:val="FF9B5E"/>
+                <w:sz w:val="21"/>
+                <w:szCs w:val="21"/>
+                <w:lang w:val="en-US" w:eastAsia="es-CO"/>
+              </w:rPr>
+              <w:t>res</w:t>
+            </w:r>
+            <w:proofErr w:type="spellEnd"/>
+            <w:r>
+              <w:rPr>
+                <w:rFonts w:ascii="Consolas" w:eastAsia="Times New Roman" w:hAnsi="Consolas" w:cs="Times New Roman"/>
+                <w:color w:val="888D94"/>
+                <w:sz w:val="21"/>
+                <w:szCs w:val="21"/>
+                <w:lang w:val="en-US" w:eastAsia="es-CO"/>
+              </w:rPr>
+              <w:t>)</w:t>
+            </w:r>
+            <w:r>
+              <w:rPr>
+                <w:rFonts w:ascii="Consolas" w:eastAsia="Times New Roman" w:hAnsi="Consolas" w:cs="Times New Roman"/>
+                <w:color w:val="FF657A"/>
+                <w:sz w:val="21"/>
+                <w:szCs w:val="21"/>
+                <w:lang w:val="en-US" w:eastAsia="es-CO"/>
+              </w:rPr>
+              <w:t>=&gt;</w:t>
+            </w:r>
+            <w:r>
+              <w:rPr>
+                <w:rFonts w:ascii="Consolas" w:eastAsia="Times New Roman" w:hAnsi="Consolas" w:cs="Times New Roman"/>
+                <w:color w:val="888D94"/>
+                <w:sz w:val="21"/>
+                <w:szCs w:val="21"/>
+                <w:lang w:val="en-US" w:eastAsia="es-CO"/>
+              </w:rPr>
+              <w:t>{</w:t>
+            </w:r>
+          </w:p>
+          <w:p>
+            <w:pPr>
+              <w:shd w:val="clear" w:color="auto" w:fill="282A3A"/>
+              <w:spacing w:line="285" w:lineRule="atLeast"/>
+              <w:rPr>
+                <w:rFonts w:ascii="Consolas" w:eastAsia="Times New Roman" w:hAnsi="Consolas" w:cs="Times New Roman"/>
+                <w:color w:val="EAF2F1"/>
+                <w:sz w:val="21"/>
+                <w:szCs w:val="21"/>
+                <w:lang w:val="en-US" w:eastAsia="es-CO"/>
+              </w:rPr>
+            </w:pPr>
+            <w:r>
+              <w:rPr>
+                <w:rFonts w:ascii="Consolas" w:eastAsia="Times New Roman" w:hAnsi="Consolas" w:cs="Times New Roman"/>
+                <w:color w:val="EAF2F1"/>
+                <w:sz w:val="21"/>
+                <w:szCs w:val="21"/>
+                <w:lang w:val="en-US" w:eastAsia="es-CO"/>
+              </w:rPr>
+              <w:t xml:space="preserve">    </w:t>
+            </w:r>
+            <w:proofErr w:type="spellStart"/>
+            <w:proofErr w:type="gramStart"/>
+            <w:r>
+              <w:rPr>
+                <w:rFonts w:ascii="Consolas" w:eastAsia="Times New Roman" w:hAnsi="Consolas" w:cs="Times New Roman"/>
+                <w:color w:val="EAF2F1"/>
+                <w:sz w:val="21"/>
+                <w:szCs w:val="21"/>
+                <w:lang w:val="en-US" w:eastAsia="es-CO"/>
+              </w:rPr>
+              <w:t>res</w:t>
+            </w:r>
+            <w:r>
+              <w:rPr>
+                <w:rFonts w:ascii="Consolas" w:eastAsia="Times New Roman" w:hAnsi="Consolas" w:cs="Times New Roman"/>
+                <w:color w:val="888D94"/>
+                <w:sz w:val="21"/>
+                <w:szCs w:val="21"/>
+                <w:lang w:val="en-US" w:eastAsia="es-CO"/>
+              </w:rPr>
+              <w:t>.</w:t>
+            </w:r>
+            <w:r>
+              <w:rPr>
+                <w:rFonts w:ascii="Consolas" w:eastAsia="Times New Roman" w:hAnsi="Consolas" w:cs="Times New Roman"/>
+                <w:color w:val="BAD761"/>
+                <w:sz w:val="21"/>
+                <w:szCs w:val="21"/>
+                <w:lang w:val="en-US" w:eastAsia="es-CO"/>
+              </w:rPr>
+              <w:t>render</w:t>
+            </w:r>
+            <w:proofErr w:type="spellEnd"/>
+            <w:proofErr w:type="gramEnd"/>
+            <w:r>
+              <w:rPr>
+                <w:rFonts w:ascii="Consolas" w:eastAsia="Times New Roman" w:hAnsi="Consolas" w:cs="Times New Roman"/>
+                <w:color w:val="888D94"/>
+                <w:sz w:val="21"/>
+                <w:szCs w:val="21"/>
+                <w:lang w:val="en-US" w:eastAsia="es-CO"/>
+              </w:rPr>
+              <w:t>('</w:t>
+            </w:r>
+            <w:r>
+              <w:rPr>
+                <w:rFonts w:ascii="Consolas" w:eastAsia="Times New Roman" w:hAnsi="Consolas" w:cs="Times New Roman"/>
+                <w:color w:val="FFD76D"/>
+                <w:sz w:val="21"/>
+                <w:szCs w:val="21"/>
+                <w:lang w:val="en-US" w:eastAsia="es-CO"/>
+              </w:rPr>
+              <w:t>index</w:t>
+            </w:r>
+            <w:r>
+              <w:rPr>
+                <w:rFonts w:ascii="Consolas" w:eastAsia="Times New Roman" w:hAnsi="Consolas" w:cs="Times New Roman"/>
+                <w:color w:val="888D94"/>
+                <w:sz w:val="21"/>
+                <w:szCs w:val="21"/>
+                <w:lang w:val="en-US" w:eastAsia="es-CO"/>
+              </w:rPr>
+              <w:t>')</w:t>
+            </w:r>
+          </w:p>
+          <w:p>
+            <w:pPr>
+              <w:shd w:val="clear" w:color="auto" w:fill="282A3A"/>
+              <w:spacing w:line="285" w:lineRule="atLeast"/>
+              <w:rPr>
+                <w:rFonts w:ascii="Consolas" w:eastAsia="Times New Roman" w:hAnsi="Consolas" w:cs="Times New Roman"/>
+                <w:color w:val="EAF2F1"/>
+                <w:sz w:val="21"/>
+                <w:szCs w:val="21"/>
+                <w:lang w:val="en-US" w:eastAsia="es-CO"/>
+              </w:rPr>
+            </w:pPr>
+            <w:r>
+              <w:rPr>
+                <w:rFonts w:ascii="Consolas" w:eastAsia="Times New Roman" w:hAnsi="Consolas" w:cs="Times New Roman"/>
+                <w:color w:val="888D94"/>
+                <w:sz w:val="21"/>
+                <w:szCs w:val="21"/>
+                <w:lang w:val="en-US" w:eastAsia="es-CO"/>
+              </w:rPr>
+              <w:t>})</w:t>
+            </w:r>
+          </w:p>
+          <w:p>
+            <w:pPr>
+              <w:shd w:val="clear" w:color="auto" w:fill="282A3A"/>
+              <w:spacing w:line="285" w:lineRule="atLeast"/>
+              <w:rPr>
+                <w:rFonts w:ascii="Consolas" w:eastAsia="Times New Roman" w:hAnsi="Consolas" w:cs="Times New Roman"/>
+                <w:color w:val="EAF2F1"/>
+                <w:sz w:val="21"/>
+                <w:szCs w:val="21"/>
+                <w:lang w:val="en-US" w:eastAsia="es-CO"/>
+              </w:rPr>
+            </w:pPr>
+          </w:p>
+          <w:p>
+            <w:pPr>
+              <w:shd w:val="clear" w:color="auto" w:fill="282A3A"/>
+              <w:spacing w:line="285" w:lineRule="atLeast"/>
+              <w:rPr>
+                <w:rStyle w:val="CdigoHTML"/>
+                <w:rFonts w:ascii="Ubuntu Mono" w:eastAsiaTheme="minorHAnsi" w:hAnsi="Ubuntu Mono"/>
+                <w:b/>
+                <w:bCs/>
+                <w:color w:val="000000" w:themeColor="text1"/>
+                <w:sz w:val="28"/>
+                <w:szCs w:val="28"/>
+                <w:bdr w:val="none" w:sz="0" w:space="0" w:color="auto" w:frame="1"/>
+                <w:lang w:val="en-US"/>
+              </w:rPr>
+            </w:pPr>
+            <w:proofErr w:type="spellStart"/>
+            <w:proofErr w:type="gramStart"/>
+            <w:r>
+              <w:rPr>
+                <w:rFonts w:ascii="Consolas" w:eastAsia="Times New Roman" w:hAnsi="Consolas" w:cs="Times New Roman"/>
+                <w:i/>
+                <w:iCs/>
+                <w:color w:val="9CD1BB"/>
+                <w:sz w:val="21"/>
+                <w:szCs w:val="21"/>
+                <w:lang w:val="en-US" w:eastAsia="es-CO"/>
+              </w:rPr>
+              <w:t>module</w:t>
+            </w:r>
+            <w:r>
+              <w:rPr>
+                <w:rFonts w:ascii="Consolas" w:eastAsia="Times New Roman" w:hAnsi="Consolas" w:cs="Times New Roman"/>
+                <w:color w:val="888D94"/>
+                <w:sz w:val="21"/>
+                <w:szCs w:val="21"/>
+                <w:lang w:val="en-US" w:eastAsia="es-CO"/>
+              </w:rPr>
+              <w:t>.</w:t>
+            </w:r>
+            <w:r>
+              <w:rPr>
+                <w:rFonts w:ascii="Consolas" w:eastAsia="Times New Roman" w:hAnsi="Consolas" w:cs="Times New Roman"/>
+                <w:i/>
+                <w:iCs/>
+                <w:color w:val="9CD1BB"/>
+                <w:sz w:val="21"/>
+                <w:szCs w:val="21"/>
+                <w:lang w:val="en-US" w:eastAsia="es-CO"/>
+              </w:rPr>
+              <w:t>exports</w:t>
+            </w:r>
+            <w:proofErr w:type="spellEnd"/>
+            <w:proofErr w:type="gramEnd"/>
+            <w:r>
+              <w:rPr>
+                <w:rFonts w:ascii="Consolas" w:eastAsia="Times New Roman" w:hAnsi="Consolas" w:cs="Times New Roman"/>
+                <w:color w:val="FF657A"/>
+                <w:sz w:val="21"/>
+                <w:szCs w:val="21"/>
+                <w:lang w:val="en-US" w:eastAsia="es-CO"/>
+              </w:rPr>
+              <w:t>=</w:t>
+            </w:r>
+            <w:r>
+              <w:rPr>
+                <w:rFonts w:ascii="Consolas" w:eastAsia="Times New Roman" w:hAnsi="Consolas" w:cs="Times New Roman"/>
+                <w:color w:val="EAF2F1"/>
+                <w:sz w:val="21"/>
+                <w:szCs w:val="21"/>
+                <w:lang w:val="en-US" w:eastAsia="es-CO"/>
+              </w:rPr>
+              <w:t xml:space="preserve"> router</w:t>
+            </w:r>
+          </w:p>
+        </w:tc>
+        <w:tc>
+          <w:tcPr>
+            <w:tcW w:w="4675" w:type="dxa"/>
+          </w:tcPr>
+          <w:p>
+            <w:pPr>
+              <w:shd w:val="clear" w:color="auto" w:fill="282A3A"/>
+              <w:spacing w:line="285" w:lineRule="atLeast"/>
+              <w:rPr>
+                <w:rFonts w:ascii="Consolas" w:eastAsia="Times New Roman" w:hAnsi="Consolas" w:cs="Times New Roman"/>
+                <w:color w:val="EAF2F1"/>
+                <w:sz w:val="21"/>
+                <w:szCs w:val="21"/>
+                <w:lang w:val="en-US" w:eastAsia="es-CO"/>
+              </w:rPr>
+            </w:pPr>
+            <w:r>
+              <w:rPr>
+                <w:rFonts w:ascii="Consolas" w:eastAsia="Times New Roman" w:hAnsi="Consolas" w:cs="Times New Roman"/>
+                <w:color w:val="FF657A"/>
+                <w:sz w:val="21"/>
+                <w:szCs w:val="21"/>
+                <w:lang w:val="en-US" w:eastAsia="es-CO"/>
+              </w:rPr>
+              <w:t>import</w:t>
+            </w:r>
+            <w:r>
+              <w:rPr>
+                <w:rFonts w:ascii="Consolas" w:eastAsia="Times New Roman" w:hAnsi="Consolas" w:cs="Times New Roman"/>
+                <w:color w:val="EAF2F1"/>
+                <w:sz w:val="21"/>
+                <w:szCs w:val="21"/>
+                <w:lang w:val="en-US" w:eastAsia="es-CO"/>
+              </w:rPr>
+              <w:t xml:space="preserve"> </w:t>
+            </w:r>
+            <w:r>
+              <w:rPr>
+                <w:rFonts w:ascii="Consolas" w:eastAsia="Times New Roman" w:hAnsi="Consolas" w:cs="Times New Roman"/>
+                <w:color w:val="888D94"/>
+                <w:sz w:val="21"/>
+                <w:szCs w:val="21"/>
+                <w:lang w:val="en-US" w:eastAsia="es-CO"/>
+              </w:rPr>
+              <w:t>{</w:t>
+            </w:r>
+            <w:r>
+              <w:rPr>
+                <w:rFonts w:ascii="Consolas" w:eastAsia="Times New Roman" w:hAnsi="Consolas" w:cs="Times New Roman"/>
+                <w:color w:val="EAF2F1"/>
+                <w:sz w:val="21"/>
+                <w:szCs w:val="21"/>
+                <w:lang w:val="en-US" w:eastAsia="es-CO"/>
+              </w:rPr>
+              <w:t>Router</w:t>
+            </w:r>
+            <w:r>
+              <w:rPr>
+                <w:rFonts w:ascii="Consolas" w:eastAsia="Times New Roman" w:hAnsi="Consolas" w:cs="Times New Roman"/>
+                <w:color w:val="888D94"/>
+                <w:sz w:val="21"/>
+                <w:szCs w:val="21"/>
+                <w:lang w:val="en-US" w:eastAsia="es-CO"/>
+              </w:rPr>
+              <w:t>}</w:t>
+            </w:r>
+            <w:r>
+              <w:rPr>
+                <w:rFonts w:ascii="Consolas" w:eastAsia="Times New Roman" w:hAnsi="Consolas" w:cs="Times New Roman"/>
+                <w:color w:val="EAF2F1"/>
+                <w:sz w:val="21"/>
+                <w:szCs w:val="21"/>
+                <w:lang w:val="en-US" w:eastAsia="es-CO"/>
+              </w:rPr>
+              <w:t xml:space="preserve"> </w:t>
+            </w:r>
+            <w:r>
+              <w:rPr>
+                <w:rFonts w:ascii="Consolas" w:eastAsia="Times New Roman" w:hAnsi="Consolas" w:cs="Times New Roman"/>
+                <w:color w:val="FF657A"/>
+                <w:sz w:val="21"/>
+                <w:szCs w:val="21"/>
+                <w:lang w:val="en-US" w:eastAsia="es-CO"/>
+              </w:rPr>
+              <w:t>from</w:t>
+            </w:r>
+            <w:r>
+              <w:rPr>
+                <w:rFonts w:ascii="Consolas" w:eastAsia="Times New Roman" w:hAnsi="Consolas" w:cs="Times New Roman"/>
+                <w:color w:val="EAF2F1"/>
+                <w:sz w:val="21"/>
+                <w:szCs w:val="21"/>
+                <w:lang w:val="en-US" w:eastAsia="es-CO"/>
+              </w:rPr>
+              <w:t xml:space="preserve"> </w:t>
+            </w:r>
+            <w:r>
+              <w:rPr>
+                <w:rFonts w:ascii="Consolas" w:eastAsia="Times New Roman" w:hAnsi="Consolas" w:cs="Times New Roman"/>
+                <w:color w:val="888D94"/>
+                <w:sz w:val="21"/>
+                <w:szCs w:val="21"/>
+                <w:lang w:val="en-US" w:eastAsia="es-CO"/>
+              </w:rPr>
+              <w:t>'</w:t>
+            </w:r>
+            <w:r>
+              <w:rPr>
+                <w:rFonts w:ascii="Consolas" w:eastAsia="Times New Roman" w:hAnsi="Consolas" w:cs="Times New Roman"/>
+                <w:color w:val="FFD76D"/>
+                <w:sz w:val="21"/>
+                <w:szCs w:val="21"/>
+                <w:lang w:val="en-US" w:eastAsia="es-CO"/>
+              </w:rPr>
+              <w:t>express</w:t>
+            </w:r>
+            <w:r>
+              <w:rPr>
+                <w:rFonts w:ascii="Consolas" w:eastAsia="Times New Roman" w:hAnsi="Consolas" w:cs="Times New Roman"/>
+                <w:color w:val="888D94"/>
+                <w:sz w:val="21"/>
+                <w:szCs w:val="21"/>
+                <w:lang w:val="en-US" w:eastAsia="es-CO"/>
+              </w:rPr>
+              <w:t>'</w:t>
+            </w:r>
+          </w:p>
+          <w:p>
+            <w:pPr>
+              <w:shd w:val="clear" w:color="auto" w:fill="282A3A"/>
+              <w:spacing w:line="285" w:lineRule="atLeast"/>
+              <w:rPr>
+                <w:rFonts w:ascii="Consolas" w:eastAsia="Times New Roman" w:hAnsi="Consolas" w:cs="Times New Roman"/>
+                <w:color w:val="EAF2F1"/>
+                <w:sz w:val="21"/>
+                <w:szCs w:val="21"/>
+                <w:lang w:val="en-US" w:eastAsia="es-CO"/>
+              </w:rPr>
+            </w:pPr>
+            <w:r>
+              <w:rPr>
+                <w:rFonts w:ascii="Consolas" w:eastAsia="Times New Roman" w:hAnsi="Consolas" w:cs="Times New Roman"/>
+                <w:i/>
+                <w:iCs/>
+                <w:color w:val="9CD1BB"/>
+                <w:sz w:val="21"/>
+                <w:szCs w:val="21"/>
+                <w:lang w:val="en-US" w:eastAsia="es-CO"/>
+              </w:rPr>
+              <w:t>const</w:t>
+            </w:r>
+            <w:r>
+              <w:rPr>
+                <w:rFonts w:ascii="Consolas" w:eastAsia="Times New Roman" w:hAnsi="Consolas" w:cs="Times New Roman"/>
+                <w:color w:val="EAF2F1"/>
+                <w:sz w:val="21"/>
+                <w:szCs w:val="21"/>
+                <w:lang w:val="en-US" w:eastAsia="es-CO"/>
+              </w:rPr>
+              <w:t xml:space="preserve"> </w:t>
+            </w:r>
+            <w:r>
+              <w:rPr>
+                <w:rFonts w:ascii="Consolas" w:eastAsia="Times New Roman" w:hAnsi="Consolas" w:cs="Times New Roman"/>
+                <w:color w:val="C39AC9"/>
+                <w:sz w:val="21"/>
+                <w:szCs w:val="21"/>
+                <w:lang w:val="en-US" w:eastAsia="es-CO"/>
+              </w:rPr>
+              <w:t>router</w:t>
+            </w:r>
+            <w:r>
+              <w:rPr>
+                <w:rFonts w:ascii="Consolas" w:eastAsia="Times New Roman" w:hAnsi="Consolas" w:cs="Times New Roman"/>
+                <w:color w:val="EAF2F1"/>
+                <w:sz w:val="21"/>
+                <w:szCs w:val="21"/>
+                <w:lang w:val="en-US" w:eastAsia="es-CO"/>
+              </w:rPr>
+              <w:t xml:space="preserve"> </w:t>
+            </w:r>
+            <w:r>
+              <w:rPr>
+                <w:rFonts w:ascii="Consolas" w:eastAsia="Times New Roman" w:hAnsi="Consolas" w:cs="Times New Roman"/>
+                <w:color w:val="FF657A"/>
+                <w:sz w:val="21"/>
+                <w:szCs w:val="21"/>
+                <w:lang w:val="en-US" w:eastAsia="es-CO"/>
+              </w:rPr>
+              <w:t>=</w:t>
+            </w:r>
+            <w:r>
+              <w:rPr>
+                <w:rFonts w:ascii="Consolas" w:eastAsia="Times New Roman" w:hAnsi="Consolas" w:cs="Times New Roman"/>
+                <w:color w:val="EAF2F1"/>
+                <w:sz w:val="21"/>
+                <w:szCs w:val="21"/>
+                <w:lang w:val="en-US" w:eastAsia="es-CO"/>
+              </w:rPr>
+              <w:t xml:space="preserve"> </w:t>
+            </w:r>
+            <w:proofErr w:type="gramStart"/>
+            <w:r>
+              <w:rPr>
+                <w:rFonts w:ascii="Consolas" w:eastAsia="Times New Roman" w:hAnsi="Consolas" w:cs="Times New Roman"/>
+                <w:color w:val="BAD761"/>
+                <w:sz w:val="21"/>
+                <w:szCs w:val="21"/>
+                <w:lang w:val="en-US" w:eastAsia="es-CO"/>
+              </w:rPr>
+              <w:t>Router</w:t>
+            </w:r>
+            <w:r>
+              <w:rPr>
+                <w:rFonts w:ascii="Consolas" w:eastAsia="Times New Roman" w:hAnsi="Consolas" w:cs="Times New Roman"/>
+                <w:color w:val="888D94"/>
+                <w:sz w:val="21"/>
+                <w:szCs w:val="21"/>
+                <w:lang w:val="en-US" w:eastAsia="es-CO"/>
+              </w:rPr>
+              <w:t>(</w:t>
+            </w:r>
+            <w:proofErr w:type="gramEnd"/>
+            <w:r>
+              <w:rPr>
+                <w:rFonts w:ascii="Consolas" w:eastAsia="Times New Roman" w:hAnsi="Consolas" w:cs="Times New Roman"/>
+                <w:color w:val="888D94"/>
+                <w:sz w:val="21"/>
+                <w:szCs w:val="21"/>
+                <w:lang w:val="en-US" w:eastAsia="es-CO"/>
+              </w:rPr>
+              <w:t>)</w:t>
+            </w:r>
+          </w:p>
+          <w:p>
+            <w:pPr>
+              <w:shd w:val="clear" w:color="auto" w:fill="282A3A"/>
+              <w:spacing w:line="285" w:lineRule="atLeast"/>
+              <w:rPr>
+                <w:rFonts w:ascii="Consolas" w:eastAsia="Times New Roman" w:hAnsi="Consolas" w:cs="Times New Roman"/>
+                <w:color w:val="EAF2F1"/>
+                <w:sz w:val="21"/>
+                <w:szCs w:val="21"/>
+                <w:lang w:val="en-US" w:eastAsia="es-CO"/>
+              </w:rPr>
+            </w:pPr>
+          </w:p>
+          <w:p>
+            <w:pPr>
+              <w:shd w:val="clear" w:color="auto" w:fill="282A3A"/>
+              <w:spacing w:line="285" w:lineRule="atLeast"/>
+              <w:rPr>
+                <w:rFonts w:ascii="Consolas" w:eastAsia="Times New Roman" w:hAnsi="Consolas" w:cs="Times New Roman"/>
+                <w:color w:val="EAF2F1"/>
+                <w:sz w:val="21"/>
+                <w:szCs w:val="21"/>
+                <w:lang w:val="en-US" w:eastAsia="es-CO"/>
+              </w:rPr>
+            </w:pPr>
+            <w:proofErr w:type="spellStart"/>
+            <w:r>
+              <w:rPr>
+                <w:rFonts w:ascii="Consolas" w:eastAsia="Times New Roman" w:hAnsi="Consolas" w:cs="Times New Roman"/>
+                <w:color w:val="EAF2F1"/>
+                <w:sz w:val="21"/>
+                <w:szCs w:val="21"/>
+                <w:lang w:val="en-US" w:eastAsia="es-CO"/>
+              </w:rPr>
+              <w:t>router</w:t>
+            </w:r>
+            <w:r>
+              <w:rPr>
+                <w:rFonts w:ascii="Consolas" w:eastAsia="Times New Roman" w:hAnsi="Consolas" w:cs="Times New Roman"/>
+                <w:color w:val="888D94"/>
+                <w:sz w:val="21"/>
+                <w:szCs w:val="21"/>
+                <w:lang w:val="en-US" w:eastAsia="es-CO"/>
+              </w:rPr>
+              <w:t>.</w:t>
+            </w:r>
+            <w:r>
+              <w:rPr>
+                <w:rFonts w:ascii="Consolas" w:eastAsia="Times New Roman" w:hAnsi="Consolas" w:cs="Times New Roman"/>
+                <w:color w:val="BAD761"/>
+                <w:sz w:val="21"/>
+                <w:szCs w:val="21"/>
+                <w:lang w:val="en-US" w:eastAsia="es-CO"/>
+              </w:rPr>
+              <w:t>get</w:t>
+            </w:r>
+            <w:proofErr w:type="spellEnd"/>
+            <w:r>
+              <w:rPr>
+                <w:rFonts w:ascii="Consolas" w:eastAsia="Times New Roman" w:hAnsi="Consolas" w:cs="Times New Roman"/>
+                <w:color w:val="888D94"/>
+                <w:sz w:val="21"/>
+                <w:szCs w:val="21"/>
+                <w:lang w:val="en-US" w:eastAsia="es-CO"/>
+              </w:rPr>
+              <w:t>('</w:t>
+            </w:r>
+            <w:r>
+              <w:rPr>
+                <w:rFonts w:ascii="Consolas" w:eastAsia="Times New Roman" w:hAnsi="Consolas" w:cs="Times New Roman"/>
+                <w:color w:val="FFD76D"/>
+                <w:sz w:val="21"/>
+                <w:szCs w:val="21"/>
+                <w:lang w:val="en-US" w:eastAsia="es-CO"/>
+              </w:rPr>
+              <w:t>/</w:t>
+            </w:r>
+            <w:proofErr w:type="gramStart"/>
+            <w:r>
+              <w:rPr>
+                <w:rFonts w:ascii="Consolas" w:eastAsia="Times New Roman" w:hAnsi="Consolas" w:cs="Times New Roman"/>
+                <w:color w:val="888D94"/>
+                <w:sz w:val="21"/>
+                <w:szCs w:val="21"/>
+                <w:lang w:val="en-US" w:eastAsia="es-CO"/>
+              </w:rPr>
+              <w:t>',(</w:t>
+            </w:r>
+            <w:proofErr w:type="spellStart"/>
+            <w:proofErr w:type="gramEnd"/>
+            <w:r>
+              <w:rPr>
+                <w:rFonts w:ascii="Consolas" w:eastAsia="Times New Roman" w:hAnsi="Consolas" w:cs="Times New Roman"/>
+                <w:i/>
+                <w:iCs/>
+                <w:color w:val="FF9B5E"/>
+                <w:sz w:val="21"/>
+                <w:szCs w:val="21"/>
+                <w:lang w:val="en-US" w:eastAsia="es-CO"/>
+              </w:rPr>
+              <w:t>req</w:t>
+            </w:r>
+            <w:r>
+              <w:rPr>
+                <w:rFonts w:ascii="Consolas" w:eastAsia="Times New Roman" w:hAnsi="Consolas" w:cs="Times New Roman"/>
+                <w:color w:val="888D94"/>
+                <w:sz w:val="21"/>
+                <w:szCs w:val="21"/>
+                <w:lang w:val="en-US" w:eastAsia="es-CO"/>
+              </w:rPr>
+              <w:t>,</w:t>
+            </w:r>
+            <w:r>
+              <w:rPr>
+                <w:rFonts w:ascii="Consolas" w:eastAsia="Times New Roman" w:hAnsi="Consolas" w:cs="Times New Roman"/>
+                <w:i/>
+                <w:iCs/>
+                <w:color w:val="FF9B5E"/>
+                <w:sz w:val="21"/>
+                <w:szCs w:val="21"/>
+                <w:lang w:val="en-US" w:eastAsia="es-CO"/>
+              </w:rPr>
+              <w:t>res</w:t>
+            </w:r>
+            <w:proofErr w:type="spellEnd"/>
+            <w:r>
+              <w:rPr>
+                <w:rFonts w:ascii="Consolas" w:eastAsia="Times New Roman" w:hAnsi="Consolas" w:cs="Times New Roman"/>
+                <w:color w:val="888D94"/>
+                <w:sz w:val="21"/>
+                <w:szCs w:val="21"/>
+                <w:lang w:val="en-US" w:eastAsia="es-CO"/>
+              </w:rPr>
+              <w:t>)</w:t>
+            </w:r>
+            <w:r>
+              <w:rPr>
+                <w:rFonts w:ascii="Consolas" w:eastAsia="Times New Roman" w:hAnsi="Consolas" w:cs="Times New Roman"/>
+                <w:color w:val="FF657A"/>
+                <w:sz w:val="21"/>
+                <w:szCs w:val="21"/>
+                <w:lang w:val="en-US" w:eastAsia="es-CO"/>
+              </w:rPr>
+              <w:t>=&gt;</w:t>
+            </w:r>
+            <w:r>
+              <w:rPr>
+                <w:rFonts w:ascii="Consolas" w:eastAsia="Times New Roman" w:hAnsi="Consolas" w:cs="Times New Roman"/>
+                <w:color w:val="888D94"/>
+                <w:sz w:val="21"/>
+                <w:szCs w:val="21"/>
+                <w:lang w:val="en-US" w:eastAsia="es-CO"/>
+              </w:rPr>
+              <w:t>{</w:t>
+            </w:r>
+          </w:p>
+          <w:p>
+            <w:pPr>
+              <w:shd w:val="clear" w:color="auto" w:fill="282A3A"/>
+              <w:spacing w:line="285" w:lineRule="atLeast"/>
+              <w:rPr>
+                <w:rFonts w:ascii="Consolas" w:eastAsia="Times New Roman" w:hAnsi="Consolas" w:cs="Times New Roman"/>
+                <w:color w:val="EAF2F1"/>
+                <w:sz w:val="21"/>
+                <w:szCs w:val="21"/>
+                <w:lang w:val="en-US" w:eastAsia="es-CO"/>
+              </w:rPr>
+            </w:pPr>
+            <w:r>
+              <w:rPr>
+                <w:rFonts w:ascii="Consolas" w:eastAsia="Times New Roman" w:hAnsi="Consolas" w:cs="Times New Roman"/>
+                <w:color w:val="EAF2F1"/>
+                <w:sz w:val="21"/>
+                <w:szCs w:val="21"/>
+                <w:lang w:val="en-US" w:eastAsia="es-CO"/>
+              </w:rPr>
+              <w:t xml:space="preserve">    </w:t>
+            </w:r>
+            <w:proofErr w:type="spellStart"/>
+            <w:proofErr w:type="gramStart"/>
+            <w:r>
+              <w:rPr>
+                <w:rFonts w:ascii="Consolas" w:eastAsia="Times New Roman" w:hAnsi="Consolas" w:cs="Times New Roman"/>
+                <w:color w:val="EAF2F1"/>
+                <w:sz w:val="21"/>
+                <w:szCs w:val="21"/>
+                <w:lang w:val="en-US" w:eastAsia="es-CO"/>
+              </w:rPr>
+              <w:t>res</w:t>
+            </w:r>
+            <w:r>
+              <w:rPr>
+                <w:rFonts w:ascii="Consolas" w:eastAsia="Times New Roman" w:hAnsi="Consolas" w:cs="Times New Roman"/>
+                <w:color w:val="888D94"/>
+                <w:sz w:val="21"/>
+                <w:szCs w:val="21"/>
+                <w:lang w:val="en-US" w:eastAsia="es-CO"/>
+              </w:rPr>
+              <w:t>.</w:t>
+            </w:r>
+            <w:r>
+              <w:rPr>
+                <w:rFonts w:ascii="Consolas" w:eastAsia="Times New Roman" w:hAnsi="Consolas" w:cs="Times New Roman"/>
+                <w:color w:val="BAD761"/>
+                <w:sz w:val="21"/>
+                <w:szCs w:val="21"/>
+                <w:lang w:val="en-US" w:eastAsia="es-CO"/>
+              </w:rPr>
+              <w:t>send</w:t>
+            </w:r>
+            <w:proofErr w:type="spellEnd"/>
+            <w:proofErr w:type="gramEnd"/>
+            <w:r>
+              <w:rPr>
+                <w:rFonts w:ascii="Consolas" w:eastAsia="Times New Roman" w:hAnsi="Consolas" w:cs="Times New Roman"/>
+                <w:color w:val="888D94"/>
+                <w:sz w:val="21"/>
+                <w:szCs w:val="21"/>
+                <w:lang w:val="en-US" w:eastAsia="es-CO"/>
+              </w:rPr>
+              <w:t>('</w:t>
+            </w:r>
+            <w:r>
+              <w:rPr>
+                <w:rFonts w:ascii="Consolas" w:eastAsia="Times New Roman" w:hAnsi="Consolas" w:cs="Times New Roman"/>
+                <w:color w:val="FFD76D"/>
+                <w:sz w:val="21"/>
+                <w:szCs w:val="21"/>
+                <w:lang w:val="en-US" w:eastAsia="es-CO"/>
+              </w:rPr>
+              <w:t>index</w:t>
+            </w:r>
+            <w:r>
+              <w:rPr>
+                <w:rFonts w:ascii="Consolas" w:eastAsia="Times New Roman" w:hAnsi="Consolas" w:cs="Times New Roman"/>
+                <w:color w:val="888D94"/>
+                <w:sz w:val="21"/>
+                <w:szCs w:val="21"/>
+                <w:lang w:val="en-US" w:eastAsia="es-CO"/>
+              </w:rPr>
+              <w:t>')</w:t>
+            </w:r>
+          </w:p>
+          <w:p>
+            <w:pPr>
+              <w:shd w:val="clear" w:color="auto" w:fill="282A3A"/>
+              <w:spacing w:line="285" w:lineRule="atLeast"/>
+              <w:rPr>
+                <w:rFonts w:ascii="Consolas" w:eastAsia="Times New Roman" w:hAnsi="Consolas" w:cs="Times New Roman"/>
+                <w:color w:val="EAF2F1"/>
+                <w:sz w:val="21"/>
+                <w:szCs w:val="21"/>
+                <w:lang w:val="en-US" w:eastAsia="es-CO"/>
+              </w:rPr>
+            </w:pPr>
+            <w:r>
+              <w:rPr>
+                <w:rFonts w:ascii="Consolas" w:eastAsia="Times New Roman" w:hAnsi="Consolas" w:cs="Times New Roman"/>
+                <w:color w:val="888D94"/>
+                <w:sz w:val="21"/>
+                <w:szCs w:val="21"/>
+                <w:lang w:val="en-US" w:eastAsia="es-CO"/>
+              </w:rPr>
+              <w:t>})</w:t>
+            </w:r>
+          </w:p>
+          <w:p>
+            <w:pPr>
+              <w:shd w:val="clear" w:color="auto" w:fill="282A3A"/>
+              <w:spacing w:line="285" w:lineRule="atLeast"/>
+              <w:rPr>
+                <w:rFonts w:ascii="Consolas" w:eastAsia="Times New Roman" w:hAnsi="Consolas" w:cs="Times New Roman"/>
+                <w:color w:val="EAF2F1"/>
+                <w:sz w:val="21"/>
+                <w:szCs w:val="21"/>
+                <w:lang w:val="en-US" w:eastAsia="es-CO"/>
+              </w:rPr>
+            </w:pPr>
+          </w:p>
+          <w:p>
+            <w:pPr>
+              <w:shd w:val="clear" w:color="auto" w:fill="282A3A"/>
+              <w:spacing w:line="285" w:lineRule="atLeast"/>
+              <w:rPr>
+                <w:rStyle w:val="CdigoHTML"/>
+                <w:rFonts w:ascii="Ubuntu Mono" w:eastAsiaTheme="minorHAnsi" w:hAnsi="Ubuntu Mono"/>
+                <w:b/>
+                <w:bCs/>
+                <w:color w:val="000000" w:themeColor="text1"/>
+                <w:sz w:val="28"/>
+                <w:szCs w:val="28"/>
+                <w:bdr w:val="none" w:sz="0" w:space="0" w:color="auto" w:frame="1"/>
+                <w:lang w:val="en-US"/>
+              </w:rPr>
+            </w:pPr>
+            <w:r>
+              <w:rPr>
+                <w:rFonts w:ascii="Consolas" w:eastAsia="Times New Roman" w:hAnsi="Consolas" w:cs="Times New Roman"/>
+                <w:color w:val="FF657A"/>
+                <w:sz w:val="21"/>
+                <w:szCs w:val="21"/>
+                <w:lang w:val="en-US" w:eastAsia="es-CO"/>
+              </w:rPr>
+              <w:t>export</w:t>
+            </w:r>
+            <w:r>
+              <w:rPr>
+                <w:rFonts w:ascii="Consolas" w:eastAsia="Times New Roman" w:hAnsi="Consolas" w:cs="Times New Roman"/>
+                <w:color w:val="EAF2F1"/>
+                <w:sz w:val="21"/>
+                <w:szCs w:val="21"/>
+                <w:lang w:val="en-US" w:eastAsia="es-CO"/>
+              </w:rPr>
+              <w:t xml:space="preserve"> </w:t>
+            </w:r>
+            <w:r>
+              <w:rPr>
+                <w:rFonts w:ascii="Consolas" w:eastAsia="Times New Roman" w:hAnsi="Consolas" w:cs="Times New Roman"/>
+                <w:color w:val="FF657A"/>
+                <w:sz w:val="21"/>
+                <w:szCs w:val="21"/>
+                <w:lang w:val="en-US" w:eastAsia="es-CO"/>
+              </w:rPr>
+              <w:t>default</w:t>
+            </w:r>
+            <w:r>
+              <w:rPr>
+                <w:rFonts w:ascii="Consolas" w:eastAsia="Times New Roman" w:hAnsi="Consolas" w:cs="Times New Roman"/>
+                <w:color w:val="EAF2F1"/>
+                <w:sz w:val="21"/>
+                <w:szCs w:val="21"/>
+                <w:lang w:val="en-US" w:eastAsia="es-CO"/>
+              </w:rPr>
+              <w:t xml:space="preserve"> router</w:t>
+            </w:r>
+          </w:p>
+        </w:tc>
+      </w:tr>
+      <w:tr>
+        <w:trPr>
+          <w:trHeight w:val="1588"/>
+        </w:trPr>
+        <w:tc>
+          <w:tcPr>
+            <w:tcW w:w="4675" w:type="dxa"/>
+          </w:tcPr>
+          <w:p>
+            <w:pPr>
+              <w:shd w:val="clear" w:color="auto" w:fill="282A3A"/>
+              <w:spacing w:line="285" w:lineRule="atLeast"/>
+              <w:rPr>
+                <w:rFonts w:ascii="Consolas" w:eastAsia="Times New Roman" w:hAnsi="Consolas" w:cs="Times New Roman"/>
+                <w:i/>
+                <w:iCs/>
+                <w:color w:val="9CD1BB"/>
+                <w:sz w:val="21"/>
+                <w:szCs w:val="21"/>
+                <w:lang w:val="en-US" w:eastAsia="es-CO"/>
+              </w:rPr>
+            </w:pPr>
+            <w:proofErr w:type="spellStart"/>
+            <w:r>
+              <w:rPr>
+                <w:rFonts w:ascii="Consolas" w:eastAsia="Times New Roman" w:hAnsi="Consolas" w:cs="Times New Roman"/>
+                <w:color w:val="EAF2F1"/>
+                <w:sz w:val="21"/>
+                <w:szCs w:val="21"/>
+                <w:lang w:val="en-US" w:eastAsia="es-CO"/>
+              </w:rPr>
+              <w:lastRenderedPageBreak/>
+              <w:t>app</w:t>
+            </w:r>
+            <w:r>
+              <w:rPr>
+                <w:rFonts w:ascii="Consolas" w:eastAsia="Times New Roman" w:hAnsi="Consolas" w:cs="Times New Roman"/>
+                <w:color w:val="888D94"/>
+                <w:sz w:val="21"/>
+                <w:szCs w:val="21"/>
+                <w:lang w:val="en-US" w:eastAsia="es-CO"/>
+              </w:rPr>
+              <w:t>.</w:t>
+            </w:r>
+            <w:r>
+              <w:rPr>
+                <w:rFonts w:ascii="Consolas" w:eastAsia="Times New Roman" w:hAnsi="Consolas" w:cs="Times New Roman"/>
+                <w:color w:val="BAD761"/>
+                <w:sz w:val="21"/>
+                <w:szCs w:val="21"/>
+                <w:lang w:val="en-US" w:eastAsia="es-CO"/>
+              </w:rPr>
+              <w:t>use</w:t>
+            </w:r>
+            <w:proofErr w:type="spellEnd"/>
+            <w:r>
+              <w:rPr>
+                <w:rFonts w:ascii="Consolas" w:eastAsia="Times New Roman" w:hAnsi="Consolas" w:cs="Times New Roman"/>
+                <w:color w:val="888D94"/>
+                <w:sz w:val="21"/>
+                <w:szCs w:val="21"/>
+                <w:lang w:val="en-US" w:eastAsia="es-CO"/>
+              </w:rPr>
+              <w:t>('</w:t>
+            </w:r>
+            <w:r>
+              <w:rPr>
+                <w:rFonts w:ascii="Consolas" w:eastAsia="Times New Roman" w:hAnsi="Consolas" w:cs="Times New Roman"/>
+                <w:color w:val="FFD76D"/>
+                <w:sz w:val="21"/>
+                <w:szCs w:val="21"/>
+                <w:lang w:val="en-US" w:eastAsia="es-CO"/>
+              </w:rPr>
+              <w:t>/</w:t>
+            </w:r>
+            <w:proofErr w:type="gramStart"/>
+            <w:r>
+              <w:rPr>
+                <w:rFonts w:ascii="Consolas" w:eastAsia="Times New Roman" w:hAnsi="Consolas" w:cs="Times New Roman"/>
+                <w:color w:val="888D94"/>
+                <w:sz w:val="21"/>
+                <w:szCs w:val="21"/>
+                <w:lang w:val="en-US" w:eastAsia="es-CO"/>
+              </w:rPr>
+              <w:t>',</w:t>
+            </w:r>
+            <w:r>
+              <w:rPr>
+                <w:rFonts w:ascii="Consolas" w:eastAsia="Times New Roman" w:hAnsi="Consolas" w:cs="Times New Roman"/>
+                <w:color w:val="BAD761"/>
+                <w:sz w:val="21"/>
+                <w:szCs w:val="21"/>
+                <w:lang w:val="en-US" w:eastAsia="es-CO"/>
+              </w:rPr>
+              <w:t>require</w:t>
+            </w:r>
+            <w:proofErr w:type="gramEnd"/>
+            <w:r>
+              <w:rPr>
+                <w:rFonts w:ascii="Consolas" w:eastAsia="Times New Roman" w:hAnsi="Consolas" w:cs="Times New Roman"/>
+                <w:color w:val="888D94"/>
+                <w:sz w:val="21"/>
+                <w:szCs w:val="21"/>
+                <w:lang w:val="en-US" w:eastAsia="es-CO"/>
+              </w:rPr>
+              <w:t>('</w:t>
+            </w:r>
+            <w:r>
+              <w:rPr>
+                <w:rFonts w:ascii="Consolas" w:eastAsia="Times New Roman" w:hAnsi="Consolas" w:cs="Times New Roman"/>
+                <w:color w:val="FFD76D"/>
+                <w:sz w:val="21"/>
+                <w:szCs w:val="21"/>
+                <w:lang w:val="en-US" w:eastAsia="es-CO"/>
+              </w:rPr>
+              <w:t>./routes/</w:t>
+            </w:r>
+            <w:proofErr w:type="spellStart"/>
+            <w:r>
+              <w:rPr>
+                <w:rFonts w:ascii="Consolas" w:eastAsia="Times New Roman" w:hAnsi="Consolas" w:cs="Times New Roman"/>
+                <w:color w:val="FFD76D"/>
+                <w:sz w:val="21"/>
+                <w:szCs w:val="21"/>
+                <w:lang w:val="en-US" w:eastAsia="es-CO"/>
+              </w:rPr>
+              <w:t>all.routes</w:t>
+            </w:r>
+            <w:proofErr w:type="spellEnd"/>
+            <w:r>
+              <w:rPr>
+                <w:rFonts w:ascii="Consolas" w:eastAsia="Times New Roman" w:hAnsi="Consolas" w:cs="Times New Roman"/>
+                <w:color w:val="888D94"/>
+                <w:sz w:val="21"/>
+                <w:szCs w:val="21"/>
+                <w:lang w:val="en-US" w:eastAsia="es-CO"/>
+              </w:rPr>
+              <w:t>'))</w:t>
+            </w:r>
+          </w:p>
+        </w:tc>
+        <w:tc>
+          <w:tcPr>
+            <w:tcW w:w="4675" w:type="dxa"/>
+          </w:tcPr>
+          <w:p>
+            <w:pPr>
+              <w:shd w:val="clear" w:color="auto" w:fill="282A3A"/>
+              <w:spacing w:line="285" w:lineRule="atLeast"/>
+              <w:rPr>
+                <w:rFonts w:ascii="Consolas" w:eastAsia="Times New Roman" w:hAnsi="Consolas" w:cs="Times New Roman"/>
+                <w:color w:val="888D94"/>
+                <w:sz w:val="21"/>
+                <w:szCs w:val="21"/>
+                <w:lang w:val="en-US" w:eastAsia="es-CO"/>
+              </w:rPr>
+            </w:pPr>
+            <w:r>
+              <w:rPr>
+                <w:rFonts w:ascii="Consolas" w:eastAsia="Times New Roman" w:hAnsi="Consolas" w:cs="Times New Roman"/>
+                <w:color w:val="FF657A"/>
+                <w:sz w:val="21"/>
+                <w:szCs w:val="21"/>
+                <w:lang w:val="en-US" w:eastAsia="es-CO"/>
+              </w:rPr>
+              <w:t>import</w:t>
+            </w:r>
+            <w:r>
+              <w:rPr>
+                <w:rFonts w:ascii="Consolas" w:eastAsia="Times New Roman" w:hAnsi="Consolas" w:cs="Times New Roman"/>
+                <w:color w:val="EAF2F1"/>
+                <w:sz w:val="21"/>
+                <w:szCs w:val="21"/>
+                <w:lang w:val="en-US" w:eastAsia="es-CO"/>
+              </w:rPr>
+              <w:t xml:space="preserve"> </w:t>
+            </w:r>
+            <w:proofErr w:type="spellStart"/>
+            <w:r>
+              <w:rPr>
+                <w:rFonts w:ascii="Consolas" w:eastAsia="Times New Roman" w:hAnsi="Consolas" w:cs="Times New Roman"/>
+                <w:color w:val="EAF2F1"/>
+                <w:sz w:val="21"/>
+                <w:szCs w:val="21"/>
+                <w:lang w:val="en-US" w:eastAsia="es-CO"/>
+              </w:rPr>
+              <w:t>testRoutes</w:t>
+            </w:r>
+            <w:proofErr w:type="spellEnd"/>
+            <w:r>
+              <w:rPr>
+                <w:rFonts w:ascii="Consolas" w:eastAsia="Times New Roman" w:hAnsi="Consolas" w:cs="Times New Roman"/>
+                <w:color w:val="EAF2F1"/>
+                <w:sz w:val="21"/>
+                <w:szCs w:val="21"/>
+                <w:lang w:val="en-US" w:eastAsia="es-CO"/>
+              </w:rPr>
+              <w:t xml:space="preserve"> </w:t>
+            </w:r>
+            <w:r>
+              <w:rPr>
+                <w:rFonts w:ascii="Consolas" w:eastAsia="Times New Roman" w:hAnsi="Consolas" w:cs="Times New Roman"/>
+                <w:color w:val="FF657A"/>
+                <w:sz w:val="21"/>
+                <w:szCs w:val="21"/>
+                <w:lang w:val="en-US" w:eastAsia="es-CO"/>
+              </w:rPr>
+              <w:t>from</w:t>
+            </w:r>
+            <w:r>
+              <w:rPr>
+                <w:rFonts w:ascii="Consolas" w:eastAsia="Times New Roman" w:hAnsi="Consolas" w:cs="Times New Roman"/>
+                <w:color w:val="EAF2F1"/>
+                <w:sz w:val="21"/>
+                <w:szCs w:val="21"/>
+                <w:lang w:val="en-US" w:eastAsia="es-CO"/>
+              </w:rPr>
+              <w:t xml:space="preserve"> </w:t>
+            </w:r>
+            <w:r>
+              <w:rPr>
+                <w:rFonts w:ascii="Consolas" w:eastAsia="Times New Roman" w:hAnsi="Consolas" w:cs="Times New Roman"/>
+                <w:color w:val="888D94"/>
+                <w:sz w:val="21"/>
+                <w:szCs w:val="21"/>
+                <w:lang w:val="en-US" w:eastAsia="es-CO"/>
+              </w:rPr>
+              <w:t>'</w:t>
+            </w:r>
+            <w:r>
+              <w:rPr>
+                <w:rFonts w:ascii="Consolas" w:eastAsia="Times New Roman" w:hAnsi="Consolas" w:cs="Times New Roman"/>
+                <w:color w:val="FFD76D"/>
+                <w:sz w:val="21"/>
+                <w:szCs w:val="21"/>
+                <w:lang w:val="en-US" w:eastAsia="es-CO"/>
+              </w:rPr>
+              <w:t>./routes/</w:t>
+            </w:r>
+            <w:proofErr w:type="spellStart"/>
+            <w:r>
+              <w:rPr>
+                <w:rFonts w:ascii="Consolas" w:eastAsia="Times New Roman" w:hAnsi="Consolas" w:cs="Times New Roman"/>
+                <w:color w:val="FFD76D"/>
+                <w:sz w:val="21"/>
+                <w:szCs w:val="21"/>
+                <w:lang w:val="en-US" w:eastAsia="es-CO"/>
+              </w:rPr>
+              <w:t>all.routes</w:t>
+            </w:r>
+            <w:proofErr w:type="spellEnd"/>
+            <w:r>
+              <w:rPr>
+                <w:rFonts w:ascii="Consolas" w:eastAsia="Times New Roman" w:hAnsi="Consolas" w:cs="Times New Roman"/>
+                <w:color w:val="888D94"/>
+                <w:sz w:val="21"/>
+                <w:szCs w:val="21"/>
+                <w:lang w:val="en-US" w:eastAsia="es-CO"/>
+              </w:rPr>
+              <w:t>'</w:t>
+            </w:r>
+          </w:p>
+          <w:p>
+            <w:pPr>
+              <w:shd w:val="clear" w:color="auto" w:fill="282A3A"/>
+              <w:spacing w:line="285" w:lineRule="atLeast"/>
+              <w:rPr>
+                <w:rFonts w:ascii="Consolas" w:eastAsia="Times New Roman" w:hAnsi="Consolas" w:cs="Times New Roman"/>
+                <w:color w:val="888D94"/>
+                <w:lang w:val="en-US" w:eastAsia="es-CO"/>
+              </w:rPr>
+            </w:pPr>
+          </w:p>
+          <w:p>
+            <w:pPr>
+              <w:shd w:val="clear" w:color="auto" w:fill="282A3A"/>
+              <w:spacing w:line="285" w:lineRule="atLeast"/>
+              <w:rPr>
+                <w:rFonts w:ascii="Consolas" w:eastAsia="Times New Roman" w:hAnsi="Consolas" w:cs="Times New Roman"/>
+                <w:color w:val="FF657A"/>
+                <w:sz w:val="21"/>
+                <w:szCs w:val="21"/>
+                <w:lang w:val="en-US" w:eastAsia="es-CO"/>
+              </w:rPr>
+            </w:pPr>
+            <w:proofErr w:type="spellStart"/>
+            <w:r>
+              <w:rPr>
+                <w:rFonts w:ascii="Consolas" w:eastAsia="Times New Roman" w:hAnsi="Consolas" w:cs="Times New Roman"/>
+                <w:color w:val="EAF2F1"/>
+                <w:sz w:val="21"/>
+                <w:szCs w:val="21"/>
+                <w:lang w:eastAsia="es-CO"/>
+              </w:rPr>
+              <w:t>app</w:t>
+            </w:r>
+            <w:r>
+              <w:rPr>
+                <w:rFonts w:ascii="Consolas" w:eastAsia="Times New Roman" w:hAnsi="Consolas" w:cs="Times New Roman"/>
+                <w:color w:val="888D94"/>
+                <w:sz w:val="21"/>
+                <w:szCs w:val="21"/>
+                <w:lang w:eastAsia="es-CO"/>
+              </w:rPr>
+              <w:t>.</w:t>
+            </w:r>
+            <w:r>
+              <w:rPr>
+                <w:rFonts w:ascii="Consolas" w:eastAsia="Times New Roman" w:hAnsi="Consolas" w:cs="Times New Roman"/>
+                <w:color w:val="BAD761"/>
+                <w:sz w:val="21"/>
+                <w:szCs w:val="21"/>
+                <w:lang w:eastAsia="es-CO"/>
+              </w:rPr>
+              <w:t>use</w:t>
+            </w:r>
+            <w:proofErr w:type="spellEnd"/>
+            <w:r>
+              <w:rPr>
+                <w:rFonts w:ascii="Consolas" w:eastAsia="Times New Roman" w:hAnsi="Consolas" w:cs="Times New Roman"/>
+                <w:color w:val="888D94"/>
+                <w:sz w:val="21"/>
+                <w:szCs w:val="21"/>
+                <w:lang w:eastAsia="es-CO"/>
+              </w:rPr>
+              <w:t>(</w:t>
+            </w:r>
+            <w:proofErr w:type="spellStart"/>
+            <w:r>
+              <w:rPr>
+                <w:rFonts w:ascii="Consolas" w:eastAsia="Times New Roman" w:hAnsi="Consolas" w:cs="Times New Roman"/>
+                <w:color w:val="EAF2F1"/>
+                <w:sz w:val="21"/>
+                <w:szCs w:val="21"/>
+                <w:lang w:eastAsia="es-CO"/>
+              </w:rPr>
+              <w:t>testRoutes</w:t>
+            </w:r>
+            <w:proofErr w:type="spellEnd"/>
+            <w:r>
+              <w:rPr>
+                <w:rFonts w:ascii="Consolas" w:eastAsia="Times New Roman" w:hAnsi="Consolas" w:cs="Times New Roman"/>
+                <w:color w:val="888D94"/>
+                <w:sz w:val="21"/>
+                <w:szCs w:val="21"/>
+                <w:lang w:eastAsia="es-CO"/>
+              </w:rPr>
+              <w:t>)</w:t>
+            </w:r>
+          </w:p>
+        </w:tc>
+      </w:tr>
+    </w:tbl>
+    <w:p>
+      <w:pPr>
+        <w:rPr>
+          <w:rStyle w:val="CdigoHTML"/>
+          <w:rFonts w:ascii="Ubuntu Mono" w:eastAsiaTheme="minorHAnsi" w:hAnsi="Ubuntu Mono"/>
+          <w:b/>
+          <w:bCs/>
+          <w:color w:val="000000" w:themeColor="text1"/>
+          <w:sz w:val="28"/>
+          <w:szCs w:val="28"/>
+          <w:bdr w:val="none" w:sz="0" w:space="0" w:color="auto" w:frame="1"/>
+          <w:lang w:val="en-US"/>
+        </w:rPr>
+      </w:pPr>
+    </w:p>
+    <w:p>
+      <w:pPr>
+        <w:rPr>
+          <w:rStyle w:val="CdigoHTML"/>
+          <w:rFonts w:ascii="Ubuntu Mono" w:eastAsiaTheme="minorHAnsi" w:hAnsi="Ubuntu Mono"/>
           <w:color w:val="000000" w:themeColor="text1"/>
           <w:sz w:val="21"/>
           <w:szCs w:val="21"/>
@@ -2858,8 +4956,7 @@
           <w:bdr w:val="none" w:sz="0" w:space="0" w:color="auto" w:frame="1"/>
           <w:lang w:val="en-US"/>
         </w:rPr>
-        <w:t>12:49</w:t>
-      </w:r>
+      </w:pPr>
     </w:p>
     <w:sectPr>
       <w:pgSz w:w="12240" w:h="15840"/>
@@ -2874,6 +4971,118 @@
 <file path=word/numbering.xml><?xml version="1.0" encoding="utf-8"?>
 <w:numbering xmlns:wpc="http://schemas.microsoft.com/office/word/2010/wordprocessingCanvas" xmlns:cx="http://schemas.microsoft.com/office/drawing/2014/chartex" xmlns:cx1="http://schemas.microsoft.com/office/drawing/2015/9/8/chartex" xmlns:cx2="http://schemas.microsoft.com/office/drawing/2015/10/21/chartex" xmlns:cx3="http://schemas.microsoft.com/office/drawing/2016/5/9/chartex" xmlns:cx4="http://schemas.microsoft.com/office/drawing/2016/5/10/chartex" xmlns:cx5="http://schemas.microsoft.com/office/drawing/2016/5/11/chartex" xmlns:cx6="http://schemas.microsoft.com/office/drawing/2016/5/12/chartex" xmlns:cx7="http://schemas.microsoft.com/office/drawing/2016/5/13/chartex" xmlns:cx8="http://schemas.microsoft.com/office/drawing/2016/5/14/chartex" xmlns:mc="http://schemas.openxmlformats.org/markup-compatibility/2006" xmlns:aink="http://schemas.microsoft.com/office/drawing/2016/ink" xmlns:am3d="http://schemas.microsoft.com/office/drawing/2017/model3d" xmlns:o="urn:schemas-microsoft-com:office:office" xmlns:oel="http://schemas.microsoft.com/office/2019/extlst" xmlns:r="http://schemas.openxmlformats.org/officeDocument/2006/relationships" xmlns:m="http://schemas.openxmlformats.org/officeDocument/2006/math" xmlns:v="urn:schemas-microsoft-com:vml" xmlns:wp14="http://schemas.microsoft.com/office/word/2010/wordprocessingDrawing" xmlns:wp="http://schemas.openxmlformats.org/drawingml/2006/wordprocessingDrawing" xmlns:w10="urn:schemas-microsoft-com:office:word" xmlns:w="http://schemas.openxmlformats.org/wordprocessingml/2006/main" xmlns:w14="http://schemas.microsoft.com/office/word/2010/wordml" xmlns:w15="http://schemas.microsoft.com/office/word/2012/wordml" xmlns:w16cex="http://schemas.microsoft.com/office/word/2018/wordml/cex" xmlns:w16cid="http://schemas.microsoft.com/office/word/2016/wordml/cid" xmlns:w16="http://schemas.microsoft.com/office/word/2018/wordml" xmlns:w16sdtdh="http://schemas.microsoft.com/office/word/2020/wordml/sdtdatahash" xmlns:w16se="http://schemas.microsoft.com/office/word/2015/wordml/symex" xmlns:wpg="http://schemas.microsoft.com/office/word/2010/wordprocessingGroup" xmlns:wpi="http://schemas.microsoft.com/office/word/2010/wordprocessingInk" xmlns:wne="http://schemas.microsoft.com/office/word/2006/wordml" xmlns:wps="http://schemas.microsoft.com/office/word/2010/wordprocessingShape" mc:Ignorable="w14 w15 w16se w16cid w16 w16cex w16sdtdh wp14">
   <w:abstractNum w:abstractNumId="0" w15:restartNumberingAfterBreak="0">
+    <w:nsid w:val="13E7270B"/>
+    <w:multiLevelType w:val="hybridMultilevel"/>
+    <w:tmpl w:val="77CEBD72"/>
+    <w:lvl w:ilvl="0" w:tplc="5FB40B08">
+      <w:numFmt w:val="bullet"/>
+      <w:lvlText w:val="-"/>
+      <w:lvlJc w:val="left"/>
+      <w:pPr>
+        <w:ind w:left="720" w:hanging="360"/>
+      </w:pPr>
+      <w:rPr>
+        <w:rFonts w:ascii="Ubuntu Mono" w:eastAsiaTheme="minorHAnsi" w:hAnsi="Ubuntu Mono" w:cs="Courier New" w:hint="default"/>
+      </w:rPr>
+    </w:lvl>
+    <w:lvl w:ilvl="1" w:tplc="240A0003" w:tentative="1">
+      <w:start w:val="1"/>
+      <w:numFmt w:val="bullet"/>
+      <w:lvlText w:val="o"/>
+      <w:lvlJc w:val="left"/>
+      <w:pPr>
+        <w:ind w:left="1440" w:hanging="360"/>
+      </w:pPr>
+      <w:rPr>
+        <w:rFonts w:ascii="Courier New" w:hAnsi="Courier New" w:cs="Courier New" w:hint="default"/>
+      </w:rPr>
+    </w:lvl>
+    <w:lvl w:ilvl="2" w:tplc="240A0005" w:tentative="1">
+      <w:start w:val="1"/>
+      <w:numFmt w:val="bullet"/>
+      <w:lvlText w:val=""/>
+      <w:lvlJc w:val="left"/>
+      <w:pPr>
+        <w:ind w:left="2160" w:hanging="360"/>
+      </w:pPr>
+      <w:rPr>
+        <w:rFonts w:ascii="Wingdings" w:hAnsi="Wingdings" w:hint="default"/>
+      </w:rPr>
+    </w:lvl>
+    <w:lvl w:ilvl="3" w:tplc="240A0001" w:tentative="1">
+      <w:start w:val="1"/>
+      <w:numFmt w:val="bullet"/>
+      <w:lvlText w:val=""/>
+      <w:lvlJc w:val="left"/>
+      <w:pPr>
+        <w:ind w:left="2880" w:hanging="360"/>
+      </w:pPr>
+      <w:rPr>
+        <w:rFonts w:ascii="Symbol" w:hAnsi="Symbol" w:hint="default"/>
+      </w:rPr>
+    </w:lvl>
+    <w:lvl w:ilvl="4" w:tplc="240A0003" w:tentative="1">
+      <w:start w:val="1"/>
+      <w:numFmt w:val="bullet"/>
+      <w:lvlText w:val="o"/>
+      <w:lvlJc w:val="left"/>
+      <w:pPr>
+        <w:ind w:left="3600" w:hanging="360"/>
+      </w:pPr>
+      <w:rPr>
+        <w:rFonts w:ascii="Courier New" w:hAnsi="Courier New" w:cs="Courier New" w:hint="default"/>
+      </w:rPr>
+    </w:lvl>
+    <w:lvl w:ilvl="5" w:tplc="240A0005" w:tentative="1">
+      <w:start w:val="1"/>
+      <w:numFmt w:val="bullet"/>
+      <w:lvlText w:val=""/>
+      <w:lvlJc w:val="left"/>
+      <w:pPr>
+        <w:ind w:left="4320" w:hanging="360"/>
+      </w:pPr>
+      <w:rPr>
+        <w:rFonts w:ascii="Wingdings" w:hAnsi="Wingdings" w:hint="default"/>
+      </w:rPr>
+    </w:lvl>
+    <w:lvl w:ilvl="6" w:tplc="240A0001" w:tentative="1">
+      <w:start w:val="1"/>
+      <w:numFmt w:val="bullet"/>
+      <w:lvlText w:val=""/>
+      <w:lvlJc w:val="left"/>
+      <w:pPr>
+        <w:ind w:left="5040" w:hanging="360"/>
+      </w:pPr>
+      <w:rPr>
+        <w:rFonts w:ascii="Symbol" w:hAnsi="Symbol" w:hint="default"/>
+      </w:rPr>
+    </w:lvl>
+    <w:lvl w:ilvl="7" w:tplc="240A0003" w:tentative="1">
+      <w:start w:val="1"/>
+      <w:numFmt w:val="bullet"/>
+      <w:lvlText w:val="o"/>
+      <w:lvlJc w:val="left"/>
+      <w:pPr>
+        <w:ind w:left="5760" w:hanging="360"/>
+      </w:pPr>
+      <w:rPr>
+        <w:rFonts w:ascii="Courier New" w:hAnsi="Courier New" w:cs="Courier New" w:hint="default"/>
+      </w:rPr>
+    </w:lvl>
+    <w:lvl w:ilvl="8" w:tplc="240A0005" w:tentative="1">
+      <w:start w:val="1"/>
+      <w:numFmt w:val="bullet"/>
+      <w:lvlText w:val=""/>
+      <w:lvlJc w:val="left"/>
+      <w:pPr>
+        <w:ind w:left="6480" w:hanging="360"/>
+      </w:pPr>
+      <w:rPr>
+        <w:rFonts w:ascii="Wingdings" w:hAnsi="Wingdings" w:hint="default"/>
+      </w:rPr>
+    </w:lvl>
+  </w:abstractNum>
+  <w:abstractNum w:abstractNumId="1" w15:restartNumberingAfterBreak="0">
     <w:nsid w:val="4B413CC6"/>
     <w:multiLevelType w:val="hybridMultilevel"/>
     <w:tmpl w:val="674091DE"/>
@@ -2962,7 +5171,7 @@
       </w:pPr>
     </w:lvl>
   </w:abstractNum>
-  <w:abstractNum w:abstractNumId="1" w15:restartNumberingAfterBreak="0">
+  <w:abstractNum w:abstractNumId="2" w15:restartNumberingAfterBreak="0">
     <w:nsid w:val="51D47709"/>
     <w:multiLevelType w:val="hybridMultilevel"/>
     <w:tmpl w:val="769847AC"/>
@@ -3051,7 +5260,7 @@
       </w:pPr>
     </w:lvl>
   </w:abstractNum>
-  <w:abstractNum w:abstractNumId="2" w15:restartNumberingAfterBreak="0">
+  <w:abstractNum w:abstractNumId="3" w15:restartNumberingAfterBreak="0">
     <w:nsid w:val="54157441"/>
     <w:multiLevelType w:val="hybridMultilevel"/>
     <w:tmpl w:val="BBA2D62E"/>
@@ -3141,12 +5350,15 @@
     </w:lvl>
   </w:abstractNum>
   <w:num w:numId="1" w16cid:durableId="2083988148">
+    <w:abstractNumId w:val="3"/>
+  </w:num>
+  <w:num w:numId="2" w16cid:durableId="578488211">
     <w:abstractNumId w:val="2"/>
   </w:num>
-  <w:num w:numId="2" w16cid:durableId="578488211">
+  <w:num w:numId="3" w16cid:durableId="1894463557">
     <w:abstractNumId w:val="1"/>
   </w:num>
-  <w:num w:numId="3" w16cid:durableId="1894463557">
+  <w:num w:numId="4" w16cid:durableId="1234581171">
     <w:abstractNumId w:val="0"/>
   </w:num>
 </w:numbering>

</xml_diff>

<commit_message>
Creation front-routes login,register interfaces
</commit_message>
<xml_diff>
--- a/STEPS AND MORE.docx
+++ b/STEPS AND MORE.docx
@@ -60,7 +60,6 @@
           <w:lang w:val="en-US"/>
         </w:rPr>
       </w:pPr>
-      <w:proofErr w:type="spellStart"/>
       <w:r>
         <w:rPr>
           <w:rFonts w:ascii="Consolas" w:hAnsi="Consolas"/>
@@ -81,43 +80,7 @@
           <w:szCs w:val="21"/>
           <w:lang w:val="en-US"/>
         </w:rPr>
-        <w:t>pm</w:t>
-      </w:r>
-      <w:proofErr w:type="spellEnd"/>
-      <w:r>
-        <w:rPr>
-          <w:rFonts w:ascii="Consolas" w:hAnsi="Consolas"/>
-          <w:color w:val="000000" w:themeColor="text1"/>
-          <w:spacing w:val="-1"/>
-          <w:sz w:val="21"/>
-          <w:szCs w:val="21"/>
-          <w:lang w:val="en-US"/>
-        </w:rPr>
-        <w:t xml:space="preserve"> </w:t>
-      </w:r>
-      <w:proofErr w:type="spellStart"/>
-      <w:r>
-        <w:rPr>
-          <w:rFonts w:ascii="Consolas" w:hAnsi="Consolas"/>
-          <w:color w:val="000000" w:themeColor="text1"/>
-          <w:spacing w:val="-1"/>
-          <w:sz w:val="21"/>
-          <w:szCs w:val="21"/>
-          <w:lang w:val="en-US"/>
-        </w:rPr>
-        <w:t>init</w:t>
-      </w:r>
-      <w:proofErr w:type="spellEnd"/>
-      <w:r>
-        <w:rPr>
-          <w:rFonts w:ascii="Consolas" w:hAnsi="Consolas"/>
-          <w:color w:val="000000" w:themeColor="text1"/>
-          <w:spacing w:val="-1"/>
-          <w:sz w:val="21"/>
-          <w:szCs w:val="21"/>
-          <w:lang w:val="en-US"/>
-        </w:rPr>
-        <w:t xml:space="preserve"> -y</w:t>
+        <w:t>pm init -y</w:t>
       </w:r>
     </w:p>
     <w:p>
@@ -166,7 +129,6 @@
           <w:lang w:val="en-US"/>
         </w:rPr>
       </w:pPr>
-      <w:proofErr w:type="spellStart"/>
       <w:r>
         <w:rPr>
           <w:rFonts w:ascii="Consolas" w:hAnsi="Consolas"/>
@@ -177,46 +139,7 @@
           <w:highlight w:val="lightGray"/>
           <w:lang w:val="en-US"/>
         </w:rPr>
-        <w:t>npm</w:t>
-      </w:r>
-      <w:proofErr w:type="spellEnd"/>
-      <w:r>
-        <w:rPr>
-          <w:rFonts w:ascii="Consolas" w:hAnsi="Consolas"/>
-          <w:color w:val="000000" w:themeColor="text1"/>
-          <w:spacing w:val="-1"/>
-          <w:sz w:val="21"/>
-          <w:szCs w:val="21"/>
-          <w:highlight w:val="lightGray"/>
-          <w:lang w:val="en-US"/>
-        </w:rPr>
-        <w:t xml:space="preserve"> </w:t>
-      </w:r>
-      <w:proofErr w:type="spellStart"/>
-      <w:r>
-        <w:rPr>
-          <w:rFonts w:ascii="Consolas" w:hAnsi="Consolas"/>
-          <w:color w:val="000000" w:themeColor="text1"/>
-          <w:spacing w:val="-1"/>
-          <w:sz w:val="21"/>
-          <w:szCs w:val="21"/>
-          <w:highlight w:val="lightGray"/>
-          <w:lang w:val="en-US"/>
-        </w:rPr>
-        <w:t>i</w:t>
-      </w:r>
-      <w:proofErr w:type="spellEnd"/>
-      <w:r>
-        <w:rPr>
-          <w:rFonts w:ascii="Consolas" w:hAnsi="Consolas"/>
-          <w:color w:val="000000" w:themeColor="text1"/>
-          <w:spacing w:val="-1"/>
-          <w:sz w:val="21"/>
-          <w:szCs w:val="21"/>
-          <w:highlight w:val="lightGray"/>
-          <w:lang w:val="en-US"/>
-        </w:rPr>
-        <w:t xml:space="preserve"> </w:t>
+        <w:t xml:space="preserve">npm i </w:t>
       </w:r>
       <w:r>
         <w:rPr>
@@ -387,7 +310,6 @@
                 <w:lang w:val="en-US"/>
               </w:rPr>
             </w:pPr>
-            <w:proofErr w:type="spellStart"/>
             <w:r>
               <w:rPr>
                 <w:rFonts w:ascii="Consolas" w:hAnsi="Consolas"/>
@@ -399,7 +321,6 @@
               </w:rPr>
               <w:t>morgan</w:t>
             </w:r>
-            <w:proofErr w:type="spellEnd"/>
           </w:p>
         </w:tc>
         <w:tc>
@@ -458,7 +379,6 @@
                 <w:lang w:val="en-US"/>
               </w:rPr>
             </w:pPr>
-            <w:proofErr w:type="spellStart"/>
             <w:r>
               <w:rPr>
                 <w:rFonts w:ascii="Consolas" w:hAnsi="Consolas"/>
@@ -470,7 +390,6 @@
               </w:rPr>
               <w:t>cors</w:t>
             </w:r>
-            <w:proofErr w:type="spellEnd"/>
           </w:p>
         </w:tc>
         <w:tc>
@@ -642,35 +561,8 @@
                 <w:szCs w:val="21"/>
                 <w:lang w:val="en-US"/>
               </w:rPr>
-              <w:t>The native (</w:t>
-            </w:r>
-            <w:proofErr w:type="spellStart"/>
-            <w:proofErr w:type="gramStart"/>
-            <w:r>
-              <w:rPr>
-                <w:rFonts w:ascii="Consolas" w:hAnsi="Consolas"/>
-                <w:color w:val="000000" w:themeColor="text1"/>
-                <w:spacing w:val="-1"/>
-                <w:sz w:val="21"/>
-                <w:szCs w:val="21"/>
-                <w:lang w:val="en-US"/>
-              </w:rPr>
-              <w:t>non reflect</w:t>
-            </w:r>
-            <w:proofErr w:type="spellEnd"/>
-            <w:proofErr w:type="gramEnd"/>
-            <w:r>
-              <w:rPr>
-                <w:rFonts w:ascii="Consolas" w:hAnsi="Consolas"/>
-                <w:color w:val="000000" w:themeColor="text1"/>
-                <w:spacing w:val="-1"/>
-                <w:sz w:val="21"/>
-                <w:szCs w:val="21"/>
-                <w:lang w:val="en-US"/>
-              </w:rPr>
-              <w:t xml:space="preserve">-metadata) version of type inference is much poorer than reflect-metadata and consists only of </w:t>
-            </w:r>
-            <w:proofErr w:type="spellStart"/>
+              <w:t xml:space="preserve">The native (non reflect-metadata) version of type inference is much poorer than reflect-metadata and consists only of </w:t>
+            </w:r>
             <w:r>
               <w:rPr>
                 <w:rFonts w:ascii="Consolas" w:hAnsi="Consolas"/>
@@ -686,7 +578,6 @@
               </w:rPr>
               <w:t>typeof</w:t>
             </w:r>
-            <w:proofErr w:type="spellEnd"/>
             <w:r>
               <w:rPr>
                 <w:rFonts w:ascii="Consolas" w:hAnsi="Consolas"/>
@@ -698,7 +589,6 @@
               </w:rPr>
               <w:t xml:space="preserve"> and </w:t>
             </w:r>
-            <w:proofErr w:type="spellStart"/>
             <w:r>
               <w:rPr>
                 <w:rFonts w:ascii="Consolas" w:hAnsi="Consolas"/>
@@ -712,23 +602,7 @@
                 <w:szCs w:val="21"/>
                 <w:lang w:val="en-US"/>
               </w:rPr>
-              <w:t>instanceof</w:t>
-            </w:r>
-            <w:proofErr w:type="spellEnd"/>
-            <w:r>
-              <w:rPr>
-                <w:rFonts w:ascii="Consolas" w:hAnsi="Consolas"/>
-                <w:b/>
-                <w:bCs/>
-                <w:i/>
-                <w:iCs/>
-                <w:color w:val="000000" w:themeColor="text1"/>
-                <w:spacing w:val="-1"/>
-                <w:sz w:val="21"/>
-                <w:szCs w:val="21"/>
-                <w:lang w:val="en-US"/>
-              </w:rPr>
-              <w:t>.</w:t>
+              <w:t>instanceof.</w:t>
             </w:r>
           </w:p>
         </w:tc>
@@ -749,7 +623,6 @@
                 <w:lang w:val="en-US"/>
               </w:rPr>
             </w:pPr>
-            <w:proofErr w:type="spellStart"/>
             <w:r>
               <w:rPr>
                 <w:rFonts w:ascii="Consolas" w:hAnsi="Consolas"/>
@@ -761,7 +634,6 @@
               </w:rPr>
               <w:t>bcryptjs</w:t>
             </w:r>
-            <w:proofErr w:type="spellEnd"/>
           </w:p>
         </w:tc>
         <w:tc>
@@ -943,7 +815,6 @@
               </w:rPr>
               <w:t xml:space="preserve">The </w:t>
             </w:r>
-            <w:proofErr w:type="spellStart"/>
             <w:r>
               <w:rPr>
                 <w:rFonts w:ascii="Consolas" w:hAnsi="Consolas"/>
@@ -959,7 +830,6 @@
               </w:rPr>
               <w:t>dotenv</w:t>
             </w:r>
-            <w:proofErr w:type="spellEnd"/>
             <w:r>
               <w:rPr>
                 <w:rFonts w:ascii="Consolas" w:hAnsi="Consolas"/>
@@ -995,7 +865,6 @@
               </w:rPr>
               <w:t xml:space="preserve"> file into </w:t>
             </w:r>
-            <w:proofErr w:type="spellStart"/>
             <w:r>
               <w:rPr>
                 <w:rFonts w:ascii="Consolas" w:hAnsi="Consolas"/>
@@ -1007,21 +876,7 @@
                 <w:szCs w:val="21"/>
                 <w:lang w:val="en-US"/>
               </w:rPr>
-              <w:t>process.env</w:t>
-            </w:r>
-            <w:proofErr w:type="spellEnd"/>
-            <w:r>
-              <w:rPr>
-                <w:rFonts w:ascii="Consolas" w:hAnsi="Consolas"/>
-                <w:i/>
-                <w:iCs/>
-                <w:color w:val="000000" w:themeColor="text1"/>
-                <w:spacing w:val="-1"/>
-                <w:sz w:val="21"/>
-                <w:szCs w:val="21"/>
-                <w:lang w:val="en-US"/>
-              </w:rPr>
-              <w:t>.</w:t>
+              <w:t>process.env.</w:t>
             </w:r>
             <w:r>
               <w:rPr>
@@ -1053,7 +908,6 @@
                 <w:lang w:val="en-US"/>
               </w:rPr>
             </w:pPr>
-            <w:proofErr w:type="spellStart"/>
             <w:r>
               <w:rPr>
                 <w:rFonts w:ascii="Consolas" w:hAnsi="Consolas"/>
@@ -1065,7 +919,6 @@
               </w:rPr>
               <w:t>ejs</w:t>
             </w:r>
-            <w:proofErr w:type="spellEnd"/>
           </w:p>
         </w:tc>
         <w:tc>
@@ -1137,21 +990,8 @@
                 <w:szCs w:val="21"/>
                 <w:lang w:val="en-US"/>
               </w:rPr>
-              <w:t xml:space="preserve">JWT - </w:t>
-            </w:r>
-            <w:proofErr w:type="spellStart"/>
-            <w:r>
-              <w:rPr>
-                <w:rFonts w:ascii="Consolas" w:hAnsi="Consolas"/>
-                <w:color w:val="000000" w:themeColor="text1"/>
-                <w:spacing w:val="-1"/>
-                <w:sz w:val="21"/>
-                <w:szCs w:val="21"/>
-                <w:lang w:val="en-US"/>
-              </w:rPr>
-              <w:t>jsonwebtoken</w:t>
-            </w:r>
-            <w:proofErr w:type="spellEnd"/>
+              <w:t>JWT - jsonwebtoken</w:t>
+            </w:r>
           </w:p>
         </w:tc>
         <w:tc>
@@ -1289,31 +1129,7 @@
                 <w:lang w:val="en-US"/>
               </w:rPr>
               <w:lastRenderedPageBreak/>
-              <w:t xml:space="preserve">Express Sessions are used in a Node </w:t>
-            </w:r>
-            <w:proofErr w:type="spellStart"/>
-            <w:r>
-              <w:rPr>
-                <w:rFonts w:ascii="Consolas" w:hAnsi="Consolas"/>
-                <w:color w:val="000000" w:themeColor="text1"/>
-                <w:spacing w:val="-1"/>
-                <w:sz w:val="21"/>
-                <w:szCs w:val="21"/>
-                <w:lang w:val="en-US"/>
-              </w:rPr>
-              <w:t>js</w:t>
-            </w:r>
-            <w:proofErr w:type="spellEnd"/>
-            <w:r>
-              <w:rPr>
-                <w:rFonts w:ascii="Consolas" w:hAnsi="Consolas"/>
-                <w:color w:val="000000" w:themeColor="text1"/>
-                <w:spacing w:val="-1"/>
-                <w:sz w:val="21"/>
-                <w:szCs w:val="21"/>
-                <w:lang w:val="en-US"/>
-              </w:rPr>
-              <w:t xml:space="preserve"> web application to maintain the state of a user.</w:t>
+              <w:t>Express Sessions are used in a Node js web application to maintain the state of a user.</w:t>
             </w:r>
           </w:p>
         </w:tc>
@@ -1376,7 +1192,6 @@
           <w:lang w:val="en-US"/>
         </w:rPr>
       </w:pPr>
-      <w:proofErr w:type="spellStart"/>
       <w:r>
         <w:rPr>
           <w:rFonts w:ascii="Consolas" w:hAnsi="Consolas"/>
@@ -1387,46 +1202,7 @@
           <w:highlight w:val="lightGray"/>
           <w:lang w:val="en-US"/>
         </w:rPr>
-        <w:t>npm</w:t>
-      </w:r>
-      <w:proofErr w:type="spellEnd"/>
-      <w:r>
-        <w:rPr>
-          <w:rFonts w:ascii="Consolas" w:hAnsi="Consolas"/>
-          <w:color w:val="000000" w:themeColor="text1"/>
-          <w:spacing w:val="-1"/>
-          <w:sz w:val="21"/>
-          <w:szCs w:val="21"/>
-          <w:highlight w:val="lightGray"/>
-          <w:lang w:val="en-US"/>
-        </w:rPr>
-        <w:t xml:space="preserve"> </w:t>
-      </w:r>
-      <w:proofErr w:type="spellStart"/>
-      <w:r>
-        <w:rPr>
-          <w:rFonts w:ascii="Consolas" w:hAnsi="Consolas"/>
-          <w:color w:val="000000" w:themeColor="text1"/>
-          <w:spacing w:val="-1"/>
-          <w:sz w:val="21"/>
-          <w:szCs w:val="21"/>
-          <w:highlight w:val="lightGray"/>
-          <w:lang w:val="en-US"/>
-        </w:rPr>
-        <w:t>i</w:t>
-      </w:r>
-      <w:proofErr w:type="spellEnd"/>
-      <w:r>
-        <w:rPr>
-          <w:rFonts w:ascii="Consolas" w:hAnsi="Consolas"/>
-          <w:color w:val="000000" w:themeColor="text1"/>
-          <w:spacing w:val="-1"/>
-          <w:sz w:val="21"/>
-          <w:szCs w:val="21"/>
-          <w:highlight w:val="lightGray"/>
-          <w:lang w:val="en-US"/>
-        </w:rPr>
-        <w:t xml:space="preserve"> typescript -D</w:t>
+        <w:t>npm i typescript -D</w:t>
       </w:r>
       <w:r>
         <w:rPr>
@@ -1468,7 +1244,6 @@
           <w:lang w:val="en-US"/>
         </w:rPr>
       </w:pPr>
-      <w:proofErr w:type="spellStart"/>
       <w:r>
         <w:rPr>
           <w:rFonts w:ascii="Consolas" w:hAnsi="Consolas"/>
@@ -1479,73 +1254,19 @@
           <w:highlight w:val="lightGray"/>
           <w:lang w:val="en-US"/>
         </w:rPr>
-        <w:t>npx</w:t>
-      </w:r>
-      <w:proofErr w:type="spellEnd"/>
-      <w:r>
-        <w:rPr>
-          <w:rFonts w:ascii="Consolas" w:hAnsi="Consolas"/>
-          <w:color w:val="000000" w:themeColor="text1"/>
-          <w:spacing w:val="-1"/>
-          <w:sz w:val="21"/>
-          <w:szCs w:val="21"/>
-          <w:highlight w:val="lightGray"/>
+        <w:t>npx tsc –init</w:t>
+      </w:r>
+      <w:r>
+        <w:rPr>
+          <w:rFonts w:ascii="Consolas" w:hAnsi="Consolas"/>
+          <w:color w:val="000000" w:themeColor="text1"/>
+          <w:spacing w:val="-1"/>
+          <w:sz w:val="21"/>
+          <w:szCs w:val="21"/>
           <w:lang w:val="en-US"/>
         </w:rPr>
         <w:t xml:space="preserve"> </w:t>
       </w:r>
-      <w:proofErr w:type="spellStart"/>
-      <w:r>
-        <w:rPr>
-          <w:rFonts w:ascii="Consolas" w:hAnsi="Consolas"/>
-          <w:color w:val="000000" w:themeColor="text1"/>
-          <w:spacing w:val="-1"/>
-          <w:sz w:val="21"/>
-          <w:szCs w:val="21"/>
-          <w:highlight w:val="lightGray"/>
-          <w:lang w:val="en-US"/>
-        </w:rPr>
-        <w:t>tsc</w:t>
-      </w:r>
-      <w:proofErr w:type="spellEnd"/>
-      <w:r>
-        <w:rPr>
-          <w:rFonts w:ascii="Consolas" w:hAnsi="Consolas"/>
-          <w:color w:val="000000" w:themeColor="text1"/>
-          <w:spacing w:val="-1"/>
-          <w:sz w:val="21"/>
-          <w:szCs w:val="21"/>
-          <w:highlight w:val="lightGray"/>
-          <w:lang w:val="en-US"/>
-        </w:rPr>
-        <w:t xml:space="preserve"> –</w:t>
-      </w:r>
-      <w:proofErr w:type="spellStart"/>
-      <w:r>
-        <w:rPr>
-          <w:rFonts w:ascii="Consolas" w:hAnsi="Consolas"/>
-          <w:color w:val="000000" w:themeColor="text1"/>
-          <w:spacing w:val="-1"/>
-          <w:sz w:val="21"/>
-          <w:szCs w:val="21"/>
-          <w:highlight w:val="lightGray"/>
-          <w:lang w:val="en-US"/>
-        </w:rPr>
-        <w:t>init</w:t>
-      </w:r>
-      <w:proofErr w:type="spellEnd"/>
-      <w:r>
-        <w:rPr>
-          <w:rFonts w:ascii="Consolas" w:hAnsi="Consolas"/>
-          <w:color w:val="000000" w:themeColor="text1"/>
-          <w:spacing w:val="-1"/>
-          <w:sz w:val="21"/>
-          <w:szCs w:val="21"/>
-          <w:lang w:val="en-US"/>
-        </w:rPr>
-        <w:t xml:space="preserve"> </w:t>
-      </w:r>
-      <w:proofErr w:type="spellStart"/>
       <w:r>
         <w:rPr>
           <w:rFonts w:ascii="Consolas" w:hAnsi="Consolas"/>
@@ -1556,20 +1277,7 @@
           <w:highlight w:val="yellow"/>
           <w:lang w:val="en-US"/>
         </w:rPr>
-        <w:t>tsc</w:t>
-      </w:r>
-      <w:proofErr w:type="spellEnd"/>
-      <w:r>
-        <w:rPr>
-          <w:rFonts w:ascii="Consolas" w:hAnsi="Consolas"/>
-          <w:color w:val="000000" w:themeColor="text1"/>
-          <w:spacing w:val="-1"/>
-          <w:sz w:val="21"/>
-          <w:szCs w:val="21"/>
-          <w:highlight w:val="yellow"/>
-          <w:lang w:val="en-US"/>
-        </w:rPr>
-        <w:t xml:space="preserve">: Typescript container- Create file to tell compiler </w:t>
+        <w:t xml:space="preserve">tsc: Typescript container- Create file to tell compiler </w:t>
       </w:r>
       <w:r>
         <w:rPr>
@@ -1608,31 +1316,7 @@
           <w:szCs w:val="21"/>
           <w:lang w:val="en-US"/>
         </w:rPr>
-        <w:t xml:space="preserve">Go to </w:t>
-      </w:r>
-      <w:proofErr w:type="spellStart"/>
-      <w:r>
-        <w:rPr>
-          <w:rFonts w:ascii="Consolas" w:hAnsi="Consolas"/>
-          <w:color w:val="000000" w:themeColor="text1"/>
-          <w:spacing w:val="-1"/>
-          <w:sz w:val="21"/>
-          <w:szCs w:val="21"/>
-          <w:lang w:val="en-US"/>
-        </w:rPr>
-        <w:t>tsconfig.json</w:t>
-      </w:r>
-      <w:proofErr w:type="spellEnd"/>
-      <w:r>
-        <w:rPr>
-          <w:rFonts w:ascii="Consolas" w:hAnsi="Consolas"/>
-          <w:color w:val="000000" w:themeColor="text1"/>
-          <w:spacing w:val="-1"/>
-          <w:sz w:val="21"/>
-          <w:szCs w:val="21"/>
-          <w:lang w:val="en-US"/>
-        </w:rPr>
-        <w:t xml:space="preserve"> file and search for:</w:t>
+        <w:t>Go to tsconfig.json file and search for:</w:t>
       </w:r>
     </w:p>
     <w:p>
@@ -1651,29 +1335,16 @@
           <w:lang w:val="en-US"/>
         </w:rPr>
       </w:pPr>
-      <w:proofErr w:type="spellStart"/>
-      <w:r>
-        <w:rPr>
-          <w:rFonts w:ascii="Consolas" w:hAnsi="Consolas"/>
-          <w:color w:val="000000" w:themeColor="text1"/>
-          <w:spacing w:val="-1"/>
-          <w:sz w:val="21"/>
-          <w:szCs w:val="21"/>
-          <w:lang w:val="en-US"/>
-        </w:rPr>
-        <w:t>rootDir</w:t>
-      </w:r>
-      <w:proofErr w:type="spellEnd"/>
-      <w:r>
-        <w:rPr>
-          <w:rFonts w:ascii="Consolas" w:hAnsi="Consolas"/>
-          <w:color w:val="000000" w:themeColor="text1"/>
-          <w:spacing w:val="-1"/>
-          <w:sz w:val="21"/>
-          <w:szCs w:val="21"/>
-          <w:lang w:val="en-US"/>
-        </w:rPr>
-        <w:t xml:space="preserve"> – uncomment an</w:t>
+      <w:r>
+        <w:rPr>
+          <w:rFonts w:ascii="Consolas" w:hAnsi="Consolas"/>
+          <w:color w:val="000000" w:themeColor="text1"/>
+          <w:spacing w:val="-1"/>
+          <w:sz w:val="21"/>
+          <w:szCs w:val="21"/>
+          <w:lang w:val="en-US"/>
+        </w:rPr>
+        <w:t>rootDir – uncomment an</w:t>
       </w:r>
       <w:r>
         <w:rPr>
@@ -1695,44 +1366,7 @@
           <w:szCs w:val="21"/>
           <w:lang w:val="en-US"/>
         </w:rPr>
-        <w:t xml:space="preserve"> set as: </w:t>
-      </w:r>
-      <w:proofErr w:type="gramStart"/>
-      <w:r>
-        <w:rPr>
-          <w:rFonts w:ascii="Consolas" w:hAnsi="Consolas"/>
-          <w:color w:val="000000" w:themeColor="text1"/>
-          <w:spacing w:val="-1"/>
-          <w:sz w:val="21"/>
-          <w:szCs w:val="21"/>
-          <w:lang w:val="en-US"/>
-        </w:rPr>
-        <w:t>“./</w:t>
-      </w:r>
-      <w:proofErr w:type="spellStart"/>
-      <w:proofErr w:type="gramEnd"/>
-      <w:r>
-        <w:rPr>
-          <w:rFonts w:ascii="Consolas" w:hAnsi="Consolas"/>
-          <w:color w:val="000000" w:themeColor="text1"/>
-          <w:spacing w:val="-1"/>
-          <w:sz w:val="21"/>
-          <w:szCs w:val="21"/>
-          <w:lang w:val="en-US"/>
-        </w:rPr>
-        <w:t>src</w:t>
-      </w:r>
-      <w:proofErr w:type="spellEnd"/>
-      <w:r>
-        <w:rPr>
-          <w:rFonts w:ascii="Consolas" w:hAnsi="Consolas"/>
-          <w:color w:val="000000" w:themeColor="text1"/>
-          <w:spacing w:val="-1"/>
-          <w:sz w:val="21"/>
-          <w:szCs w:val="21"/>
-          <w:lang w:val="en-US"/>
-        </w:rPr>
-        <w:t xml:space="preserve">” or </w:t>
+        <w:t xml:space="preserve"> set as: “./src” or </w:t>
       </w:r>
       <w:r>
         <w:rPr>
@@ -1784,29 +1418,16 @@
           <w:lang w:val="en-US"/>
         </w:rPr>
       </w:pPr>
-      <w:proofErr w:type="spellStart"/>
-      <w:r>
-        <w:rPr>
-          <w:rFonts w:ascii="Consolas" w:hAnsi="Consolas"/>
-          <w:color w:val="000000" w:themeColor="text1"/>
-          <w:spacing w:val="-1"/>
-          <w:sz w:val="21"/>
-          <w:szCs w:val="21"/>
-          <w:lang w:val="en-US"/>
-        </w:rPr>
-        <w:t>outDir</w:t>
-      </w:r>
-      <w:proofErr w:type="spellEnd"/>
-      <w:r>
-        <w:rPr>
-          <w:rFonts w:ascii="Consolas" w:hAnsi="Consolas"/>
-          <w:color w:val="000000" w:themeColor="text1"/>
-          <w:spacing w:val="-1"/>
-          <w:sz w:val="21"/>
-          <w:szCs w:val="21"/>
-          <w:lang w:val="en-US"/>
-        </w:rPr>
-        <w:t xml:space="preserve"> – uncomment an</w:t>
+      <w:r>
+        <w:rPr>
+          <w:rFonts w:ascii="Consolas" w:hAnsi="Consolas"/>
+          <w:color w:val="000000" w:themeColor="text1"/>
+          <w:spacing w:val="-1"/>
+          <w:sz w:val="21"/>
+          <w:szCs w:val="21"/>
+          <w:lang w:val="en-US"/>
+        </w:rPr>
+        <w:t>outDir – uncomment an</w:t>
       </w:r>
       <w:r>
         <w:rPr>
@@ -1870,7 +1491,6 @@
           <w:lang w:val="en-US"/>
         </w:rPr>
       </w:pPr>
-      <w:proofErr w:type="spellStart"/>
       <w:r>
         <w:rPr>
           <w:rFonts w:ascii="Consolas" w:hAnsi="Consolas"/>
@@ -1881,35 +1501,8 @@
           <w:highlight w:val="lightGray"/>
           <w:lang w:val="en-US"/>
         </w:rPr>
-        <w:t>npx</w:t>
-      </w:r>
-      <w:proofErr w:type="spellEnd"/>
-      <w:r>
-        <w:rPr>
-          <w:rFonts w:ascii="Consolas" w:hAnsi="Consolas"/>
-          <w:color w:val="000000" w:themeColor="text1"/>
-          <w:spacing w:val="-1"/>
-          <w:sz w:val="21"/>
-          <w:szCs w:val="21"/>
-          <w:highlight w:val="lightGray"/>
-          <w:lang w:val="en-US"/>
-        </w:rPr>
-        <w:t xml:space="preserve"> </w:t>
-      </w:r>
-      <w:proofErr w:type="spellStart"/>
-      <w:r>
-        <w:rPr>
-          <w:rFonts w:ascii="Consolas" w:hAnsi="Consolas"/>
-          <w:color w:val="000000" w:themeColor="text1"/>
-          <w:spacing w:val="-1"/>
-          <w:sz w:val="21"/>
-          <w:szCs w:val="21"/>
-          <w:highlight w:val="lightGray"/>
-          <w:lang w:val="en-US"/>
-        </w:rPr>
-        <w:t>tsc</w:t>
-      </w:r>
-      <w:proofErr w:type="spellEnd"/>
+        <w:t>npx tsc</w:t>
+      </w:r>
     </w:p>
     <w:p>
       <w:pPr>
@@ -1936,55 +1529,7 @@
           <w:szCs w:val="21"/>
           <w:lang w:val="en-US"/>
         </w:rPr>
-        <w:t>Install module to compile automatically (</w:t>
-      </w:r>
-      <w:proofErr w:type="spellStart"/>
-      <w:r>
-        <w:rPr>
-          <w:rFonts w:ascii="Consolas" w:hAnsi="Consolas"/>
-          <w:color w:val="000000" w:themeColor="text1"/>
-          <w:spacing w:val="-1"/>
-          <w:sz w:val="21"/>
-          <w:szCs w:val="21"/>
-          <w:lang w:val="en-US"/>
-        </w:rPr>
-        <w:t>nodemon</w:t>
-      </w:r>
-      <w:proofErr w:type="spellEnd"/>
-      <w:r>
-        <w:rPr>
-          <w:rFonts w:ascii="Consolas" w:hAnsi="Consolas"/>
-          <w:color w:val="000000" w:themeColor="text1"/>
-          <w:spacing w:val="-1"/>
-          <w:sz w:val="21"/>
-          <w:szCs w:val="21"/>
-          <w:lang w:val="en-US"/>
-        </w:rPr>
-        <w:t xml:space="preserve">, </w:t>
-      </w:r>
-      <w:proofErr w:type="spellStart"/>
-      <w:r>
-        <w:rPr>
-          <w:rFonts w:ascii="Consolas" w:hAnsi="Consolas"/>
-          <w:color w:val="000000" w:themeColor="text1"/>
-          <w:spacing w:val="-1"/>
-          <w:sz w:val="21"/>
-          <w:szCs w:val="21"/>
-          <w:lang w:val="en-US"/>
-        </w:rPr>
-        <w:t>ts</w:t>
-      </w:r>
-      <w:proofErr w:type="spellEnd"/>
-      <w:r>
-        <w:rPr>
-          <w:rFonts w:ascii="Consolas" w:hAnsi="Consolas"/>
-          <w:color w:val="000000" w:themeColor="text1"/>
-          <w:spacing w:val="-1"/>
-          <w:sz w:val="21"/>
-          <w:szCs w:val="21"/>
-          <w:lang w:val="en-US"/>
-        </w:rPr>
-        <w:t xml:space="preserve"> node)</w:t>
+        <w:t>Install module to compile automatically (nodemon, ts node)</w:t>
       </w:r>
     </w:p>
     <w:p>
@@ -2003,7 +1548,6 @@
           <w:lang w:val="en-US"/>
         </w:rPr>
       </w:pPr>
-      <w:proofErr w:type="spellStart"/>
       <w:r>
         <w:rPr>
           <w:rFonts w:ascii="Consolas" w:hAnsi="Consolas"/>
@@ -2014,9 +1558,8 @@
           <w:highlight w:val="lightGray"/>
           <w:lang w:val="en-US"/>
         </w:rPr>
-        <w:t>npm</w:t>
-      </w:r>
-      <w:proofErr w:type="spellEnd"/>
+        <w:t xml:space="preserve">npm </w:t>
+      </w:r>
       <w:r>
         <w:rPr>
           <w:rFonts w:ascii="Consolas" w:hAnsi="Consolas"/>
@@ -2027,9 +1570,8 @@
           <w:highlight w:val="lightGray"/>
           <w:lang w:val="en-US"/>
         </w:rPr>
-        <w:t xml:space="preserve"> </w:t>
-      </w:r>
-      <w:proofErr w:type="spellStart"/>
+        <w:t>i</w:t>
+      </w:r>
       <w:r>
         <w:rPr>
           <w:rFonts w:ascii="Consolas" w:hAnsi="Consolas"/>
@@ -2040,46 +1582,7 @@
           <w:highlight w:val="lightGray"/>
           <w:lang w:val="en-US"/>
         </w:rPr>
-        <w:t>i</w:t>
-      </w:r>
-      <w:proofErr w:type="spellEnd"/>
-      <w:r>
-        <w:rPr>
-          <w:rFonts w:ascii="Consolas" w:hAnsi="Consolas"/>
-          <w:color w:val="000000" w:themeColor="text1"/>
-          <w:spacing w:val="-1"/>
-          <w:sz w:val="21"/>
-          <w:szCs w:val="21"/>
-          <w:highlight w:val="lightGray"/>
-          <w:lang w:val="en-US"/>
-        </w:rPr>
-        <w:t xml:space="preserve"> </w:t>
-      </w:r>
-      <w:proofErr w:type="spellStart"/>
-      <w:r>
-        <w:rPr>
-          <w:rFonts w:ascii="Consolas" w:hAnsi="Consolas"/>
-          <w:color w:val="000000" w:themeColor="text1"/>
-          <w:spacing w:val="-1"/>
-          <w:sz w:val="21"/>
-          <w:szCs w:val="21"/>
-          <w:highlight w:val="lightGray"/>
-          <w:lang w:val="en-US"/>
-        </w:rPr>
-        <w:t>ts</w:t>
-      </w:r>
-      <w:proofErr w:type="spellEnd"/>
-      <w:r>
-        <w:rPr>
-          <w:rFonts w:ascii="Consolas" w:hAnsi="Consolas"/>
-          <w:color w:val="000000" w:themeColor="text1"/>
-          <w:spacing w:val="-1"/>
-          <w:sz w:val="21"/>
-          <w:szCs w:val="21"/>
-          <w:highlight w:val="lightGray"/>
-          <w:lang w:val="en-US"/>
-        </w:rPr>
-        <w:t>-node-dev -D</w:t>
+        <w:t xml:space="preserve"> ts-node-dev -D</w:t>
       </w:r>
       <w:r>
         <w:rPr>
@@ -2130,31 +1633,7 @@
           <w:szCs w:val="21"/>
           <w:lang w:val="en-US"/>
         </w:rPr>
-        <w:t xml:space="preserve">Go to </w:t>
-      </w:r>
-      <w:proofErr w:type="spellStart"/>
-      <w:r>
-        <w:rPr>
-          <w:rFonts w:ascii="Consolas" w:hAnsi="Consolas"/>
-          <w:color w:val="000000" w:themeColor="text1"/>
-          <w:spacing w:val="-1"/>
-          <w:sz w:val="21"/>
-          <w:szCs w:val="21"/>
-          <w:lang w:val="en-US"/>
-        </w:rPr>
-        <w:t>package.json</w:t>
-      </w:r>
-      <w:proofErr w:type="spellEnd"/>
-      <w:r>
-        <w:rPr>
-          <w:rFonts w:ascii="Consolas" w:hAnsi="Consolas"/>
-          <w:color w:val="000000" w:themeColor="text1"/>
-          <w:spacing w:val="-1"/>
-          <w:sz w:val="21"/>
-          <w:szCs w:val="21"/>
-          <w:lang w:val="en-US"/>
-        </w:rPr>
-        <w:t xml:space="preserve"> file and set in scripts section: </w:t>
+        <w:t xml:space="preserve">Go to package.json file and set in scripts section: </w:t>
       </w:r>
     </w:p>
     <w:p>
@@ -2180,79 +1659,7 @@
           <w:szCs w:val="21"/>
           <w:lang w:val="en-US"/>
         </w:rPr>
-        <w:t>"dev":"</w:t>
-      </w:r>
-      <w:proofErr w:type="spellStart"/>
-      <w:r>
-        <w:rPr>
-          <w:rFonts w:ascii="Consolas" w:hAnsi="Consolas"/>
-          <w:color w:val="000000" w:themeColor="text1"/>
-          <w:spacing w:val="-1"/>
-          <w:sz w:val="21"/>
-          <w:szCs w:val="21"/>
-          <w:lang w:val="en-US"/>
-        </w:rPr>
-        <w:t>ts</w:t>
-      </w:r>
-      <w:proofErr w:type="spellEnd"/>
-      <w:r>
-        <w:rPr>
-          <w:rFonts w:ascii="Consolas" w:hAnsi="Consolas"/>
-          <w:color w:val="000000" w:themeColor="text1"/>
-          <w:spacing w:val="-1"/>
-          <w:sz w:val="21"/>
-          <w:szCs w:val="21"/>
-          <w:lang w:val="en-US"/>
-        </w:rPr>
-        <w:t xml:space="preserve">-node-dev --respawn </w:t>
-      </w:r>
-      <w:proofErr w:type="spellStart"/>
-      <w:r>
-        <w:rPr>
-          <w:rFonts w:ascii="Consolas" w:hAnsi="Consolas"/>
-          <w:color w:val="000000" w:themeColor="text1"/>
-          <w:spacing w:val="-1"/>
-          <w:sz w:val="21"/>
-          <w:szCs w:val="21"/>
-          <w:lang w:val="en-US"/>
-        </w:rPr>
-        <w:t>src</w:t>
-      </w:r>
-      <w:proofErr w:type="spellEnd"/>
-      <w:r>
-        <w:rPr>
-          <w:rFonts w:ascii="Consolas" w:hAnsi="Consolas"/>
-          <w:color w:val="000000" w:themeColor="text1"/>
-          <w:spacing w:val="-1"/>
-          <w:sz w:val="21"/>
-          <w:szCs w:val="21"/>
-          <w:lang w:val="en-US"/>
-        </w:rPr>
-        <w:t>/</w:t>
-      </w:r>
-      <w:proofErr w:type="spellStart"/>
-      <w:r>
-        <w:rPr>
-          <w:rFonts w:ascii="Consolas" w:hAnsi="Consolas"/>
-          <w:color w:val="000000" w:themeColor="text1"/>
-          <w:spacing w:val="-1"/>
-          <w:sz w:val="21"/>
-          <w:szCs w:val="21"/>
-          <w:lang w:val="en-US"/>
-        </w:rPr>
-        <w:t>index.ts</w:t>
-      </w:r>
-      <w:proofErr w:type="spellEnd"/>
-      <w:r>
-        <w:rPr>
-          <w:rFonts w:ascii="Consolas" w:hAnsi="Consolas"/>
-          <w:color w:val="000000" w:themeColor="text1"/>
-          <w:spacing w:val="-1"/>
-          <w:sz w:val="21"/>
-          <w:szCs w:val="21"/>
-          <w:lang w:val="en-US"/>
-        </w:rPr>
-        <w:t>"</w:t>
+        <w:t>"dev":"ts-node-dev --respawn src/index.ts"</w:t>
       </w:r>
     </w:p>
     <w:p>
@@ -2279,7 +1686,6 @@
         </w:rPr>
         <w:t xml:space="preserve">And use </w:t>
       </w:r>
-      <w:proofErr w:type="spellStart"/>
       <w:r>
         <w:rPr>
           <w:rFonts w:ascii="Consolas" w:hAnsi="Consolas"/>
@@ -2290,20 +1696,7 @@
           <w:highlight w:val="lightGray"/>
           <w:lang w:val="en-US"/>
         </w:rPr>
-        <w:t>npm</w:t>
-      </w:r>
-      <w:proofErr w:type="spellEnd"/>
-      <w:r>
-        <w:rPr>
-          <w:rFonts w:ascii="Consolas" w:hAnsi="Consolas"/>
-          <w:color w:val="000000" w:themeColor="text1"/>
-          <w:spacing w:val="-1"/>
-          <w:sz w:val="21"/>
-          <w:szCs w:val="21"/>
-          <w:highlight w:val="lightGray"/>
-          <w:lang w:val="en-US"/>
-        </w:rPr>
-        <w:t xml:space="preserve"> run dev</w:t>
+        <w:t>npm run dev</w:t>
       </w:r>
     </w:p>
     <w:p>
@@ -2352,7 +1745,6 @@
           <w:lang w:val="en-US"/>
         </w:rPr>
       </w:pPr>
-      <w:proofErr w:type="spellStart"/>
       <w:r>
         <w:rPr>
           <w:rFonts w:ascii="Ubuntu Mono" w:hAnsi="Ubuntu Mono"/>
@@ -2362,81 +1754,8 @@
           <w:szCs w:val="21"/>
           <w:highlight w:val="lightGray"/>
         </w:rPr>
-        <w:t>npm</w:t>
-      </w:r>
-      <w:proofErr w:type="spellEnd"/>
-      <w:r>
-        <w:rPr>
-          <w:rFonts w:ascii="Ubuntu Mono" w:hAnsi="Ubuntu Mono"/>
-          <w:color w:val="000000" w:themeColor="text1"/>
-          <w:spacing w:val="-1"/>
-          <w:sz w:val="21"/>
-          <w:szCs w:val="21"/>
-          <w:highlight w:val="lightGray"/>
-        </w:rPr>
-        <w:t xml:space="preserve"> i </w:t>
-      </w:r>
-      <w:proofErr w:type="spellStart"/>
-      <w:r>
-        <w:rPr>
-          <w:rFonts w:ascii="Ubuntu Mono" w:hAnsi="Ubuntu Mono"/>
-          <w:color w:val="000000" w:themeColor="text1"/>
-          <w:spacing w:val="-1"/>
-          <w:sz w:val="21"/>
-          <w:szCs w:val="21"/>
-          <w:highlight w:val="lightGray"/>
-        </w:rPr>
-        <w:t>express</w:t>
-      </w:r>
-      <w:proofErr w:type="spellEnd"/>
-      <w:r>
-        <w:rPr>
-          <w:rFonts w:ascii="Ubuntu Mono" w:hAnsi="Ubuntu Mono"/>
-          <w:color w:val="000000" w:themeColor="text1"/>
-          <w:spacing w:val="-1"/>
-          <w:sz w:val="21"/>
-          <w:szCs w:val="21"/>
-          <w:highlight w:val="lightGray"/>
-        </w:rPr>
-        <w:t xml:space="preserve"> </w:t>
-      </w:r>
-      <w:proofErr w:type="spellStart"/>
-      <w:r>
-        <w:rPr>
-          <w:rFonts w:ascii="Ubuntu Mono" w:hAnsi="Ubuntu Mono"/>
-          <w:color w:val="000000" w:themeColor="text1"/>
-          <w:spacing w:val="-1"/>
-          <w:sz w:val="21"/>
-          <w:szCs w:val="21"/>
-          <w:highlight w:val="lightGray"/>
-        </w:rPr>
-        <w:t>morgan</w:t>
-      </w:r>
-      <w:proofErr w:type="spellEnd"/>
-      <w:r>
-        <w:rPr>
-          <w:rFonts w:ascii="Ubuntu Mono" w:hAnsi="Ubuntu Mono"/>
-          <w:color w:val="000000" w:themeColor="text1"/>
-          <w:spacing w:val="-1"/>
-          <w:sz w:val="21"/>
-          <w:szCs w:val="21"/>
-          <w:highlight w:val="lightGray"/>
-        </w:rPr>
-        <w:t xml:space="preserve"> </w:t>
-      </w:r>
-      <w:proofErr w:type="spellStart"/>
-      <w:r>
-        <w:rPr>
-          <w:rFonts w:ascii="Ubuntu Mono" w:hAnsi="Ubuntu Mono"/>
-          <w:color w:val="000000" w:themeColor="text1"/>
-          <w:spacing w:val="-1"/>
-          <w:sz w:val="21"/>
-          <w:szCs w:val="21"/>
-          <w:highlight w:val="lightGray"/>
-        </w:rPr>
-        <w:t>cors</w:t>
-      </w:r>
-      <w:proofErr w:type="spellEnd"/>
+        <w:t>npm i express morgan cors</w:t>
+      </w:r>
     </w:p>
     <w:p>
       <w:pPr>
@@ -2456,7 +1775,6 @@
           <w:lang w:val="en-US"/>
         </w:rPr>
       </w:pPr>
-      <w:proofErr w:type="spellStart"/>
       <w:r>
         <w:rPr>
           <w:rStyle w:val="CdigoHTML"/>
@@ -2469,52 +1787,7 @@
           <w:bdr w:val="none" w:sz="0" w:space="0" w:color="auto" w:frame="1"/>
           <w:lang w:val="en-US"/>
         </w:rPr>
-        <w:t>npm</w:t>
-      </w:r>
-      <w:proofErr w:type="spellEnd"/>
-      <w:r>
-        <w:rPr>
-          <w:rStyle w:val="CdigoHTML"/>
-          <w:rFonts w:ascii="Ubuntu Mono" w:eastAsiaTheme="minorHAnsi" w:hAnsi="Ubuntu Mono"/>
-          <w:color w:val="000000" w:themeColor="text1"/>
-          <w:spacing w:val="-1"/>
-          <w:sz w:val="21"/>
-          <w:szCs w:val="21"/>
-          <w:highlight w:val="lightGray"/>
-          <w:bdr w:val="none" w:sz="0" w:space="0" w:color="auto" w:frame="1"/>
-          <w:lang w:val="en-US"/>
-        </w:rPr>
-        <w:t xml:space="preserve"> </w:t>
-      </w:r>
-      <w:proofErr w:type="spellStart"/>
-      <w:r>
-        <w:rPr>
-          <w:rStyle w:val="CdigoHTML"/>
-          <w:rFonts w:ascii="Ubuntu Mono" w:eastAsiaTheme="minorHAnsi" w:hAnsi="Ubuntu Mono"/>
-          <w:color w:val="000000" w:themeColor="text1"/>
-          <w:spacing w:val="-1"/>
-          <w:sz w:val="21"/>
-          <w:szCs w:val="21"/>
-          <w:highlight w:val="lightGray"/>
-          <w:bdr w:val="none" w:sz="0" w:space="0" w:color="auto" w:frame="1"/>
-          <w:lang w:val="en-US"/>
-        </w:rPr>
-        <w:t>i</w:t>
-      </w:r>
-      <w:proofErr w:type="spellEnd"/>
-      <w:r>
-        <w:rPr>
-          <w:rStyle w:val="CdigoHTML"/>
-          <w:rFonts w:ascii="Ubuntu Mono" w:eastAsiaTheme="minorHAnsi" w:hAnsi="Ubuntu Mono"/>
-          <w:color w:val="000000" w:themeColor="text1"/>
-          <w:spacing w:val="-1"/>
-          <w:sz w:val="21"/>
-          <w:szCs w:val="21"/>
-          <w:highlight w:val="lightGray"/>
-          <w:bdr w:val="none" w:sz="0" w:space="0" w:color="auto" w:frame="1"/>
-          <w:lang w:val="en-US"/>
-        </w:rPr>
-        <w:t xml:space="preserve"> @types/express @types/morgan @types/cors -D</w:t>
+        <w:t>npm i @types/express @types/morgan @types/cors -D</w:t>
       </w:r>
       <w:r>
         <w:rPr>
@@ -2557,7 +1830,6 @@
           <w:lang w:val="en-US"/>
         </w:rPr>
       </w:pPr>
-      <w:proofErr w:type="spellStart"/>
       <w:r>
         <w:rPr>
           <w:rStyle w:val="CdigoHTML"/>
@@ -2570,52 +1842,7 @@
           <w:bdr w:val="none" w:sz="0" w:space="0" w:color="auto" w:frame="1"/>
           <w:lang w:val="en-US"/>
         </w:rPr>
-        <w:t>npm</w:t>
-      </w:r>
-      <w:proofErr w:type="spellEnd"/>
-      <w:r>
-        <w:rPr>
-          <w:rStyle w:val="CdigoHTML"/>
-          <w:rFonts w:ascii="Ubuntu Mono" w:eastAsiaTheme="minorHAnsi" w:hAnsi="Ubuntu Mono"/>
-          <w:color w:val="000000" w:themeColor="text1"/>
-          <w:spacing w:val="-1"/>
-          <w:sz w:val="21"/>
-          <w:szCs w:val="21"/>
-          <w:highlight w:val="lightGray"/>
-          <w:bdr w:val="none" w:sz="0" w:space="0" w:color="auto" w:frame="1"/>
-          <w:lang w:val="en-US"/>
-        </w:rPr>
-        <w:t xml:space="preserve"> install </w:t>
-      </w:r>
-      <w:proofErr w:type="spellStart"/>
-      <w:r>
-        <w:rPr>
-          <w:rStyle w:val="CdigoHTML"/>
-          <w:rFonts w:ascii="Ubuntu Mono" w:eastAsiaTheme="minorHAnsi" w:hAnsi="Ubuntu Mono"/>
-          <w:color w:val="000000" w:themeColor="text1"/>
-          <w:spacing w:val="-1"/>
-          <w:sz w:val="21"/>
-          <w:szCs w:val="21"/>
-          <w:highlight w:val="lightGray"/>
-          <w:bdr w:val="none" w:sz="0" w:space="0" w:color="auto" w:frame="1"/>
-          <w:lang w:val="en-US"/>
-        </w:rPr>
-        <w:t>typeorm</w:t>
-      </w:r>
-      <w:proofErr w:type="spellEnd"/>
-      <w:r>
-        <w:rPr>
-          <w:rStyle w:val="CdigoHTML"/>
-          <w:rFonts w:ascii="Ubuntu Mono" w:eastAsiaTheme="minorHAnsi" w:hAnsi="Ubuntu Mono"/>
-          <w:color w:val="000000" w:themeColor="text1"/>
-          <w:spacing w:val="-1"/>
-          <w:sz w:val="21"/>
-          <w:szCs w:val="21"/>
-          <w:highlight w:val="lightGray"/>
-          <w:bdr w:val="none" w:sz="0" w:space="0" w:color="auto" w:frame="1"/>
-          <w:lang w:val="en-US"/>
-        </w:rPr>
-        <w:t xml:space="preserve"> --save</w:t>
+        <w:t>npm install typeorm --save</w:t>
       </w:r>
       <w:r>
         <w:rPr>
@@ -2637,22 +1864,8 @@
           <w:highlight w:val="yellow"/>
           <w:lang w:val="en-US"/>
         </w:rPr>
-        <w:t xml:space="preserve">Install </w:t>
-      </w:r>
-      <w:proofErr w:type="spellStart"/>
-      <w:r>
-        <w:rPr>
-          <w:rFonts w:ascii="Consolas" w:hAnsi="Consolas"/>
-          <w:color w:val="000000" w:themeColor="text1"/>
-          <w:spacing w:val="-1"/>
-          <w:sz w:val="21"/>
-          <w:szCs w:val="21"/>
-          <w:highlight w:val="yellow"/>
-          <w:lang w:val="en-US"/>
-        </w:rPr>
-        <w:t>typeORM</w:t>
-      </w:r>
-      <w:proofErr w:type="spellEnd"/>
+        <w:t>Install typeORM</w:t>
+      </w:r>
     </w:p>
     <w:p>
       <w:pPr>
@@ -2672,7 +1885,6 @@
           <w:lang w:val="en-US"/>
         </w:rPr>
       </w:pPr>
-      <w:proofErr w:type="spellStart"/>
       <w:r>
         <w:rPr>
           <w:rStyle w:val="CdigoHTML"/>
@@ -2684,21 +1896,7 @@
           <w:bdr w:val="none" w:sz="0" w:space="0" w:color="auto" w:frame="1"/>
           <w:lang w:val="en-US"/>
         </w:rPr>
-        <w:t>npm</w:t>
-      </w:r>
-      <w:proofErr w:type="spellEnd"/>
-      <w:r>
-        <w:rPr>
-          <w:rStyle w:val="CdigoHTML"/>
-          <w:rFonts w:ascii="Ubuntu Mono" w:eastAsiaTheme="minorHAnsi" w:hAnsi="Ubuntu Mono"/>
-          <w:color w:val="000000" w:themeColor="text1"/>
-          <w:sz w:val="21"/>
-          <w:szCs w:val="21"/>
-          <w:highlight w:val="lightGray"/>
-          <w:bdr w:val="none" w:sz="0" w:space="0" w:color="auto" w:frame="1"/>
-          <w:lang w:val="en-US"/>
-        </w:rPr>
-        <w:t xml:space="preserve"> install reflect-metadata –save</w:t>
+        <w:t>npm install reflect-metadata –save</w:t>
       </w:r>
     </w:p>
     <w:p>
@@ -2719,7 +1917,6 @@
           <w:lang w:val="en-US"/>
         </w:rPr>
       </w:pPr>
-      <w:proofErr w:type="spellStart"/>
       <w:r>
         <w:rPr>
           <w:rStyle w:val="CdigoHTML"/>
@@ -2731,21 +1928,7 @@
           <w:bdr w:val="none" w:sz="0" w:space="0" w:color="auto" w:frame="1"/>
           <w:lang w:val="en-US"/>
         </w:rPr>
-        <w:t>npm</w:t>
-      </w:r>
-      <w:proofErr w:type="spellEnd"/>
-      <w:r>
-        <w:rPr>
-          <w:rStyle w:val="CdigoHTML"/>
-          <w:rFonts w:ascii="Ubuntu Mono" w:eastAsiaTheme="minorHAnsi" w:hAnsi="Ubuntu Mono"/>
-          <w:color w:val="000000" w:themeColor="text1"/>
-          <w:sz w:val="21"/>
-          <w:szCs w:val="21"/>
-          <w:highlight w:val="lightGray"/>
-          <w:bdr w:val="none" w:sz="0" w:space="0" w:color="auto" w:frame="1"/>
-          <w:lang w:val="en-US"/>
-        </w:rPr>
-        <w:t xml:space="preserve"> install @types/node --save-dev</w:t>
+        <w:t>npm install @types/node --save-dev</w:t>
       </w:r>
     </w:p>
     <w:p>
@@ -2766,7 +1949,6 @@
           <w:lang w:val="en-US"/>
         </w:rPr>
       </w:pPr>
-      <w:proofErr w:type="spellStart"/>
       <w:r>
         <w:rPr>
           <w:rStyle w:val="CdigoHTML"/>
@@ -2778,49 +1960,7 @@
           <w:bdr w:val="none" w:sz="0" w:space="0" w:color="auto" w:frame="1"/>
           <w:lang w:val="en-US"/>
         </w:rPr>
-        <w:t>npm</w:t>
-      </w:r>
-      <w:proofErr w:type="spellEnd"/>
-      <w:r>
-        <w:rPr>
-          <w:rStyle w:val="CdigoHTML"/>
-          <w:rFonts w:ascii="Ubuntu Mono" w:eastAsiaTheme="minorHAnsi" w:hAnsi="Ubuntu Mono"/>
-          <w:color w:val="000000" w:themeColor="text1"/>
-          <w:sz w:val="21"/>
-          <w:szCs w:val="21"/>
-          <w:highlight w:val="lightGray"/>
-          <w:bdr w:val="none" w:sz="0" w:space="0" w:color="auto" w:frame="1"/>
-          <w:lang w:val="en-US"/>
-        </w:rPr>
-        <w:t xml:space="preserve"> install </w:t>
-      </w:r>
-      <w:proofErr w:type="spellStart"/>
-      <w:r>
-        <w:rPr>
-          <w:rStyle w:val="CdigoHTML"/>
-          <w:rFonts w:ascii="Ubuntu Mono" w:eastAsiaTheme="minorHAnsi" w:hAnsi="Ubuntu Mono"/>
-          <w:color w:val="000000" w:themeColor="text1"/>
-          <w:sz w:val="21"/>
-          <w:szCs w:val="21"/>
-          <w:highlight w:val="lightGray"/>
-          <w:bdr w:val="none" w:sz="0" w:space="0" w:color="auto" w:frame="1"/>
-          <w:lang w:val="en-US"/>
-        </w:rPr>
-        <w:t>pg</w:t>
-      </w:r>
-      <w:proofErr w:type="spellEnd"/>
-      <w:r>
-        <w:rPr>
-          <w:rStyle w:val="CdigoHTML"/>
-          <w:rFonts w:ascii="Ubuntu Mono" w:eastAsiaTheme="minorHAnsi" w:hAnsi="Ubuntu Mono"/>
-          <w:color w:val="000000" w:themeColor="text1"/>
-          <w:sz w:val="21"/>
-          <w:szCs w:val="21"/>
-          <w:highlight w:val="lightGray"/>
-          <w:bdr w:val="none" w:sz="0" w:space="0" w:color="auto" w:frame="1"/>
-          <w:lang w:val="en-US"/>
-        </w:rPr>
-        <w:t xml:space="preserve"> --save </w:t>
+        <w:t xml:space="preserve">npm install pg --save </w:t>
       </w:r>
       <w:r>
         <w:rPr>
@@ -2889,10 +2029,8 @@
           <w:bdr w:val="none" w:sz="0" w:space="0" w:color="auto" w:frame="1"/>
           <w:lang w:val="en-US"/>
         </w:rPr>
-        <w:t xml:space="preserve">In </w:t>
-      </w:r>
-      <w:proofErr w:type="spellStart"/>
-      <w:proofErr w:type="gramStart"/>
+        <w:t>In tsconfig.json</w:t>
+      </w:r>
       <w:r>
         <w:rPr>
           <w:rStyle w:val="CdigoHTML"/>
@@ -2903,10 +2041,8 @@
           <w:bdr w:val="none" w:sz="0" w:space="0" w:color="auto" w:frame="1"/>
           <w:lang w:val="en-US"/>
         </w:rPr>
-        <w:t>tsconfig.json</w:t>
-      </w:r>
-      <w:proofErr w:type="spellEnd"/>
-      <w:proofErr w:type="gramEnd"/>
+        <w:t xml:space="preserve"> uncomment </w:t>
+      </w:r>
       <w:r>
         <w:rPr>
           <w:rStyle w:val="CdigoHTML"/>
@@ -2917,7 +2053,7 @@
           <w:bdr w:val="none" w:sz="0" w:space="0" w:color="auto" w:frame="1"/>
           <w:lang w:val="en-US"/>
         </w:rPr>
-        <w:t xml:space="preserve"> uncomment </w:t>
+        <w:t xml:space="preserve">– </w:t>
       </w:r>
       <w:r>
         <w:rPr>
@@ -2926,10 +2062,11 @@
           <w:color w:val="000000" w:themeColor="text1"/>
           <w:sz w:val="21"/>
           <w:szCs w:val="21"/>
+          <w:highlight w:val="yellow"/>
           <w:bdr w:val="none" w:sz="0" w:space="0" w:color="auto" w:frame="1"/>
           <w:lang w:val="en-US"/>
         </w:rPr>
-        <w:t xml:space="preserve">– </w:t>
+        <w:t>This is complementary of</w:t>
       </w:r>
       <w:r>
         <w:rPr>
@@ -2938,11 +2075,23 @@
           <w:color w:val="000000" w:themeColor="text1"/>
           <w:sz w:val="21"/>
           <w:szCs w:val="21"/>
-          <w:highlight w:val="yellow"/>
           <w:bdr w:val="none" w:sz="0" w:space="0" w:color="auto" w:frame="1"/>
           <w:lang w:val="en-US"/>
         </w:rPr>
-        <w:t>This is complementary of</w:t>
+        <w:t xml:space="preserve"> </w:t>
+      </w:r>
+      <w:r>
+        <w:rPr>
+          <w:rFonts w:ascii="Consolas" w:hAnsi="Consolas"/>
+          <w:b/>
+          <w:bCs/>
+          <w:color w:val="000000" w:themeColor="text1"/>
+          <w:spacing w:val="-1"/>
+          <w:sz w:val="21"/>
+          <w:szCs w:val="21"/>
+          <w:lang w:val="en-US"/>
+        </w:rPr>
+        <w:t>reflect-metadata</w:t>
       </w:r>
       <w:r>
         <w:rPr>
@@ -2958,19 +2107,6 @@
       </w:r>
       <w:r>
         <w:rPr>
-          <w:rFonts w:ascii="Consolas" w:hAnsi="Consolas"/>
-          <w:b/>
-          <w:bCs/>
-          <w:color w:val="000000" w:themeColor="text1"/>
-          <w:spacing w:val="-1"/>
-          <w:sz w:val="21"/>
-          <w:szCs w:val="21"/>
-          <w:lang w:val="en-US"/>
-        </w:rPr>
-        <w:t>reflect-metadata</w:t>
-      </w:r>
-      <w:r>
-        <w:rPr>
           <w:rStyle w:val="CdigoHTML"/>
           <w:rFonts w:ascii="Ubuntu Mono" w:eastAsiaTheme="minorHAnsi" w:hAnsi="Ubuntu Mono"/>
           <w:color w:val="000000" w:themeColor="text1"/>
@@ -2979,7 +2115,7 @@
           <w:bdr w:val="none" w:sz="0" w:space="0" w:color="auto" w:frame="1"/>
           <w:lang w:val="en-US"/>
         </w:rPr>
-        <w:t xml:space="preserve"> </w:t>
+        <w:t>"emitDecoratorMetadata": true,</w:t>
       </w:r>
       <w:r>
         <w:rPr>
@@ -2991,9 +2127,8 @@
           <w:bdr w:val="none" w:sz="0" w:space="0" w:color="auto" w:frame="1"/>
           <w:lang w:val="en-US"/>
         </w:rPr>
-        <w:t>"</w:t>
-      </w:r>
-      <w:proofErr w:type="spellStart"/>
+        <w:t xml:space="preserve"> </w:t>
+      </w:r>
       <w:r>
         <w:rPr>
           <w:rStyle w:val="CdigoHTML"/>
@@ -3004,70 +2139,7 @@
           <w:bdr w:val="none" w:sz="0" w:space="0" w:color="auto" w:frame="1"/>
           <w:lang w:val="en-US"/>
         </w:rPr>
-        <w:t>emitDecoratorMetadata</w:t>
-      </w:r>
-      <w:proofErr w:type="spellEnd"/>
-      <w:r>
-        <w:rPr>
-          <w:rStyle w:val="CdigoHTML"/>
-          <w:rFonts w:ascii="Ubuntu Mono" w:eastAsiaTheme="minorHAnsi" w:hAnsi="Ubuntu Mono"/>
-          <w:color w:val="000000" w:themeColor="text1"/>
-          <w:sz w:val="21"/>
-          <w:szCs w:val="21"/>
-          <w:bdr w:val="none" w:sz="0" w:space="0" w:color="auto" w:frame="1"/>
-          <w:lang w:val="en-US"/>
-        </w:rPr>
-        <w:t>": true,</w:t>
-      </w:r>
-      <w:r>
-        <w:rPr>
-          <w:rStyle w:val="CdigoHTML"/>
-          <w:rFonts w:ascii="Ubuntu Mono" w:eastAsiaTheme="minorHAnsi" w:hAnsi="Ubuntu Mono"/>
-          <w:color w:val="000000" w:themeColor="text1"/>
-          <w:sz w:val="21"/>
-          <w:szCs w:val="21"/>
-          <w:bdr w:val="none" w:sz="0" w:space="0" w:color="auto" w:frame="1"/>
-          <w:lang w:val="en-US"/>
-        </w:rPr>
-        <w:t xml:space="preserve"> </w:t>
-      </w:r>
-      <w:r>
-        <w:rPr>
-          <w:rStyle w:val="CdigoHTML"/>
-          <w:rFonts w:ascii="Ubuntu Mono" w:eastAsiaTheme="minorHAnsi" w:hAnsi="Ubuntu Mono"/>
-          <w:color w:val="000000" w:themeColor="text1"/>
-          <w:sz w:val="21"/>
-          <w:szCs w:val="21"/>
-          <w:bdr w:val="none" w:sz="0" w:space="0" w:color="auto" w:frame="1"/>
-          <w:lang w:val="en-US"/>
-        </w:rPr>
-        <w:t>"</w:t>
-      </w:r>
-      <w:proofErr w:type="spellStart"/>
-      <w:r>
-        <w:rPr>
-          <w:rStyle w:val="CdigoHTML"/>
-          <w:rFonts w:ascii="Ubuntu Mono" w:eastAsiaTheme="minorHAnsi" w:hAnsi="Ubuntu Mono"/>
-          <w:color w:val="000000" w:themeColor="text1"/>
-          <w:sz w:val="21"/>
-          <w:szCs w:val="21"/>
-          <w:bdr w:val="none" w:sz="0" w:space="0" w:color="auto" w:frame="1"/>
-          <w:lang w:val="en-US"/>
-        </w:rPr>
-        <w:t>experimentalDecorators</w:t>
-      </w:r>
-      <w:proofErr w:type="spellEnd"/>
-      <w:r>
-        <w:rPr>
-          <w:rStyle w:val="CdigoHTML"/>
-          <w:rFonts w:ascii="Ubuntu Mono" w:eastAsiaTheme="minorHAnsi" w:hAnsi="Ubuntu Mono"/>
-          <w:color w:val="000000" w:themeColor="text1"/>
-          <w:sz w:val="21"/>
-          <w:szCs w:val="21"/>
-          <w:bdr w:val="none" w:sz="0" w:space="0" w:color="auto" w:frame="1"/>
-          <w:lang w:val="en-US"/>
-        </w:rPr>
-        <w:t>": true</w:t>
+        <w:t>"experimentalDecorators": true</w:t>
       </w:r>
     </w:p>
     <w:p>
@@ -3097,22 +2169,8 @@
           <w:bdr w:val="none" w:sz="0" w:space="0" w:color="auto" w:frame="1"/>
           <w:lang w:val="en-US"/>
         </w:rPr>
-        <w:t xml:space="preserve">Setting to </w:t>
-      </w:r>
-      <w:proofErr w:type="spellStart"/>
-      <w:r>
-        <w:rPr>
-          <w:rStyle w:val="CdigoHTML"/>
-          <w:rFonts w:ascii="Ubuntu Mono" w:eastAsiaTheme="minorHAnsi" w:hAnsi="Ubuntu Mono"/>
-          <w:color w:val="000000" w:themeColor="text1"/>
-          <w:sz w:val="21"/>
-          <w:szCs w:val="21"/>
-          <w:bdr w:val="none" w:sz="0" w:space="0" w:color="auto" w:frame="1"/>
-          <w:lang w:val="en-US"/>
-        </w:rPr>
-        <w:t>typeorm</w:t>
-      </w:r>
-      <w:proofErr w:type="spellEnd"/>
+        <w:t>Setting to typeorm</w:t>
+      </w:r>
     </w:p>
     <w:p>
       <w:pPr>
@@ -3141,10 +2199,8 @@
           <w:bdr w:val="none" w:sz="0" w:space="0" w:color="auto" w:frame="1"/>
           <w:lang w:val="en-US"/>
         </w:rPr>
-        <w:t xml:space="preserve">In </w:t>
-      </w:r>
-      <w:proofErr w:type="spellStart"/>
-      <w:proofErr w:type="gramStart"/>
+        <w:t>In tsconfig.json</w:t>
+      </w:r>
       <w:r>
         <w:rPr>
           <w:rStyle w:val="CdigoHTML"/>
@@ -3155,11 +2211,13 @@
           <w:bdr w:val="none" w:sz="0" w:space="0" w:color="auto" w:frame="1"/>
           <w:lang w:val="en-US"/>
         </w:rPr>
-        <w:t>tsconfig.json</w:t>
-      </w:r>
-      <w:proofErr w:type="spellEnd"/>
-      <w:proofErr w:type="gramEnd"/>
-      <w:r>
+        <w:t xml:space="preserve"> uncomment and set as false </w:t>
+      </w:r>
+    </w:p>
+    <w:p>
+      <w:pPr>
+        <w:pStyle w:val="Prrafodelista"/>
+        <w:ind w:left="1440"/>
         <w:rPr>
           <w:rStyle w:val="CdigoHTML"/>
           <w:rFonts w:ascii="Ubuntu Mono" w:eastAsiaTheme="minorHAnsi" w:hAnsi="Ubuntu Mono"/>
@@ -3169,8 +2227,7 @@
           <w:bdr w:val="none" w:sz="0" w:space="0" w:color="auto" w:frame="1"/>
           <w:lang w:val="en-US"/>
         </w:rPr>
-        <w:t xml:space="preserve"> uncomment</w:t>
-      </w:r>
+      </w:pPr>
       <w:r>
         <w:rPr>
           <w:rStyle w:val="CdigoHTML"/>
@@ -3181,60 +2238,7 @@
           <w:bdr w:val="none" w:sz="0" w:space="0" w:color="auto" w:frame="1"/>
           <w:lang w:val="en-US"/>
         </w:rPr>
-        <w:t xml:space="preserve"> and set as false </w:t>
-      </w:r>
-    </w:p>
-    <w:p>
-      <w:pPr>
-        <w:pStyle w:val="Prrafodelista"/>
-        <w:ind w:left="1440"/>
-        <w:rPr>
-          <w:rStyle w:val="CdigoHTML"/>
-          <w:rFonts w:ascii="Ubuntu Mono" w:eastAsiaTheme="minorHAnsi" w:hAnsi="Ubuntu Mono"/>
-          <w:color w:val="000000" w:themeColor="text1"/>
-          <w:sz w:val="21"/>
-          <w:szCs w:val="21"/>
-          <w:bdr w:val="none" w:sz="0" w:space="0" w:color="auto" w:frame="1"/>
-          <w:lang w:val="en-US"/>
-        </w:rPr>
-      </w:pPr>
-      <w:r>
-        <w:rPr>
-          <w:rStyle w:val="CdigoHTML"/>
-          <w:rFonts w:ascii="Ubuntu Mono" w:eastAsiaTheme="minorHAnsi" w:hAnsi="Ubuntu Mono"/>
-          <w:color w:val="000000" w:themeColor="text1"/>
-          <w:sz w:val="21"/>
-          <w:szCs w:val="21"/>
-          <w:bdr w:val="none" w:sz="0" w:space="0" w:color="auto" w:frame="1"/>
-          <w:lang w:val="en-US"/>
-        </w:rPr>
-        <w:t>"</w:t>
-      </w:r>
-      <w:proofErr w:type="spellStart"/>
-      <w:r>
-        <w:rPr>
-          <w:rStyle w:val="CdigoHTML"/>
-          <w:rFonts w:ascii="Ubuntu Mono" w:eastAsiaTheme="minorHAnsi" w:hAnsi="Ubuntu Mono"/>
-          <w:color w:val="000000" w:themeColor="text1"/>
-          <w:sz w:val="21"/>
-          <w:szCs w:val="21"/>
-          <w:bdr w:val="none" w:sz="0" w:space="0" w:color="auto" w:frame="1"/>
-          <w:lang w:val="en-US"/>
-        </w:rPr>
-        <w:t>strictPropertyInitialization</w:t>
-      </w:r>
-      <w:proofErr w:type="spellEnd"/>
-      <w:r>
-        <w:rPr>
-          <w:rStyle w:val="CdigoHTML"/>
-          <w:rFonts w:ascii="Ubuntu Mono" w:eastAsiaTheme="minorHAnsi" w:hAnsi="Ubuntu Mono"/>
-          <w:color w:val="000000" w:themeColor="text1"/>
-          <w:sz w:val="21"/>
-          <w:szCs w:val="21"/>
-          <w:bdr w:val="none" w:sz="0" w:space="0" w:color="auto" w:frame="1"/>
-          <w:lang w:val="en-US"/>
-        </w:rPr>
-        <w:t>": false</w:t>
+        <w:t>"strictPropertyInitialization": false</w:t>
       </w:r>
     </w:p>
     <w:p>
@@ -3339,7 +2343,6 @@
                 <w:lang w:val="en-US"/>
               </w:rPr>
             </w:pPr>
-            <w:proofErr w:type="spellStart"/>
             <w:r>
               <w:rPr>
                 <w:rStyle w:val="CdigoHTML"/>
@@ -3352,22 +2355,7 @@
                 <w:bdr w:val="none" w:sz="0" w:space="0" w:color="auto" w:frame="1"/>
                 <w:lang w:val="en-US"/>
               </w:rPr>
-              <w:t>NodeJs</w:t>
-            </w:r>
-            <w:proofErr w:type="spellEnd"/>
-            <w:r>
-              <w:rPr>
-                <w:rStyle w:val="CdigoHTML"/>
-                <w:rFonts w:ascii="Ubuntu Mono" w:eastAsiaTheme="minorHAnsi" w:hAnsi="Ubuntu Mono"/>
-                <w:b/>
-                <w:bCs/>
-                <w:color w:val="000000" w:themeColor="text1"/>
-                <w:sz w:val="24"/>
-                <w:szCs w:val="24"/>
-                <w:bdr w:val="none" w:sz="0" w:space="0" w:color="auto" w:frame="1"/>
-                <w:lang w:val="en-US"/>
-              </w:rPr>
-              <w:t xml:space="preserve"> pure</w:t>
+              <w:t>NodeJs pure</w:t>
             </w:r>
           </w:p>
         </w:tc>
@@ -3602,19 +2590,7 @@
                 <w:szCs w:val="21"/>
                 <w:lang w:val="en-US" w:eastAsia="es-CO"/>
               </w:rPr>
-              <w:t xml:space="preserve"> </w:t>
-            </w:r>
-            <w:proofErr w:type="spellStart"/>
-            <w:proofErr w:type="gramStart"/>
-            <w:r>
-              <w:rPr>
-                <w:rFonts w:ascii="Consolas" w:eastAsia="Times New Roman" w:hAnsi="Consolas" w:cs="Times New Roman"/>
-                <w:color w:val="EAF2F1"/>
-                <w:sz w:val="21"/>
-                <w:szCs w:val="21"/>
-                <w:lang w:val="en-US" w:eastAsia="es-CO"/>
-              </w:rPr>
-              <w:t>express</w:t>
+              <w:t xml:space="preserve"> express</w:t>
             </w:r>
             <w:r>
               <w:rPr>
@@ -3636,8 +2612,6 @@
               </w:rPr>
               <w:t>Router</w:t>
             </w:r>
-            <w:proofErr w:type="spellEnd"/>
-            <w:proofErr w:type="gramEnd"/>
             <w:r>
               <w:rPr>
                 <w:rFonts w:ascii="Consolas" w:eastAsia="Times New Roman" w:hAnsi="Consolas" w:cs="Times New Roman"/>
@@ -3674,7 +2648,6 @@
                 <w:lang w:val="en-US" w:eastAsia="es-CO"/>
               </w:rPr>
             </w:pPr>
-            <w:proofErr w:type="spellStart"/>
             <w:r>
               <w:rPr>
                 <w:rFonts w:ascii="Consolas" w:eastAsia="Times New Roman" w:hAnsi="Consolas" w:cs="Times New Roman"/>
@@ -3705,7 +2678,6 @@
               </w:rPr>
               <w:t>get</w:t>
             </w:r>
-            <w:proofErr w:type="spellEnd"/>
             <w:r>
               <w:rPr>
                 <w:rFonts w:ascii="Consolas" w:eastAsia="Times New Roman" w:hAnsi="Consolas" w:cs="Times New Roman"/>
@@ -3726,7 +2698,6 @@
               </w:rPr>
               <w:t>/</w:t>
             </w:r>
-            <w:proofErr w:type="gramStart"/>
             <w:r>
               <w:rPr>
                 <w:rFonts w:ascii="Consolas" w:eastAsia="Times New Roman" w:hAnsi="Consolas" w:cs="Times New Roman"/>
@@ -3737,8 +2708,6 @@
               </w:rPr>
               <w:t>',(</w:t>
             </w:r>
-            <w:proofErr w:type="spellStart"/>
-            <w:proofErr w:type="gramEnd"/>
             <w:r>
               <w:rPr>
                 <w:rFonts w:ascii="Consolas" w:eastAsia="Times New Roman" w:hAnsi="Consolas" w:cs="Times New Roman"/>
@@ -3773,7 +2742,6 @@
               </w:rPr>
               <w:t>res</w:t>
             </w:r>
-            <w:proofErr w:type="spellEnd"/>
             <w:r>
               <w:rPr>
                 <w:rFonts w:ascii="Consolas" w:eastAsia="Times New Roman" w:hAnsi="Consolas" w:cs="Times New Roman"/>
@@ -3825,19 +2793,7 @@
                 <w:szCs w:val="21"/>
                 <w:lang w:val="en-US" w:eastAsia="es-CO"/>
               </w:rPr>
-              <w:t xml:space="preserve">    </w:t>
-            </w:r>
-            <w:proofErr w:type="spellStart"/>
-            <w:proofErr w:type="gramStart"/>
-            <w:r>
-              <w:rPr>
-                <w:rFonts w:ascii="Consolas" w:eastAsia="Times New Roman" w:hAnsi="Consolas" w:cs="Times New Roman"/>
-                <w:color w:val="EAF2F1"/>
-                <w:sz w:val="21"/>
-                <w:szCs w:val="21"/>
-                <w:lang w:val="en-US" w:eastAsia="es-CO"/>
-              </w:rPr>
-              <w:t>res</w:t>
+              <w:t>    res</w:t>
             </w:r>
             <w:r>
               <w:rPr>
@@ -3859,8 +2815,6 @@
               </w:rPr>
               <w:t>render</w:t>
             </w:r>
-            <w:proofErr w:type="spellEnd"/>
-            <w:proofErr w:type="gramEnd"/>
             <w:r>
               <w:rPr>
                 <w:rFonts w:ascii="Consolas" w:eastAsia="Times New Roman" w:hAnsi="Consolas" w:cs="Times New Roman"/>
@@ -3944,8 +2898,6 @@
                 <w:lang w:val="en-US"/>
               </w:rPr>
             </w:pPr>
-            <w:proofErr w:type="spellStart"/>
-            <w:proofErr w:type="gramStart"/>
             <w:r>
               <w:rPr>
                 <w:rFonts w:ascii="Consolas" w:eastAsia="Times New Roman" w:hAnsi="Consolas" w:cs="Times New Roman"/>
@@ -3980,8 +2932,6 @@
               </w:rPr>
               <w:t>exports</w:t>
             </w:r>
-            <w:proofErr w:type="spellEnd"/>
-            <w:proofErr w:type="gramEnd"/>
             <w:r>
               <w:rPr>
                 <w:rFonts w:ascii="Consolas" w:eastAsia="Times New Roman" w:hAnsi="Consolas" w:cs="Times New Roman"/>
@@ -4205,7 +3155,6 @@
               </w:rPr>
               <w:t xml:space="preserve"> </w:t>
             </w:r>
-            <w:proofErr w:type="gramStart"/>
             <w:r>
               <w:rPr>
                 <w:rFonts w:ascii="Consolas" w:eastAsia="Times New Roman" w:hAnsi="Consolas" w:cs="Times New Roman"/>
@@ -4224,18 +3173,7 @@
                 <w:szCs w:val="21"/>
                 <w:lang w:val="en-US" w:eastAsia="es-CO"/>
               </w:rPr>
-              <w:t>(</w:t>
-            </w:r>
-            <w:proofErr w:type="gramEnd"/>
-            <w:r>
-              <w:rPr>
-                <w:rFonts w:ascii="Consolas" w:eastAsia="Times New Roman" w:hAnsi="Consolas" w:cs="Times New Roman"/>
-                <w:color w:val="888D94"/>
-                <w:sz w:val="21"/>
-                <w:szCs w:val="21"/>
-                <w:lang w:val="en-US" w:eastAsia="es-CO"/>
-              </w:rPr>
-              <w:t>)</w:t>
+              <w:t>()</w:t>
             </w:r>
           </w:p>
           <w:p>
@@ -4263,7 +3201,6 @@
                 <w:lang w:val="en-US" w:eastAsia="es-CO"/>
               </w:rPr>
             </w:pPr>
-            <w:proofErr w:type="spellStart"/>
             <w:r>
               <w:rPr>
                 <w:rFonts w:ascii="Consolas" w:eastAsia="Times New Roman" w:hAnsi="Consolas" w:cs="Times New Roman"/>
@@ -4294,7 +3231,6 @@
               </w:rPr>
               <w:t>get</w:t>
             </w:r>
-            <w:proofErr w:type="spellEnd"/>
             <w:r>
               <w:rPr>
                 <w:rFonts w:ascii="Consolas" w:eastAsia="Times New Roman" w:hAnsi="Consolas" w:cs="Times New Roman"/>
@@ -4315,7 +3251,6 @@
               </w:rPr>
               <w:t>/</w:t>
             </w:r>
-            <w:proofErr w:type="gramStart"/>
             <w:r>
               <w:rPr>
                 <w:rFonts w:ascii="Consolas" w:eastAsia="Times New Roman" w:hAnsi="Consolas" w:cs="Times New Roman"/>
@@ -4326,8 +3261,6 @@
               </w:rPr>
               <w:t>',(</w:t>
             </w:r>
-            <w:proofErr w:type="spellStart"/>
-            <w:proofErr w:type="gramEnd"/>
             <w:r>
               <w:rPr>
                 <w:rFonts w:ascii="Consolas" w:eastAsia="Times New Roman" w:hAnsi="Consolas" w:cs="Times New Roman"/>
@@ -4362,7 +3295,6 @@
               </w:rPr>
               <w:t>res</w:t>
             </w:r>
-            <w:proofErr w:type="spellEnd"/>
             <w:r>
               <w:rPr>
                 <w:rFonts w:ascii="Consolas" w:eastAsia="Times New Roman" w:hAnsi="Consolas" w:cs="Times New Roman"/>
@@ -4414,19 +3346,7 @@
                 <w:szCs w:val="21"/>
                 <w:lang w:val="en-US" w:eastAsia="es-CO"/>
               </w:rPr>
-              <w:t xml:space="preserve">    </w:t>
-            </w:r>
-            <w:proofErr w:type="spellStart"/>
-            <w:proofErr w:type="gramStart"/>
-            <w:r>
-              <w:rPr>
-                <w:rFonts w:ascii="Consolas" w:eastAsia="Times New Roman" w:hAnsi="Consolas" w:cs="Times New Roman"/>
-                <w:color w:val="EAF2F1"/>
-                <w:sz w:val="21"/>
-                <w:szCs w:val="21"/>
-                <w:lang w:val="en-US" w:eastAsia="es-CO"/>
-              </w:rPr>
-              <w:t>res</w:t>
+              <w:t>    res</w:t>
             </w:r>
             <w:r>
               <w:rPr>
@@ -4448,8 +3368,6 @@
               </w:rPr>
               <w:t>send</w:t>
             </w:r>
-            <w:proofErr w:type="spellEnd"/>
-            <w:proofErr w:type="gramEnd"/>
             <w:r>
               <w:rPr>
                 <w:rFonts w:ascii="Consolas" w:eastAsia="Times New Roman" w:hAnsi="Consolas" w:cs="Times New Roman"/>
@@ -4598,7 +3516,6 @@
                 <w:lang w:val="en-US" w:eastAsia="es-CO"/>
               </w:rPr>
             </w:pPr>
-            <w:proofErr w:type="spellStart"/>
             <w:r>
               <w:rPr>
                 <w:rFonts w:ascii="Consolas" w:eastAsia="Times New Roman" w:hAnsi="Consolas" w:cs="Times New Roman"/>
@@ -4630,7 +3547,6 @@
               </w:rPr>
               <w:t>use</w:t>
             </w:r>
-            <w:proofErr w:type="spellEnd"/>
             <w:r>
               <w:rPr>
                 <w:rFonts w:ascii="Consolas" w:eastAsia="Times New Roman" w:hAnsi="Consolas" w:cs="Times New Roman"/>
@@ -4651,7 +3567,6 @@
               </w:rPr>
               <w:t>/</w:t>
             </w:r>
-            <w:proofErr w:type="gramStart"/>
             <w:r>
               <w:rPr>
                 <w:rFonts w:ascii="Consolas" w:eastAsia="Times New Roman" w:hAnsi="Consolas" w:cs="Times New Roman"/>
@@ -4672,7 +3587,6 @@
               </w:rPr>
               <w:t>require</w:t>
             </w:r>
-            <w:proofErr w:type="gramEnd"/>
             <w:r>
               <w:rPr>
                 <w:rFonts w:ascii="Consolas" w:eastAsia="Times New Roman" w:hAnsi="Consolas" w:cs="Times New Roman"/>
@@ -4691,20 +3605,8 @@
                 <w:szCs w:val="21"/>
                 <w:lang w:val="en-US" w:eastAsia="es-CO"/>
               </w:rPr>
-              <w:t>./routes/</w:t>
-            </w:r>
-            <w:proofErr w:type="spellStart"/>
-            <w:r>
-              <w:rPr>
-                <w:rFonts w:ascii="Consolas" w:eastAsia="Times New Roman" w:hAnsi="Consolas" w:cs="Times New Roman"/>
-                <w:color w:val="FFD76D"/>
-                <w:sz w:val="21"/>
-                <w:szCs w:val="21"/>
-                <w:lang w:val="en-US" w:eastAsia="es-CO"/>
-              </w:rPr>
-              <w:t>all.routes</w:t>
-            </w:r>
-            <w:proofErr w:type="spellEnd"/>
+              <w:t>./routes/all.routes</w:t>
+            </w:r>
             <w:r>
               <w:rPr>
                 <w:rFonts w:ascii="Consolas" w:eastAsia="Times New Roman" w:hAnsi="Consolas" w:cs="Times New Roman"/>
@@ -4751,50 +3653,28 @@
                 <w:szCs w:val="21"/>
                 <w:lang w:val="en-US" w:eastAsia="es-CO"/>
               </w:rPr>
+              <w:t xml:space="preserve"> testRoutes </w:t>
+            </w:r>
+            <w:r>
+              <w:rPr>
+                <w:rFonts w:ascii="Consolas" w:eastAsia="Times New Roman" w:hAnsi="Consolas" w:cs="Times New Roman"/>
+                <w:color w:val="FF657A"/>
+                <w:sz w:val="21"/>
+                <w:szCs w:val="21"/>
+                <w:lang w:val="en-US" w:eastAsia="es-CO"/>
+              </w:rPr>
+              <w:t>from</w:t>
+            </w:r>
+            <w:r>
+              <w:rPr>
+                <w:rFonts w:ascii="Consolas" w:eastAsia="Times New Roman" w:hAnsi="Consolas" w:cs="Times New Roman"/>
+                <w:color w:val="EAF2F1"/>
+                <w:sz w:val="21"/>
+                <w:szCs w:val="21"/>
+                <w:lang w:val="en-US" w:eastAsia="es-CO"/>
+              </w:rPr>
               <w:t xml:space="preserve"> </w:t>
             </w:r>
-            <w:proofErr w:type="spellStart"/>
-            <w:r>
-              <w:rPr>
-                <w:rFonts w:ascii="Consolas" w:eastAsia="Times New Roman" w:hAnsi="Consolas" w:cs="Times New Roman"/>
-                <w:color w:val="EAF2F1"/>
-                <w:sz w:val="21"/>
-                <w:szCs w:val="21"/>
-                <w:lang w:val="en-US" w:eastAsia="es-CO"/>
-              </w:rPr>
-              <w:t>testRoutes</w:t>
-            </w:r>
-            <w:proofErr w:type="spellEnd"/>
-            <w:r>
-              <w:rPr>
-                <w:rFonts w:ascii="Consolas" w:eastAsia="Times New Roman" w:hAnsi="Consolas" w:cs="Times New Roman"/>
-                <w:color w:val="EAF2F1"/>
-                <w:sz w:val="21"/>
-                <w:szCs w:val="21"/>
-                <w:lang w:val="en-US" w:eastAsia="es-CO"/>
-              </w:rPr>
-              <w:t xml:space="preserve"> </w:t>
-            </w:r>
-            <w:r>
-              <w:rPr>
-                <w:rFonts w:ascii="Consolas" w:eastAsia="Times New Roman" w:hAnsi="Consolas" w:cs="Times New Roman"/>
-                <w:color w:val="FF657A"/>
-                <w:sz w:val="21"/>
-                <w:szCs w:val="21"/>
-                <w:lang w:val="en-US" w:eastAsia="es-CO"/>
-              </w:rPr>
-              <w:t>from</w:t>
-            </w:r>
-            <w:r>
-              <w:rPr>
-                <w:rFonts w:ascii="Consolas" w:eastAsia="Times New Roman" w:hAnsi="Consolas" w:cs="Times New Roman"/>
-                <w:color w:val="EAF2F1"/>
-                <w:sz w:val="21"/>
-                <w:szCs w:val="21"/>
-                <w:lang w:val="en-US" w:eastAsia="es-CO"/>
-              </w:rPr>
-              <w:t xml:space="preserve"> </w:t>
-            </w:r>
             <w:r>
               <w:rPr>
                 <w:rFonts w:ascii="Consolas" w:eastAsia="Times New Roman" w:hAnsi="Consolas" w:cs="Times New Roman"/>
@@ -4813,20 +3693,8 @@
                 <w:szCs w:val="21"/>
                 <w:lang w:val="en-US" w:eastAsia="es-CO"/>
               </w:rPr>
-              <w:t>./routes/</w:t>
-            </w:r>
-            <w:proofErr w:type="spellStart"/>
-            <w:r>
-              <w:rPr>
-                <w:rFonts w:ascii="Consolas" w:eastAsia="Times New Roman" w:hAnsi="Consolas" w:cs="Times New Roman"/>
-                <w:color w:val="FFD76D"/>
-                <w:sz w:val="21"/>
-                <w:szCs w:val="21"/>
-                <w:lang w:val="en-US" w:eastAsia="es-CO"/>
-              </w:rPr>
-              <w:t>all.routes</w:t>
-            </w:r>
-            <w:proofErr w:type="spellEnd"/>
+              <w:t>./routes/all.routes</w:t>
+            </w:r>
             <w:r>
               <w:rPr>
                 <w:rFonts w:ascii="Consolas" w:eastAsia="Times New Roman" w:hAnsi="Consolas" w:cs="Times New Roman"/>
@@ -4861,7 +3729,6 @@
                 <w:lang w:val="en-US" w:eastAsia="es-CO"/>
               </w:rPr>
             </w:pPr>
-            <w:proofErr w:type="spellStart"/>
             <w:r>
               <w:rPr>
                 <w:rFonts w:ascii="Consolas" w:eastAsia="Times New Roman" w:hAnsi="Consolas" w:cs="Times New Roman"/>
@@ -4892,7 +3759,6 @@
               </w:rPr>
               <w:t>use</w:t>
             </w:r>
-            <w:proofErr w:type="spellEnd"/>
             <w:r>
               <w:rPr>
                 <w:rFonts w:ascii="Consolas" w:eastAsia="Times New Roman" w:hAnsi="Consolas" w:cs="Times New Roman"/>
@@ -4903,7 +3769,6 @@
               </w:rPr>
               <w:t>(</w:t>
             </w:r>
-            <w:proofErr w:type="spellStart"/>
             <w:r>
               <w:rPr>
                 <w:rFonts w:ascii="Consolas" w:eastAsia="Times New Roman" w:hAnsi="Consolas" w:cs="Times New Roman"/>
@@ -4914,7 +3779,6 @@
               </w:rPr>
               <w:t>testRoutes</w:t>
             </w:r>
-            <w:proofErr w:type="spellEnd"/>
             <w:r>
               <w:rPr>
                 <w:rFonts w:ascii="Consolas" w:eastAsia="Times New Roman" w:hAnsi="Consolas" w:cs="Times New Roman"/>
@@ -4957,6 +3821,74 @@
           <w:lang w:val="en-US"/>
         </w:rPr>
       </w:pPr>
+    </w:p>
+    <w:p>
+      <w:pPr>
+        <w:rPr>
+          <w:rStyle w:val="CdigoHTML"/>
+          <w:rFonts w:ascii="Ubuntu Mono" w:eastAsiaTheme="minorHAnsi" w:hAnsi="Ubuntu Mono"/>
+          <w:color w:val="000000" w:themeColor="text1"/>
+          <w:sz w:val="21"/>
+          <w:szCs w:val="21"/>
+          <w:highlight w:val="lightGray"/>
+          <w:bdr w:val="none" w:sz="0" w:space="0" w:color="auto" w:frame="1"/>
+          <w:lang w:val="en-US"/>
+        </w:rPr>
+      </w:pPr>
+    </w:p>
+    <w:p>
+      <w:pPr>
+        <w:rPr>
+          <w:rStyle w:val="CdigoHTML"/>
+          <w:rFonts w:ascii="Ubuntu Mono" w:eastAsiaTheme="minorHAnsi" w:hAnsi="Ubuntu Mono"/>
+          <w:color w:val="000000" w:themeColor="text1"/>
+          <w:sz w:val="21"/>
+          <w:szCs w:val="21"/>
+          <w:highlight w:val="lightGray"/>
+          <w:bdr w:val="none" w:sz="0" w:space="0" w:color="auto" w:frame="1"/>
+          <w:lang w:val="en-US"/>
+        </w:rPr>
+      </w:pPr>
+      <w:r>
+        <w:rPr>
+          <w:rStyle w:val="CdigoHTML"/>
+          <w:rFonts w:ascii="Ubuntu Mono" w:eastAsiaTheme="minorHAnsi" w:hAnsi="Ubuntu Mono"/>
+          <w:color w:val="000000" w:themeColor="text1"/>
+          <w:sz w:val="21"/>
+          <w:szCs w:val="21"/>
+          <w:highlight w:val="lightGray"/>
+          <w:bdr w:val="none" w:sz="0" w:space="0" w:color="auto" w:frame="1"/>
+          <w:lang w:val="en-US"/>
+        </w:rPr>
+        <w:t>JWT 2/5 10:54</w:t>
+      </w:r>
+    </w:p>
+    <w:p>
+      <w:pPr>
+        <w:rPr>
+          <w:rStyle w:val="CdigoHTML"/>
+          <w:rFonts w:ascii="Ubuntu Mono" w:eastAsiaTheme="minorHAnsi" w:hAnsi="Ubuntu Mono"/>
+          <w:color w:val="000000" w:themeColor="text1"/>
+          <w:sz w:val="21"/>
+          <w:szCs w:val="21"/>
+          <w:highlight w:val="lightGray"/>
+          <w:bdr w:val="none" w:sz="0" w:space="0" w:color="auto" w:frame="1"/>
+          <w:lang w:val="en-US"/>
+        </w:rPr>
+      </w:pPr>
+      <w:r>
+        <w:rPr>
+          <w:rStyle w:val="CdigoHTML"/>
+          <w:rFonts w:ascii="Ubuntu Mono" w:eastAsiaTheme="minorHAnsi" w:hAnsi="Ubuntu Mono"/>
+          <w:color w:val="000000" w:themeColor="text1"/>
+          <w:sz w:val="21"/>
+          <w:szCs w:val="21"/>
+          <w:highlight w:val="lightGray"/>
+          <w:bdr w:val="none" w:sz="0" w:space="0" w:color="auto" w:frame="1"/>
+          <w:lang w:val="en-US"/>
+        </w:rPr>
+        <w:t>Tyorm 32:18</w:t>
+      </w:r>
     </w:p>
     <w:sectPr>
       <w:pgSz w:w="12240" w:h="15840"/>

</xml_diff>